<commit_message>
terceira atualização parte escrita
</commit_message>
<xml_diff>
--- a/ProjetoIntegrador.docx
+++ b/ProjetoIntegrador.docx
@@ -694,8 +694,6 @@
           <w:bCs/>
         </w:rPr>
       </w:pPr>
-      <w:bookmarkStart w:id="2" w:name="_GoBack"/>
-      <w:bookmarkEnd w:id="2"/>
       <w:r>
         <w:rPr>
           <w:rFonts w:ascii="Arial" w:hAnsi="Arial" w:cs="Arial"/>
@@ -1165,6 +1163,8 @@
           <w:lang w:eastAsia="ja-JP"/>
         </w:rPr>
       </w:pPr>
+      <w:bookmarkStart w:id="2" w:name="_GoBack"/>
+      <w:bookmarkEnd w:id="2"/>
       <w:r>
         <w:rPr>
           <w:rFonts w:ascii="Arial" w:hAnsi="Arial" w:cs="Arial"/>
@@ -1436,7 +1436,14 @@
           <w:rFonts w:ascii="Arial" w:hAnsi="Arial" w:cs="Arial"/>
           <w:b/>
         </w:rPr>
-        <w:t>12</w:t>
+        <w:t>1</w:t>
+      </w:r>
+      <w:r>
+        <w:rPr>
+          <w:rFonts w:ascii="Arial" w:hAnsi="Arial" w:cs="Arial"/>
+          <w:b/>
+        </w:rPr>
+        <w:t>3</w:t>
       </w:r>
     </w:p>
     <w:p>
@@ -1476,7 +1483,14 @@
           <w:rFonts w:ascii="Arial" w:hAnsi="Arial" w:cs="Arial"/>
           <w:b/>
         </w:rPr>
-        <w:t>21</w:t>
+        <w:t>2</w:t>
+      </w:r>
+      <w:r>
+        <w:rPr>
+          <w:rFonts w:ascii="Arial" w:hAnsi="Arial" w:cs="Arial"/>
+          <w:b/>
+        </w:rPr>
+        <w:t>3</w:t>
       </w:r>
     </w:p>
     <w:p>
@@ -1515,7 +1529,14 @@
           <w:rFonts w:ascii="Arial" w:hAnsi="Arial" w:cs="Arial"/>
           <w:b/>
         </w:rPr>
-        <w:t>22</w:t>
+        <w:t>2</w:t>
+      </w:r>
+      <w:r>
+        <w:rPr>
+          <w:rFonts w:ascii="Arial" w:hAnsi="Arial" w:cs="Arial"/>
+          <w:b/>
+        </w:rPr>
+        <w:t>4</w:t>
       </w:r>
     </w:p>
     <w:p>
@@ -3140,7 +3161,7 @@
               <w:rPr>
                 <w:rFonts w:ascii="Arial" w:hAnsi="Arial" w:cs="Arial"/>
               </w:rPr>
-              <w:t>de login</w:t>
+              <w:t>Usuário</w:t>
             </w:r>
           </w:p>
         </w:tc>
@@ -3463,7 +3484,7 @@
               <w:rPr>
                 <w:rFonts w:ascii="Arial" w:hAnsi="Arial" w:cs="Arial"/>
               </w:rPr>
-              <w:t>login</w:t>
+              <w:t>Usuário</w:t>
             </w:r>
           </w:p>
         </w:tc>
@@ -3870,7 +3891,7 @@
               <w:t>1</w:t>
             </w:r>
             <w:r>
-              <w:t>9</w:t>
+              <w:t>6</w:t>
             </w:r>
           </w:p>
         </w:tc>
@@ -3925,7 +3946,7 @@
               <w:rPr>
                 <w:rFonts w:ascii="Arial" w:hAnsi="Arial" w:cs="Arial"/>
               </w:rPr>
-              <w:t>2</w:t>
+              <w:t>0</w:t>
             </w:r>
             <w:r>
               <w:rPr>
@@ -4089,7 +4110,7 @@
                     <w:rPr>
                       <w:rFonts w:ascii="Arial" w:hAnsi="Arial" w:cs="Arial"/>
                     </w:rPr>
-                    <w:t>8</w:t>
+                    <w:t>9</w:t>
                   </w:r>
                   <w:r>
                     <w:rPr>
@@ -5058,13 +5079,13 @@
               <mc:AlternateContent>
                 <mc:Choice Requires="wps">
                   <w:drawing>
-                    <wp:anchor distT="0" distB="0" distL="114300" distR="114300" simplePos="0" relativeHeight="251764736" behindDoc="0" locked="0" layoutInCell="1" allowOverlap="1" wp14:anchorId="480AA8F0" wp14:editId="2465CA26">
+                    <wp:anchor distT="0" distB="0" distL="114300" distR="114300" simplePos="0" relativeHeight="251764736" behindDoc="0" locked="0" layoutInCell="1" allowOverlap="1" wp14:anchorId="480AA8F0" wp14:editId="5E73DE15">
                       <wp:simplePos x="0" y="0"/>
                       <wp:positionH relativeFrom="margin">
-                        <wp:posOffset>-55880</wp:posOffset>
+                        <wp:posOffset>-2091</wp:posOffset>
                       </wp:positionH>
                       <wp:positionV relativeFrom="margin">
-                        <wp:posOffset>7620</wp:posOffset>
+                        <wp:posOffset>30672</wp:posOffset>
                       </wp:positionV>
                       <wp:extent cx="106680" cy="125095"/>
                       <wp:effectExtent l="6985" t="1270" r="635" b="6985"/>
@@ -5140,7 +5161,10 @@
                 </mc:Choice>
                 <mc:Fallback>
                   <w:pict>
-                    <v:shape w14:anchorId="37F82AC6" id="AutoShape 131" o:spid="_x0000_s1026" type="#_x0000_t120" style="position:absolute;margin-left:-4.4pt;margin-top:.6pt;width:8.4pt;height:9.85pt;z-index:251764736;visibility:visible;mso-wrap-style:square;mso-width-percent:0;mso-height-percent:0;mso-wrap-distance-left:9pt;mso-wrap-distance-top:0;mso-wrap-distance-right:9pt;mso-wrap-distance-bottom:0;mso-position-horizontal:absolute;mso-position-horizontal-relative:margin;mso-position-vertical:absolute;mso-position-vertical-relative:margin;mso-width-percent:0;mso-height-percent:0;mso-width-relative:page;mso-height-relative:page;v-text-anchor:top" o:gfxdata="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" fillcolor="red" stroked="f" strokecolor="#f2f2f2 [3041]" strokeweight="3pt">
+                    <v:shapetype w14:anchorId="4DC81B66" id="_x0000_t120" coordsize="21600,21600" o:spt="120" path="m10800,qx,10800,10800,21600,21600,10800,10800,xe">
+                      <v:path gradientshapeok="t" o:connecttype="custom" o:connectlocs="10800,0;3163,3163;0,10800;3163,18437;10800,21600;18437,18437;21600,10800;18437,3163" textboxrect="3163,3163,18437,18437"/>
+                    </v:shapetype>
+                    <v:shape id="AutoShape 131" o:spid="_x0000_s1026" type="#_x0000_t120" style="position:absolute;margin-left:-.15pt;margin-top:2.4pt;width:8.4pt;height:9.85pt;z-index:251764736;visibility:visible;mso-wrap-style:square;mso-width-percent:0;mso-height-percent:0;mso-wrap-distance-left:9pt;mso-wrap-distance-top:0;mso-wrap-distance-right:9pt;mso-wrap-distance-bottom:0;mso-position-horizontal:absolute;mso-position-horizontal-relative:margin;mso-position-vertical:absolute;mso-position-vertical-relative:margin;mso-width-percent:0;mso-height-percent:0;mso-width-relative:page;mso-height-relative:page;v-text-anchor:top" o:gfxdata="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" fillcolor="red" stroked="f" strokecolor="#f2f2f2 [3041]" strokeweight="3pt">
                       <v:shadow color="#7f7f7f [1601]" opacity=".5" offset="1pt"/>
                       <w10:wrap anchorx="margin" anchory="margin"/>
                     </v:shape>
@@ -5184,6 +5208,21 @@
                 <w:lang w:eastAsia="en-US"/>
               </w:rPr>
               <w:t>Cliente</w:t>
+            </w:r>
+          </w:p>
+          <w:p>
+            <w:pPr>
+              <w:rPr>
+                <w:rFonts w:ascii="Arial" w:hAnsi="Arial" w:cs="Arial"/>
+                <w:lang w:eastAsia="en-US"/>
+              </w:rPr>
+            </w:pPr>
+            <w:r>
+              <w:rPr>
+                <w:rFonts w:ascii="Arial" w:hAnsi="Arial" w:cs="Arial"/>
+                <w:lang w:eastAsia="en-US"/>
+              </w:rPr>
+              <w:t xml:space="preserve">    Criar funcionalidade Usuário</w:t>
             </w:r>
           </w:p>
         </w:tc>
@@ -5776,13 +5815,254 @@
               <mc:AlternateContent>
                 <mc:Choice Requires="wps">
                   <w:drawing>
-                    <wp:anchor distT="0" distB="0" distL="114300" distR="114300" simplePos="0" relativeHeight="251768832" behindDoc="0" locked="0" layoutInCell="1" allowOverlap="1" wp14:anchorId="3186B0B1" wp14:editId="0E660101">
+                    <wp:anchor distT="0" distB="0" distL="114300" distR="114300" simplePos="0" relativeHeight="251863040" behindDoc="0" locked="0" layoutInCell="1" allowOverlap="1" wp14:anchorId="7397BFA8" wp14:editId="6D4F3CF3">
                       <wp:simplePos x="0" y="0"/>
                       <wp:positionH relativeFrom="margin">
-                        <wp:posOffset>-55880</wp:posOffset>
+                        <wp:posOffset>-22417</wp:posOffset>
                       </wp:positionH>
                       <wp:positionV relativeFrom="margin">
-                        <wp:posOffset>281940</wp:posOffset>
+                        <wp:posOffset>-248109</wp:posOffset>
+                      </wp:positionV>
+                      <wp:extent cx="106680" cy="125095"/>
+                      <wp:effectExtent l="6985" t="2540" r="635" b="5715"/>
+                      <wp:wrapNone/>
+                      <wp:docPr id="16" name="AutoShape 134"/>
+                      <wp:cNvGraphicFramePr>
+                        <a:graphicFrameLocks xmlns:a="http://schemas.openxmlformats.org/drawingml/2006/main"/>
+                      </wp:cNvGraphicFramePr>
+                      <a:graphic xmlns:a="http://schemas.openxmlformats.org/drawingml/2006/main">
+                        <a:graphicData uri="http://schemas.microsoft.com/office/word/2010/wordprocessingShape">
+                          <wps:wsp>
+                            <wps:cNvSpPr>
+                              <a:spLocks noChangeArrowheads="1"/>
+                            </wps:cNvSpPr>
+                            <wps:spPr bwMode="auto">
+                              <a:xfrm>
+                                <a:off x="0" y="0"/>
+                                <a:ext cx="106680" cy="125095"/>
+                              </a:xfrm>
+                              <a:prstGeom prst="flowChartConnector">
+                                <a:avLst/>
+                              </a:prstGeom>
+                              <a:solidFill>
+                                <a:srgbClr val="00B050"/>
+                              </a:solidFill>
+                              <a:ln>
+                                <a:noFill/>
+                              </a:ln>
+                              <a:effectLst/>
+                              <a:extLst>
+                                <a:ext uri="{91240B29-F687-4F45-9708-019B960494DF}">
+                                  <a14:hiddenLine xmlns:a14="http://schemas.microsoft.com/office/drawing/2010/main" w="38100">
+                                    <a:solidFill>
+                                      <a:schemeClr val="lt1">
+                                        <a:lumMod val="95000"/>
+                                        <a:lumOff val="0"/>
+                                      </a:schemeClr>
+                                    </a:solidFill>
+                                    <a:round/>
+                                    <a:headEnd/>
+                                    <a:tailEnd/>
+                                  </a14:hiddenLine>
+                                </a:ext>
+                                <a:ext uri="{AF507438-7753-43E0-B8FC-AC1667EBCBE1}">
+                                  <a14:hiddenEffects xmlns:a14="http://schemas.microsoft.com/office/drawing/2010/main">
+                                    <a:effectLst>
+                                      <a:outerShdw dist="28398" dir="3806097" algn="ctr" rotWithShape="0">
+                                        <a:schemeClr val="lt1">
+                                          <a:lumMod val="50000"/>
+                                          <a:lumOff val="0"/>
+                                          <a:alpha val="50000"/>
+                                        </a:schemeClr>
+                                      </a:outerShdw>
+                                    </a:effectLst>
+                                  </a14:hiddenEffects>
+                                </a:ext>
+                              </a:extLst>
+                            </wps:spPr>
+                            <wps:bodyPr rot="0" vert="horz" wrap="square" lIns="91440" tIns="45720" rIns="91440" bIns="45720" anchor="t" anchorCtr="0" upright="1">
+                              <a:noAutofit/>
+                            </wps:bodyPr>
+                          </wps:wsp>
+                        </a:graphicData>
+                      </a:graphic>
+                      <wp14:sizeRelH relativeFrom="page">
+                        <wp14:pctWidth>0</wp14:pctWidth>
+                      </wp14:sizeRelH>
+                      <wp14:sizeRelV relativeFrom="page">
+                        <wp14:pctHeight>0</wp14:pctHeight>
+                      </wp14:sizeRelV>
+                    </wp:anchor>
+                  </w:drawing>
+                </mc:Choice>
+                <mc:Fallback>
+                  <w:pict>
+                    <v:shape w14:anchorId="58128DEE" id="AutoShape 134" o:spid="_x0000_s1026" type="#_x0000_t120" style="position:absolute;margin-left:-1.75pt;margin-top:-19.55pt;width:8.4pt;height:9.85pt;z-index:251863040;visibility:visible;mso-wrap-style:square;mso-width-percent:0;mso-height-percent:0;mso-wrap-distance-left:9pt;mso-wrap-distance-top:0;mso-wrap-distance-right:9pt;mso-wrap-distance-bottom:0;mso-position-horizontal:absolute;mso-position-horizontal-relative:margin;mso-position-vertical:absolute;mso-position-vertical-relative:margin;mso-width-percent:0;mso-height-percent:0;mso-width-relative:page;mso-height-relative:page;v-text-anchor:top" o:gfxdata="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" fillcolor="#00b050" stroked="f" strokecolor="#f2f2f2 [3041]" strokeweight="3pt">
+                      <v:shadow color="#7f7f7f [1601]" opacity=".5" offset="1pt"/>
+                      <w10:wrap anchorx="margin" anchory="margin"/>
+                    </v:shape>
+                  </w:pict>
+                </mc:Fallback>
+              </mc:AlternateContent>
+            </w:r>
+            <w:r>
+              <w:rPr>
+                <w:rFonts w:ascii="Arial" w:hAnsi="Arial" w:cs="Arial"/>
+                <w:noProof/>
+              </w:rPr>
+              <mc:AlternateContent>
+                <mc:Choice Requires="wps">
+                  <w:drawing>
+                    <wp:anchor distT="0" distB="0" distL="114300" distR="114300" simplePos="0" relativeHeight="251767808" behindDoc="0" locked="0" layoutInCell="1" allowOverlap="1" wp14:anchorId="7EF3ED35" wp14:editId="71AA8450">
+                      <wp:simplePos x="0" y="0"/>
+                      <wp:positionH relativeFrom="margin">
+                        <wp:posOffset>-16953</wp:posOffset>
+                      </wp:positionH>
+                      <wp:positionV relativeFrom="margin">
+                        <wp:posOffset>42545</wp:posOffset>
+                      </wp:positionV>
+                      <wp:extent cx="106680" cy="125095"/>
+                      <wp:effectExtent l="6985" t="2540" r="635" b="5715"/>
+                      <wp:wrapNone/>
+                      <wp:docPr id="63" name="AutoShape 134"/>
+                      <wp:cNvGraphicFramePr>
+                        <a:graphicFrameLocks xmlns:a="http://schemas.openxmlformats.org/drawingml/2006/main"/>
+                      </wp:cNvGraphicFramePr>
+                      <a:graphic xmlns:a="http://schemas.openxmlformats.org/drawingml/2006/main">
+                        <a:graphicData uri="http://schemas.microsoft.com/office/word/2010/wordprocessingShape">
+                          <wps:wsp>
+                            <wps:cNvSpPr>
+                              <a:spLocks noChangeArrowheads="1"/>
+                            </wps:cNvSpPr>
+                            <wps:spPr bwMode="auto">
+                              <a:xfrm>
+                                <a:off x="0" y="0"/>
+                                <a:ext cx="106680" cy="125095"/>
+                              </a:xfrm>
+                              <a:prstGeom prst="flowChartConnector">
+                                <a:avLst/>
+                              </a:prstGeom>
+                              <a:solidFill>
+                                <a:srgbClr val="00B050"/>
+                              </a:solidFill>
+                              <a:ln>
+                                <a:noFill/>
+                              </a:ln>
+                              <a:effectLst/>
+                              <a:extLst>
+                                <a:ext uri="{91240B29-F687-4F45-9708-019B960494DF}">
+                                  <a14:hiddenLine xmlns:a14="http://schemas.microsoft.com/office/drawing/2010/main" w="38100">
+                                    <a:solidFill>
+                                      <a:schemeClr val="lt1">
+                                        <a:lumMod val="95000"/>
+                                        <a:lumOff val="0"/>
+                                      </a:schemeClr>
+                                    </a:solidFill>
+                                    <a:round/>
+                                    <a:headEnd/>
+                                    <a:tailEnd/>
+                                  </a14:hiddenLine>
+                                </a:ext>
+                                <a:ext uri="{AF507438-7753-43E0-B8FC-AC1667EBCBE1}">
+                                  <a14:hiddenEffects xmlns:a14="http://schemas.microsoft.com/office/drawing/2010/main">
+                                    <a:effectLst>
+                                      <a:outerShdw dist="28398" dir="3806097" algn="ctr" rotWithShape="0">
+                                        <a:schemeClr val="lt1">
+                                          <a:lumMod val="50000"/>
+                                          <a:lumOff val="0"/>
+                                          <a:alpha val="50000"/>
+                                        </a:schemeClr>
+                                      </a:outerShdw>
+                                    </a:effectLst>
+                                  </a14:hiddenEffects>
+                                </a:ext>
+                              </a:extLst>
+                            </wps:spPr>
+                            <wps:bodyPr rot="0" vert="horz" wrap="square" lIns="91440" tIns="45720" rIns="91440" bIns="45720" anchor="t" anchorCtr="0" upright="1">
+                              <a:noAutofit/>
+                            </wps:bodyPr>
+                          </wps:wsp>
+                        </a:graphicData>
+                      </a:graphic>
+                      <wp14:sizeRelH relativeFrom="page">
+                        <wp14:pctWidth>0</wp14:pctWidth>
+                      </wp14:sizeRelH>
+                      <wp14:sizeRelV relativeFrom="page">
+                        <wp14:pctHeight>0</wp14:pctHeight>
+                      </wp14:sizeRelV>
+                    </wp:anchor>
+                  </w:drawing>
+                </mc:Choice>
+                <mc:Fallback>
+                  <w:pict>
+                    <v:shape w14:anchorId="3FD185C7" id="AutoShape 134" o:spid="_x0000_s1026" type="#_x0000_t120" style="position:absolute;margin-left:-1.35pt;margin-top:3.35pt;width:8.4pt;height:9.85pt;z-index:251767808;visibility:visible;mso-wrap-style:square;mso-width-percent:0;mso-height-percent:0;mso-wrap-distance-left:9pt;mso-wrap-distance-top:0;mso-wrap-distance-right:9pt;mso-wrap-distance-bottom:0;mso-position-horizontal:absolute;mso-position-horizontal-relative:margin;mso-position-vertical:absolute;mso-position-vertical-relative:margin;mso-width-percent:0;mso-height-percent:0;mso-width-relative:page;mso-height-relative:page;v-text-anchor:top" o:gfxdata="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" fillcolor="#00b050" stroked="f" strokecolor="#f2f2f2 [3041]" strokeweight="3pt">
+                      <v:shadow color="#7f7f7f [1601]" opacity=".5" offset="1pt"/>
+                      <w10:wrap anchorx="margin" anchory="margin"/>
+                    </v:shape>
+                  </w:pict>
+                </mc:Fallback>
+              </mc:AlternateContent>
+            </w:r>
+            <w:r>
+              <w:rPr>
+                <w:rFonts w:ascii="Arial" w:hAnsi="Arial" w:cs="Arial"/>
+              </w:rPr>
+              <w:t xml:space="preserve">     </w:t>
+            </w:r>
+            <w:r>
+              <w:rPr>
+                <w:rFonts w:ascii="Arial" w:hAnsi="Arial" w:cs="Arial"/>
+              </w:rPr>
+              <w:t>Cria</w:t>
+            </w:r>
+            <w:r>
+              <w:rPr>
+                <w:rFonts w:ascii="Arial" w:hAnsi="Arial" w:cs="Arial"/>
+              </w:rPr>
+              <w:t>r</w:t>
+            </w:r>
+            <w:r>
+              <w:rPr>
+                <w:rFonts w:ascii="Arial" w:hAnsi="Arial" w:cs="Arial"/>
+              </w:rPr>
+              <w:t xml:space="preserve"> funcionalidade </w:t>
+            </w:r>
+            <w:r>
+              <w:rPr>
+                <w:rFonts w:ascii="Arial" w:hAnsi="Arial" w:cs="Arial"/>
+                <w:lang w:eastAsia="en-US"/>
+              </w:rPr>
+              <w:t>Orçamento</w:t>
+            </w:r>
+            <w:r>
+              <w:rPr>
+                <w:rFonts w:ascii="Arial" w:hAnsi="Arial" w:cs="Arial"/>
+              </w:rPr>
+              <w:t xml:space="preserve">  </w:t>
+            </w:r>
+          </w:p>
+          <w:p>
+            <w:pPr>
+              <w:rPr>
+                <w:rFonts w:ascii="Arial" w:hAnsi="Arial" w:cs="Arial"/>
+                <w:lang w:eastAsia="en-US"/>
+              </w:rPr>
+            </w:pPr>
+            <w:r>
+              <w:rPr>
+                <w:rFonts w:ascii="Arial" w:hAnsi="Arial" w:cs="Arial"/>
+                <w:noProof/>
+              </w:rPr>
+              <mc:AlternateContent>
+                <mc:Choice Requires="wps">
+                  <w:drawing>
+                    <wp:anchor distT="0" distB="0" distL="114300" distR="114300" simplePos="0" relativeHeight="251768832" behindDoc="0" locked="0" layoutInCell="1" allowOverlap="1" wp14:anchorId="3186B0B1" wp14:editId="5227DE84">
+                      <wp:simplePos x="0" y="0"/>
+                      <wp:positionH relativeFrom="margin">
+                        <wp:posOffset>-17460</wp:posOffset>
+                      </wp:positionH>
+                      <wp:positionV relativeFrom="margin">
+                        <wp:posOffset>297308</wp:posOffset>
                       </wp:positionV>
                       <wp:extent cx="106680" cy="125095"/>
                       <wp:effectExtent l="6985" t="1270" r="635" b="6985"/>
@@ -5858,7 +6138,7 @@
                 </mc:Choice>
                 <mc:Fallback>
                   <w:pict>
-                    <v:shape w14:anchorId="147EE735" id="AutoShape 135" o:spid="_x0000_s1026" type="#_x0000_t120" style="position:absolute;margin-left:-4.4pt;margin-top:22.2pt;width:8.4pt;height:9.85pt;z-index:251768832;visibility:visible;mso-wrap-style:square;mso-width-percent:0;mso-height-percent:0;mso-wrap-distance-left:9pt;mso-wrap-distance-top:0;mso-wrap-distance-right:9pt;mso-wrap-distance-bottom:0;mso-position-horizontal:absolute;mso-position-horizontal-relative:margin;mso-position-vertical:absolute;mso-position-vertical-relative:margin;mso-width-percent:0;mso-height-percent:0;mso-width-relative:page;mso-height-relative:page;v-text-anchor:top" o:gfxdata="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" fillcolor="#002060" stroked="f" strokecolor="#f2f2f2 [3041]" strokeweight="3pt">
+                    <v:shape w14:anchorId="7D91F1A4" id="AutoShape 135" o:spid="_x0000_s1026" type="#_x0000_t120" style="position:absolute;margin-left:-1.35pt;margin-top:23.4pt;width:8.4pt;height:9.85pt;z-index:251768832;visibility:visible;mso-wrap-style:square;mso-width-percent:0;mso-height-percent:0;mso-wrap-distance-left:9pt;mso-wrap-distance-top:0;mso-wrap-distance-right:9pt;mso-wrap-distance-bottom:0;mso-position-horizontal:absolute;mso-position-horizontal-relative:margin;mso-position-vertical:absolute;mso-position-vertical-relative:margin;mso-width-percent:0;mso-height-percent:0;mso-width-relative:page;mso-height-relative:page;v-text-anchor:top" o:gfxdata="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" fillcolor="#002060" stroked="f" strokecolor="#f2f2f2 [3041]" strokeweight="3pt">
                       <v:shadow color="#7f7f7f [1601]" opacity=".5" offset="1pt"/>
                       <w10:wrap anchorx="margin" anchory="margin"/>
                     </v:shape>
@@ -5869,199 +6149,56 @@
             <w:r>
               <w:rPr>
                 <w:rFonts w:ascii="Arial" w:hAnsi="Arial" w:cs="Arial"/>
+              </w:rPr>
+              <w:t xml:space="preserve">     </w:t>
+            </w:r>
+            <w:r>
+              <w:rPr>
+                <w:rFonts w:ascii="Arial" w:hAnsi="Arial" w:cs="Arial"/>
+              </w:rPr>
+              <w:t>Cria</w:t>
+            </w:r>
+            <w:r>
+              <w:rPr>
+                <w:rFonts w:ascii="Arial" w:hAnsi="Arial" w:cs="Arial"/>
+              </w:rPr>
+              <w:t>r</w:t>
+            </w:r>
+            <w:r>
+              <w:rPr>
+                <w:rFonts w:ascii="Arial" w:hAnsi="Arial" w:cs="Arial"/>
+              </w:rPr>
+              <w:t xml:space="preserve"> funcionalidade </w:t>
+            </w:r>
+            <w:r>
+              <w:rPr>
+                <w:rFonts w:ascii="Arial" w:hAnsi="Arial" w:cs="Arial"/>
+                <w:lang w:eastAsia="en-US"/>
+              </w:rPr>
+              <w:t>Item Orçamento</w:t>
+            </w:r>
+          </w:p>
+          <w:p>
+            <w:pPr>
+              <w:rPr>
+                <w:rFonts w:ascii="Arial" w:hAnsi="Arial" w:cs="Arial"/>
+              </w:rPr>
+            </w:pPr>
+            <w:r>
+              <w:rPr>
+                <w:rFonts w:ascii="Arial" w:hAnsi="Arial" w:cs="Arial"/>
                 <w:noProof/>
               </w:rPr>
               <mc:AlternateContent>
                 <mc:Choice Requires="wps">
                   <w:drawing>
-                    <wp:anchor distT="0" distB="0" distL="114300" distR="114300" simplePos="0" relativeHeight="251767808" behindDoc="0" locked="0" layoutInCell="1" allowOverlap="1" wp14:anchorId="7EF3ED35" wp14:editId="7C03CC26">
+                    <wp:anchor distT="0" distB="0" distL="114300" distR="114300" simplePos="0" relativeHeight="251856896" behindDoc="0" locked="0" layoutInCell="1" allowOverlap="1" wp14:anchorId="256A592A" wp14:editId="6114CE6B">
                       <wp:simplePos x="0" y="0"/>
                       <wp:positionH relativeFrom="margin">
-                        <wp:posOffset>-55880</wp:posOffset>
+                        <wp:posOffset>9338</wp:posOffset>
                       </wp:positionH>
                       <wp:positionV relativeFrom="margin">
-                        <wp:posOffset>73660</wp:posOffset>
-                      </wp:positionV>
-                      <wp:extent cx="106680" cy="125095"/>
-                      <wp:effectExtent l="6985" t="2540" r="635" b="5715"/>
-                      <wp:wrapNone/>
-                      <wp:docPr id="63" name="AutoShape 134"/>
-                      <wp:cNvGraphicFramePr>
-                        <a:graphicFrameLocks xmlns:a="http://schemas.openxmlformats.org/drawingml/2006/main"/>
-                      </wp:cNvGraphicFramePr>
-                      <a:graphic xmlns:a="http://schemas.openxmlformats.org/drawingml/2006/main">
-                        <a:graphicData uri="http://schemas.microsoft.com/office/word/2010/wordprocessingShape">
-                          <wps:wsp>
-                            <wps:cNvSpPr>
-                              <a:spLocks noChangeArrowheads="1"/>
-                            </wps:cNvSpPr>
-                            <wps:spPr bwMode="auto">
-                              <a:xfrm>
-                                <a:off x="0" y="0"/>
-                                <a:ext cx="106680" cy="125095"/>
-                              </a:xfrm>
-                              <a:prstGeom prst="flowChartConnector">
-                                <a:avLst/>
-                              </a:prstGeom>
-                              <a:solidFill>
-                                <a:srgbClr val="00B050"/>
-                              </a:solidFill>
-                              <a:ln>
-                                <a:noFill/>
-                              </a:ln>
-                              <a:effectLst/>
-                              <a:extLst>
-                                <a:ext uri="{91240B29-F687-4F45-9708-019B960494DF}">
-                                  <a14:hiddenLine xmlns:a14="http://schemas.microsoft.com/office/drawing/2010/main" w="38100">
-                                    <a:solidFill>
-                                      <a:schemeClr val="lt1">
-                                        <a:lumMod val="95000"/>
-                                        <a:lumOff val="0"/>
-                                      </a:schemeClr>
-                                    </a:solidFill>
-                                    <a:round/>
-                                    <a:headEnd/>
-                                    <a:tailEnd/>
-                                  </a14:hiddenLine>
-                                </a:ext>
-                                <a:ext uri="{AF507438-7753-43E0-B8FC-AC1667EBCBE1}">
-                                  <a14:hiddenEffects xmlns:a14="http://schemas.microsoft.com/office/drawing/2010/main">
-                                    <a:effectLst>
-                                      <a:outerShdw dist="28398" dir="3806097" algn="ctr" rotWithShape="0">
-                                        <a:schemeClr val="lt1">
-                                          <a:lumMod val="50000"/>
-                                          <a:lumOff val="0"/>
-                                          <a:alpha val="50000"/>
-                                        </a:schemeClr>
-                                      </a:outerShdw>
-                                    </a:effectLst>
-                                  </a14:hiddenEffects>
-                                </a:ext>
-                              </a:extLst>
-                            </wps:spPr>
-                            <wps:bodyPr rot="0" vert="horz" wrap="square" lIns="91440" tIns="45720" rIns="91440" bIns="45720" anchor="t" anchorCtr="0" upright="1">
-                              <a:noAutofit/>
-                            </wps:bodyPr>
-                          </wps:wsp>
-                        </a:graphicData>
-                      </a:graphic>
-                      <wp14:sizeRelH relativeFrom="page">
-                        <wp14:pctWidth>0</wp14:pctWidth>
-                      </wp14:sizeRelH>
-                      <wp14:sizeRelV relativeFrom="page">
-                        <wp14:pctHeight>0</wp14:pctHeight>
-                      </wp14:sizeRelV>
-                    </wp:anchor>
-                  </w:drawing>
-                </mc:Choice>
-                <mc:Fallback>
-                  <w:pict>
-                    <v:shape w14:anchorId="42F4BEB9" id="AutoShape 134" o:spid="_x0000_s1026" type="#_x0000_t120" style="position:absolute;margin-left:-4.4pt;margin-top:5.8pt;width:8.4pt;height:9.85pt;z-index:251767808;visibility:visible;mso-wrap-style:square;mso-width-percent:0;mso-height-percent:0;mso-wrap-distance-left:9pt;mso-wrap-distance-top:0;mso-wrap-distance-right:9pt;mso-wrap-distance-bottom:0;mso-position-horizontal:absolute;mso-position-horizontal-relative:margin;mso-position-vertical:absolute;mso-position-vertical-relative:margin;mso-width-percent:0;mso-height-percent:0;mso-width-relative:page;mso-height-relative:page;v-text-anchor:top" o:gfxdata="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" fillcolor="#00b050" stroked="f" strokecolor="#f2f2f2 [3041]" strokeweight="3pt">
-                      <v:shadow color="#7f7f7f [1601]" opacity=".5" offset="1pt"/>
-                      <w10:wrap anchorx="margin" anchory="margin"/>
-                    </v:shape>
-                  </w:pict>
-                </mc:Fallback>
-              </mc:AlternateContent>
-            </w:r>
-            <w:r>
-              <w:rPr>
-                <w:rFonts w:ascii="Arial" w:hAnsi="Arial" w:cs="Arial"/>
-              </w:rPr>
-              <w:t xml:space="preserve">     </w:t>
-            </w:r>
-            <w:r>
-              <w:rPr>
-                <w:rFonts w:ascii="Arial" w:hAnsi="Arial" w:cs="Arial"/>
-              </w:rPr>
-              <w:t>Cria</w:t>
-            </w:r>
-            <w:r>
-              <w:rPr>
-                <w:rFonts w:ascii="Arial" w:hAnsi="Arial" w:cs="Arial"/>
-              </w:rPr>
-              <w:t>r</w:t>
-            </w:r>
-            <w:r>
-              <w:rPr>
-                <w:rFonts w:ascii="Arial" w:hAnsi="Arial" w:cs="Arial"/>
-              </w:rPr>
-              <w:t xml:space="preserve"> funcionalidade </w:t>
-            </w:r>
-            <w:r>
-              <w:rPr>
-                <w:rFonts w:ascii="Arial" w:hAnsi="Arial" w:cs="Arial"/>
-                <w:lang w:eastAsia="en-US"/>
-              </w:rPr>
-              <w:t>Orçamento</w:t>
-            </w:r>
-            <w:r>
-              <w:rPr>
-                <w:rFonts w:ascii="Arial" w:hAnsi="Arial" w:cs="Arial"/>
-              </w:rPr>
-              <w:t xml:space="preserve">  </w:t>
-            </w:r>
-          </w:p>
-          <w:p>
-            <w:pPr>
-              <w:rPr>
-                <w:rFonts w:ascii="Arial" w:hAnsi="Arial" w:cs="Arial"/>
-                <w:lang w:eastAsia="en-US"/>
-              </w:rPr>
-            </w:pPr>
-            <w:r>
-              <w:rPr>
-                <w:rFonts w:ascii="Arial" w:hAnsi="Arial" w:cs="Arial"/>
-              </w:rPr>
-              <w:t xml:space="preserve">     </w:t>
-            </w:r>
-            <w:r>
-              <w:rPr>
-                <w:rFonts w:ascii="Arial" w:hAnsi="Arial" w:cs="Arial"/>
-              </w:rPr>
-              <w:t>Cria</w:t>
-            </w:r>
-            <w:r>
-              <w:rPr>
-                <w:rFonts w:ascii="Arial" w:hAnsi="Arial" w:cs="Arial"/>
-              </w:rPr>
-              <w:t>r</w:t>
-            </w:r>
-            <w:r>
-              <w:rPr>
-                <w:rFonts w:ascii="Arial" w:hAnsi="Arial" w:cs="Arial"/>
-              </w:rPr>
-              <w:t xml:space="preserve"> funcionalidade </w:t>
-            </w:r>
-            <w:r>
-              <w:rPr>
-                <w:rFonts w:ascii="Arial" w:hAnsi="Arial" w:cs="Arial"/>
-                <w:lang w:eastAsia="en-US"/>
-              </w:rPr>
-              <w:t>Item Orçamento</w:t>
-            </w:r>
-          </w:p>
-          <w:p>
-            <w:pPr>
-              <w:rPr>
-                <w:rFonts w:ascii="Arial" w:hAnsi="Arial" w:cs="Arial"/>
-              </w:rPr>
-            </w:pPr>
-            <w:r>
-              <w:rPr>
-                <w:rFonts w:ascii="Arial" w:hAnsi="Arial" w:cs="Arial"/>
-                <w:noProof/>
-              </w:rPr>
-              <mc:AlternateContent>
-                <mc:Choice Requires="wps">
-                  <w:drawing>
-                    <wp:anchor distT="0" distB="0" distL="114300" distR="114300" simplePos="0" relativeHeight="251856896" behindDoc="0" locked="0" layoutInCell="1" allowOverlap="1" wp14:anchorId="256A592A" wp14:editId="1837AC47">
-                      <wp:simplePos x="0" y="0"/>
-                      <wp:positionH relativeFrom="margin">
-                        <wp:posOffset>-60640</wp:posOffset>
-                      </wp:positionH>
-                      <wp:positionV relativeFrom="margin">
-                        <wp:posOffset>842010</wp:posOffset>
+                        <wp:posOffset>818515</wp:posOffset>
                       </wp:positionV>
                       <wp:extent cx="106680" cy="125095"/>
                       <wp:effectExtent l="0" t="5080" r="7620" b="3175"/>
@@ -6137,7 +6274,7 @@
                 </mc:Choice>
                 <mc:Fallback>
                   <w:pict>
-                    <v:shape w14:anchorId="458DE9DF" id="AutoShape 140" o:spid="_x0000_s1026" type="#_x0000_t120" style="position:absolute;margin-left:-4.75pt;margin-top:66.3pt;width:8.4pt;height:9.85pt;z-index:251856896;visibility:visible;mso-wrap-style:square;mso-width-percent:0;mso-height-percent:0;mso-wrap-distance-left:9pt;mso-wrap-distance-top:0;mso-wrap-distance-right:9pt;mso-wrap-distance-bottom:0;mso-position-horizontal:absolute;mso-position-horizontal-relative:margin;mso-position-vertical:absolute;mso-position-vertical-relative:margin;mso-width-percent:0;mso-height-percent:0;mso-width-relative:page;mso-height-relative:page;v-text-anchor:top" o:gfxdata="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" fillcolor="red" stroked="f" strokecolor="#f2f2f2 [3041]" strokeweight="3pt">
+                    <v:shape w14:anchorId="5C26BC6A" id="AutoShape 140" o:spid="_x0000_s1026" type="#_x0000_t120" style="position:absolute;margin-left:.75pt;margin-top:64.45pt;width:8.4pt;height:9.85pt;z-index:251856896;visibility:visible;mso-wrap-style:square;mso-width-percent:0;mso-height-percent:0;mso-wrap-distance-left:9pt;mso-wrap-distance-top:0;mso-wrap-distance-right:9pt;mso-wrap-distance-bottom:0;mso-position-horizontal:absolute;mso-position-horizontal-relative:margin;mso-position-vertical:absolute;mso-position-vertical-relative:margin;mso-width-percent:0;mso-height-percent:0;mso-width-relative:page;mso-height-relative:page;v-text-anchor:top" o:gfxdata="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" fillcolor="red" stroked="f" strokecolor="#f2f2f2 [3041]" strokeweight="3pt">
                       <v:shadow color="#7f7f7f [1601]" opacity=".5" offset="1pt"/>
                       <w10:wrap anchorx="margin" anchory="margin"/>
                     </v:shape>
@@ -6747,10 +6884,10 @@
               <mc:AlternateContent>
                 <mc:Choice Requires="wps">
                   <w:drawing>
-                    <wp:anchor distT="0" distB="0" distL="114300" distR="114300" simplePos="0" relativeHeight="251773952" behindDoc="0" locked="0" layoutInCell="1" allowOverlap="1" wp14:anchorId="480AA8F0" wp14:editId="14C23E45">
+                    <wp:anchor distT="0" distB="0" distL="114300" distR="114300" simplePos="0" relativeHeight="251773952" behindDoc="0" locked="0" layoutInCell="1" allowOverlap="1" wp14:anchorId="480AA8F0" wp14:editId="2DFE1CBD">
                       <wp:simplePos x="0" y="0"/>
                       <wp:positionH relativeFrom="margin">
-                        <wp:posOffset>-62865</wp:posOffset>
+                        <wp:posOffset>13079</wp:posOffset>
                       </wp:positionH>
                       <wp:positionV relativeFrom="margin">
                         <wp:posOffset>17145</wp:posOffset>
@@ -6829,7 +6966,7 @@
                 </mc:Choice>
                 <mc:Fallback>
                   <w:pict>
-                    <v:shape w14:anchorId="6FFB6D33" id="AutoShape 140" o:spid="_x0000_s1026" type="#_x0000_t120" style="position:absolute;margin-left:-4.95pt;margin-top:1.35pt;width:8.4pt;height:9.85pt;z-index:251773952;visibility:visible;mso-wrap-style:square;mso-width-percent:0;mso-height-percent:0;mso-wrap-distance-left:9pt;mso-wrap-distance-top:0;mso-wrap-distance-right:9pt;mso-wrap-distance-bottom:0;mso-position-horizontal:absolute;mso-position-horizontal-relative:margin;mso-position-vertical:absolute;mso-position-vertical-relative:margin;mso-width-percent:0;mso-height-percent:0;mso-width-relative:page;mso-height-relative:page;v-text-anchor:top" o:gfxdata="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" fillcolor="red" stroked="f" strokecolor="#f2f2f2 [3041]" strokeweight="3pt">
+                    <v:shape w14:anchorId="601B7300" id="AutoShape 140" o:spid="_x0000_s1026" type="#_x0000_t120" style="position:absolute;margin-left:1.05pt;margin-top:1.35pt;width:8.4pt;height:9.85pt;z-index:251773952;visibility:visible;mso-wrap-style:square;mso-width-percent:0;mso-height-percent:0;mso-wrap-distance-left:9pt;mso-wrap-distance-top:0;mso-wrap-distance-right:9pt;mso-wrap-distance-bottom:0;mso-position-horizontal:absolute;mso-position-horizontal-relative:margin;mso-position-vertical:absolute;mso-position-vertical-relative:margin;mso-width-percent:0;mso-height-percent:0;mso-width-relative:page;mso-height-relative:page;v-text-anchor:top" o:gfxdata="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" fillcolor="red" stroked="f" strokecolor="#f2f2f2 [3041]" strokeweight="3pt">
                       <v:shadow color="#7f7f7f [1601]" opacity=".5" offset="1pt"/>
                       <w10:wrap anchorx="margin" anchory="margin"/>
                     </v:shape>
@@ -6846,8 +6983,9 @@
             <w:r>
               <w:rPr>
                 <w:rFonts w:ascii="Arial" w:hAnsi="Arial" w:cs="Arial"/>
-              </w:rPr>
-              <w:t>login</w:t>
+                <w:lang w:eastAsia="en-US"/>
+              </w:rPr>
+              <w:t>Gerenciar Usuário</w:t>
             </w:r>
           </w:p>
           <w:p>
@@ -6865,13 +7003,13 @@
               <mc:AlternateContent>
                 <mc:Choice Requires="wps">
                   <w:drawing>
-                    <wp:anchor distT="0" distB="0" distL="114300" distR="114300" simplePos="0" relativeHeight="251774976" behindDoc="0" locked="0" layoutInCell="1" allowOverlap="1" wp14:anchorId="7EF3ED35" wp14:editId="5616A137">
+                    <wp:anchor distT="0" distB="0" distL="114300" distR="114300" simplePos="0" relativeHeight="251774976" behindDoc="0" locked="0" layoutInCell="1" allowOverlap="1" wp14:anchorId="7EF3ED35" wp14:editId="47679579">
                       <wp:simplePos x="0" y="0"/>
                       <wp:positionH relativeFrom="margin">
-                        <wp:posOffset>-71120</wp:posOffset>
+                        <wp:posOffset>-11243</wp:posOffset>
                       </wp:positionH>
                       <wp:positionV relativeFrom="margin">
-                        <wp:posOffset>300990</wp:posOffset>
+                        <wp:posOffset>538523</wp:posOffset>
                       </wp:positionV>
                       <wp:extent cx="106680" cy="125095"/>
                       <wp:effectExtent l="0" t="1905" r="7620" b="6350"/>
@@ -6947,7 +7085,7 @@
                 </mc:Choice>
                 <mc:Fallback>
                   <w:pict>
-                    <v:shape w14:anchorId="157825C0" id="AutoShape 141" o:spid="_x0000_s1026" type="#_x0000_t120" style="position:absolute;margin-left:-5.6pt;margin-top:23.7pt;width:8.4pt;height:9.85pt;z-index:251774976;visibility:visible;mso-wrap-style:square;mso-width-percent:0;mso-height-percent:0;mso-wrap-distance-left:9pt;mso-wrap-distance-top:0;mso-wrap-distance-right:9pt;mso-wrap-distance-bottom:0;mso-position-horizontal:absolute;mso-position-horizontal-relative:margin;mso-position-vertical:absolute;mso-position-vertical-relative:margin;mso-width-percent:0;mso-height-percent:0;mso-width-relative:page;mso-height-relative:page;v-text-anchor:top" o:gfxdata="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" fillcolor="#00b050" stroked="f" strokecolor="#f2f2f2 [3041]" strokeweight="3pt">
+                    <v:shape w14:anchorId="3B66E497" id="AutoShape 141" o:spid="_x0000_s1026" type="#_x0000_t120" style="position:absolute;margin-left:-.9pt;margin-top:42.4pt;width:8.4pt;height:9.85pt;z-index:251774976;visibility:visible;mso-wrap-style:square;mso-width-percent:0;mso-height-percent:0;mso-wrap-distance-left:9pt;mso-wrap-distance-top:0;mso-wrap-distance-right:9pt;mso-wrap-distance-bottom:0;mso-position-horizontal:absolute;mso-position-horizontal-relative:margin;mso-position-vertical:absolute;mso-position-vertical-relative:margin;mso-width-percent:0;mso-height-percent:0;mso-width-relative:page;mso-height-relative:page;v-text-anchor:top" o:gfxdata="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" fillcolor="#00b050" stroked="f" strokecolor="#f2f2f2 [3041]" strokeweight="3pt">
                       <v:shadow color="#7f7f7f [1601]" opacity=".5" offset="1pt"/>
                       <w10:wrap anchorx="margin" anchory="margin"/>
                     </v:shape>
@@ -6991,13 +7129,13 @@
               <mc:AlternateContent>
                 <mc:Choice Requires="wps">
                   <w:drawing>
-                    <wp:anchor distT="0" distB="0" distL="114300" distR="114300" simplePos="0" relativeHeight="251780096" behindDoc="0" locked="0" layoutInCell="1" allowOverlap="1" wp14:anchorId="3186B0B1" wp14:editId="5E38E07D">
+                    <wp:anchor distT="0" distB="0" distL="114300" distR="114300" simplePos="0" relativeHeight="251780096" behindDoc="0" locked="0" layoutInCell="1" allowOverlap="1" wp14:anchorId="3186B0B1" wp14:editId="0D8255CD">
                       <wp:simplePos x="0" y="0"/>
                       <wp:positionH relativeFrom="margin">
-                        <wp:posOffset>-98681</wp:posOffset>
+                        <wp:posOffset>-21585</wp:posOffset>
                       </wp:positionH>
                       <wp:positionV relativeFrom="margin">
-                        <wp:posOffset>818878</wp:posOffset>
+                        <wp:posOffset>1087456</wp:posOffset>
                       </wp:positionV>
                       <wp:extent cx="106680" cy="125095"/>
                       <wp:effectExtent l="4445" t="1270" r="3175" b="6985"/>
@@ -7073,7 +7211,7 @@
                 </mc:Choice>
                 <mc:Fallback>
                   <w:pict>
-                    <v:shape w14:anchorId="4DFEDECB" id="AutoShape 146" o:spid="_x0000_s1026" type="#_x0000_t120" style="position:absolute;margin-left:-7.75pt;margin-top:64.5pt;width:8.4pt;height:9.85pt;z-index:251780096;visibility:visible;mso-wrap-style:square;mso-width-percent:0;mso-height-percent:0;mso-wrap-distance-left:9pt;mso-wrap-distance-top:0;mso-wrap-distance-right:9pt;mso-wrap-distance-bottom:0;mso-position-horizontal:absolute;mso-position-horizontal-relative:margin;mso-position-vertical:absolute;mso-position-vertical-relative:margin;mso-width-percent:0;mso-height-percent:0;mso-width-relative:page;mso-height-relative:page;v-text-anchor:top" o:gfxdata="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" fillcolor="#002060" stroked="f" strokecolor="#f2f2f2 [3041]" strokeweight="3pt">
+                    <v:shape w14:anchorId="03625A76" id="AutoShape 146" o:spid="_x0000_s1026" type="#_x0000_t120" style="position:absolute;margin-left:-1.7pt;margin-top:85.65pt;width:8.4pt;height:9.85pt;z-index:251780096;visibility:visible;mso-wrap-style:square;mso-width-percent:0;mso-height-percent:0;mso-wrap-distance-left:9pt;mso-wrap-distance-top:0;mso-wrap-distance-right:9pt;mso-wrap-distance-bottom:0;mso-position-horizontal:absolute;mso-position-horizontal-relative:margin;mso-position-vertical:absolute;mso-position-vertical-relative:margin;mso-width-percent:0;mso-height-percent:0;mso-width-relative:page;mso-height-relative:page;v-text-anchor:top" o:gfxdata="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" fillcolor="#002060" stroked="f" strokecolor="#f2f2f2 [3041]" strokeweight="3pt">
                       <v:shadow color="#7f7f7f [1601]" opacity=".5" offset="1pt"/>
                       <w10:wrap anchorx="margin" anchory="margin"/>
                     </v:shape>
@@ -7702,10 +7840,10 @@
               <mc:AlternateContent>
                 <mc:Choice Requires="wps">
                   <w:drawing>
-                    <wp:anchor distT="0" distB="0" distL="114300" distR="114300" simplePos="0" relativeHeight="251782144" behindDoc="0" locked="0" layoutInCell="1" allowOverlap="1" wp14:anchorId="3186B0B1" wp14:editId="45968C53">
+                    <wp:anchor distT="0" distB="0" distL="114300" distR="114300" simplePos="0" relativeHeight="251782144" behindDoc="0" locked="0" layoutInCell="1" allowOverlap="1" wp14:anchorId="3186B0B1" wp14:editId="47967FD9">
                       <wp:simplePos x="0" y="0"/>
                       <wp:positionH relativeFrom="margin">
-                        <wp:posOffset>-62865</wp:posOffset>
+                        <wp:posOffset>-16761</wp:posOffset>
                       </wp:positionH>
                       <wp:positionV relativeFrom="margin">
                         <wp:posOffset>29845</wp:posOffset>
@@ -7784,7 +7922,7 @@
                 </mc:Choice>
                 <mc:Fallback>
                   <w:pict>
-                    <v:shape w14:anchorId="1BB5179A" id="AutoShape 148" o:spid="_x0000_s1026" type="#_x0000_t120" style="position:absolute;margin-left:-4.95pt;margin-top:2.35pt;width:8.4pt;height:9.85pt;z-index:251782144;visibility:visible;mso-wrap-style:square;mso-width-percent:0;mso-height-percent:0;mso-wrap-distance-left:9pt;mso-wrap-distance-top:0;mso-wrap-distance-right:9pt;mso-wrap-distance-bottom:0;mso-position-horizontal:absolute;mso-position-horizontal-relative:margin;mso-position-vertical:absolute;mso-position-vertical-relative:margin;mso-width-percent:0;mso-height-percent:0;mso-width-relative:page;mso-height-relative:page;v-text-anchor:top" o:gfxdata="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" fillcolor="#002060" stroked="f" strokecolor="#f2f2f2 [3041]" strokeweight="3pt">
+                    <v:shape w14:anchorId="7ACEC934" id="AutoShape 148" o:spid="_x0000_s1026" type="#_x0000_t120" style="position:absolute;margin-left:-1.3pt;margin-top:2.35pt;width:8.4pt;height:9.85pt;z-index:251782144;visibility:visible;mso-wrap-style:square;mso-width-percent:0;mso-height-percent:0;mso-wrap-distance-left:9pt;mso-wrap-distance-top:0;mso-wrap-distance-right:9pt;mso-wrap-distance-bottom:0;mso-position-horizontal:absolute;mso-position-horizontal-relative:margin;mso-position-vertical:absolute;mso-position-vertical-relative:margin;mso-width-percent:0;mso-height-percent:0;mso-width-relative:page;mso-height-relative:page;v-text-anchor:top" o:gfxdata="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" fillcolor="#002060" stroked="f" strokecolor="#f2f2f2 [3041]" strokeweight="3pt">
                       <v:shadow color="#7f7f7f [1601]" opacity=".5" offset="1pt"/>
                       <w10:wrap anchorx="margin" anchory="margin"/>
                     </v:shape>
@@ -7842,10 +7980,10 @@
               <mc:AlternateContent>
                 <mc:Choice Requires="wps">
                   <w:drawing>
-                    <wp:anchor distT="0" distB="0" distL="114300" distR="114300" simplePos="0" relativeHeight="251784192" behindDoc="0" locked="0" layoutInCell="1" allowOverlap="1" wp14:anchorId="7EF3ED35" wp14:editId="4CAAC22D">
+                    <wp:anchor distT="0" distB="0" distL="114300" distR="114300" simplePos="0" relativeHeight="251784192" behindDoc="0" locked="0" layoutInCell="1" allowOverlap="1" wp14:anchorId="7EF3ED35" wp14:editId="5799E490">
                       <wp:simplePos x="0" y="0"/>
                       <wp:positionH relativeFrom="margin">
-                        <wp:posOffset>-55880</wp:posOffset>
+                        <wp:posOffset>-9776</wp:posOffset>
                       </wp:positionH>
                       <wp:positionV relativeFrom="margin">
                         <wp:posOffset>542290</wp:posOffset>
@@ -7924,7 +8062,7 @@
                 </mc:Choice>
                 <mc:Fallback>
                   <w:pict>
-                    <v:shape w14:anchorId="6F4DDFB3" id="AutoShape 152" o:spid="_x0000_s1026" type="#_x0000_t120" style="position:absolute;margin-left:-4.4pt;margin-top:42.7pt;width:8.4pt;height:9.85pt;z-index:251784192;visibility:visible;mso-wrap-style:square;mso-width-percent:0;mso-height-percent:0;mso-wrap-distance-left:9pt;mso-wrap-distance-top:0;mso-wrap-distance-right:9pt;mso-wrap-distance-bottom:0;mso-position-horizontal:absolute;mso-position-horizontal-relative:margin;mso-position-vertical:absolute;mso-position-vertical-relative:margin;mso-width-percent:0;mso-height-percent:0;mso-width-relative:page;mso-height-relative:page;v-text-anchor:top" o:gfxdata="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" fillcolor="#00b050" stroked="f" strokecolor="#f2f2f2 [3041]" strokeweight="3pt">
+                    <v:shape w14:anchorId="430F1246" id="AutoShape 152" o:spid="_x0000_s1026" type="#_x0000_t120" style="position:absolute;margin-left:-.75pt;margin-top:42.7pt;width:8.4pt;height:9.85pt;z-index:251784192;visibility:visible;mso-wrap-style:square;mso-width-percent:0;mso-height-percent:0;mso-wrap-distance-left:9pt;mso-wrap-distance-top:0;mso-wrap-distance-right:9pt;mso-wrap-distance-bottom:0;mso-position-horizontal:absolute;mso-position-horizontal-relative:margin;mso-position-vertical:absolute;mso-position-vertical-relative:margin;mso-width-percent:0;mso-height-percent:0;mso-width-relative:page;mso-height-relative:page;v-text-anchor:top" o:gfxdata="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" fillcolor="#00b050" stroked="f" strokecolor="#f2f2f2 [3041]" strokeweight="3pt">
                       <v:shadow color="#7f7f7f [1601]" opacity=".5" offset="1pt"/>
                       <w10:wrap anchorx="margin" anchory="margin"/>
                     </v:shape>
@@ -8542,20 +8680,144 @@
             </w:r>
           </w:p>
           <w:p>
-            <w:r>
-              <w:rPr>
+            <w:pPr>
+              <w:rPr>
+                <w:rFonts w:ascii="Arial" w:hAnsi="Arial" w:cs="Arial"/>
+                <w:lang w:eastAsia="en-US"/>
+              </w:rPr>
+            </w:pPr>
+            <w:r>
+              <w:rPr>
+                <w:rFonts w:ascii="Arial" w:hAnsi="Arial" w:cs="Arial"/>
                 <w:noProof/>
               </w:rPr>
               <mc:AlternateContent>
                 <mc:Choice Requires="wps">
                   <w:drawing>
-                    <wp:anchor distT="0" distB="0" distL="114300" distR="114300" simplePos="0" relativeHeight="251812864" behindDoc="0" locked="0" layoutInCell="1" allowOverlap="1" wp14:anchorId="480AA8F0" wp14:editId="30645B80">
+                    <wp:anchor distT="0" distB="0" distL="114300" distR="114300" simplePos="0" relativeHeight="251865088" behindDoc="0" locked="0" layoutInCell="1" allowOverlap="1" wp14:anchorId="0F1F7EEA" wp14:editId="26F73E6B">
                       <wp:simplePos x="0" y="0"/>
                       <wp:positionH relativeFrom="margin">
-                        <wp:posOffset>-53975</wp:posOffset>
+                        <wp:posOffset>-53153</wp:posOffset>
                       </wp:positionH>
                       <wp:positionV relativeFrom="margin">
-                        <wp:posOffset>534670</wp:posOffset>
+                        <wp:posOffset>539179</wp:posOffset>
+                      </wp:positionV>
+                      <wp:extent cx="106680" cy="125095"/>
+                      <wp:effectExtent l="1905" t="4445" r="5715" b="3810"/>
+                      <wp:wrapNone/>
+                      <wp:docPr id="17" name="AutoShape 149"/>
+                      <wp:cNvGraphicFramePr>
+                        <a:graphicFrameLocks xmlns:a="http://schemas.openxmlformats.org/drawingml/2006/main"/>
+                      </wp:cNvGraphicFramePr>
+                      <a:graphic xmlns:a="http://schemas.openxmlformats.org/drawingml/2006/main">
+                        <a:graphicData uri="http://schemas.microsoft.com/office/word/2010/wordprocessingShape">
+                          <wps:wsp>
+                            <wps:cNvSpPr>
+                              <a:spLocks noChangeArrowheads="1"/>
+                            </wps:cNvSpPr>
+                            <wps:spPr bwMode="auto">
+                              <a:xfrm>
+                                <a:off x="0" y="0"/>
+                                <a:ext cx="106680" cy="125095"/>
+                              </a:xfrm>
+                              <a:prstGeom prst="flowChartConnector">
+                                <a:avLst/>
+                              </a:prstGeom>
+                              <a:solidFill>
+                                <a:srgbClr val="002060"/>
+                              </a:solidFill>
+                              <a:ln>
+                                <a:noFill/>
+                              </a:ln>
+                              <a:effectLst/>
+                              <a:extLst>
+                                <a:ext uri="{91240B29-F687-4F45-9708-019B960494DF}">
+                                  <a14:hiddenLine xmlns:a14="http://schemas.microsoft.com/office/drawing/2010/main" w="38100">
+                                    <a:solidFill>
+                                      <a:schemeClr val="lt1">
+                                        <a:lumMod val="95000"/>
+                                        <a:lumOff val="0"/>
+                                      </a:schemeClr>
+                                    </a:solidFill>
+                                    <a:round/>
+                                    <a:headEnd/>
+                                    <a:tailEnd/>
+                                  </a14:hiddenLine>
+                                </a:ext>
+                                <a:ext uri="{AF507438-7753-43E0-B8FC-AC1667EBCBE1}">
+                                  <a14:hiddenEffects xmlns:a14="http://schemas.microsoft.com/office/drawing/2010/main">
+                                    <a:effectLst>
+                                      <a:outerShdw dist="28398" dir="3806097" algn="ctr" rotWithShape="0">
+                                        <a:schemeClr val="lt1">
+                                          <a:lumMod val="50000"/>
+                                          <a:lumOff val="0"/>
+                                          <a:alpha val="50000"/>
+                                        </a:schemeClr>
+                                      </a:outerShdw>
+                                    </a:effectLst>
+                                  </a14:hiddenEffects>
+                                </a:ext>
+                              </a:extLst>
+                            </wps:spPr>
+                            <wps:bodyPr rot="0" vert="horz" wrap="square" lIns="91440" tIns="45720" rIns="91440" bIns="45720" anchor="t" anchorCtr="0" upright="1">
+                              <a:noAutofit/>
+                            </wps:bodyPr>
+                          </wps:wsp>
+                        </a:graphicData>
+                      </a:graphic>
+                      <wp14:sizeRelH relativeFrom="page">
+                        <wp14:pctWidth>0</wp14:pctWidth>
+                      </wp14:sizeRelH>
+                      <wp14:sizeRelV relativeFrom="page">
+                        <wp14:pctHeight>0</wp14:pctHeight>
+                      </wp14:sizeRelV>
+                    </wp:anchor>
+                  </w:drawing>
+                </mc:Choice>
+                <mc:Fallback>
+                  <w:pict>
+                    <v:shape w14:anchorId="49C986FC" id="AutoShape 149" o:spid="_x0000_s1026" type="#_x0000_t120" style="position:absolute;margin-left:-4.2pt;margin-top:42.45pt;width:8.4pt;height:9.85pt;z-index:251865088;visibility:visible;mso-wrap-style:square;mso-width-percent:0;mso-height-percent:0;mso-wrap-distance-left:9pt;mso-wrap-distance-top:0;mso-wrap-distance-right:9pt;mso-wrap-distance-bottom:0;mso-position-horizontal:absolute;mso-position-horizontal-relative:margin;mso-position-vertical:absolute;mso-position-vertical-relative:margin;mso-width-percent:0;mso-height-percent:0;mso-width-relative:page;mso-height-relative:page;v-text-anchor:top" o:gfxdata="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" fillcolor="#002060" stroked="f" strokecolor="#f2f2f2 [3041]" strokeweight="3pt">
+                      <v:shadow color="#7f7f7f [1601]" opacity=".5" offset="1pt"/>
+                      <w10:wrap anchorx="margin" anchory="margin"/>
+                    </v:shape>
+                  </w:pict>
+                </mc:Fallback>
+              </mc:AlternateContent>
+            </w:r>
+            <w:r>
+              <w:rPr>
+                <w:rFonts w:ascii="Arial" w:hAnsi="Arial" w:cs="Arial"/>
+              </w:rPr>
+              <w:t xml:space="preserve">   </w:t>
+            </w:r>
+            <w:r>
+              <w:rPr>
+                <w:rFonts w:ascii="Arial" w:hAnsi="Arial" w:cs="Arial"/>
+              </w:rPr>
+              <w:t xml:space="preserve">Criação de interface </w:t>
+            </w:r>
+            <w:r>
+              <w:rPr>
+                <w:rFonts w:ascii="Arial" w:hAnsi="Arial" w:cs="Arial"/>
+              </w:rPr>
+              <w:t>Usuário</w:t>
+            </w:r>
+          </w:p>
+          <w:p>
+            <w:r>
+              <w:rPr>
+                <w:noProof/>
+              </w:rPr>
+              <mc:AlternateContent>
+                <mc:Choice Requires="wps">
+                  <w:drawing>
+                    <wp:anchor distT="0" distB="0" distL="114300" distR="114300" simplePos="0" relativeHeight="251812864" behindDoc="0" locked="0" layoutInCell="1" allowOverlap="1" wp14:anchorId="480AA8F0" wp14:editId="2A16BEED">
+                      <wp:simplePos x="0" y="0"/>
+                      <wp:positionH relativeFrom="margin">
+                        <wp:posOffset>-46291</wp:posOffset>
+                      </wp:positionH>
+                      <wp:positionV relativeFrom="margin">
+                        <wp:posOffset>834348</wp:posOffset>
                       </wp:positionV>
                       <wp:extent cx="106680" cy="125095"/>
                       <wp:effectExtent l="8890" t="1270" r="8255" b="6985"/>
@@ -8631,7 +8893,7 @@
                 </mc:Choice>
                 <mc:Fallback>
                   <w:pict>
-                    <v:shape w14:anchorId="653F8F3A" id="AutoShape 180" o:spid="_x0000_s1026" type="#_x0000_t120" style="position:absolute;margin-left:-4.25pt;margin-top:42.1pt;width:8.4pt;height:9.85pt;z-index:251812864;visibility:visible;mso-wrap-style:square;mso-width-percent:0;mso-height-percent:0;mso-wrap-distance-left:9pt;mso-wrap-distance-top:0;mso-wrap-distance-right:9pt;mso-wrap-distance-bottom:0;mso-position-horizontal:absolute;mso-position-horizontal-relative:margin;mso-position-vertical:absolute;mso-position-vertical-relative:margin;mso-width-percent:0;mso-height-percent:0;mso-width-relative:page;mso-height-relative:page;v-text-anchor:top" o:gfxdata="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" fillcolor="red" stroked="f" strokecolor="#f2f2f2 [3041]" strokeweight="3pt">
+                    <v:shape w14:anchorId="62898B26" id="AutoShape 180" o:spid="_x0000_s1026" type="#_x0000_t120" style="position:absolute;margin-left:-3.65pt;margin-top:65.7pt;width:8.4pt;height:9.85pt;z-index:251812864;visibility:visible;mso-wrap-style:square;mso-width-percent:0;mso-height-percent:0;mso-wrap-distance-left:9pt;mso-wrap-distance-top:0;mso-wrap-distance-right:9pt;mso-wrap-distance-bottom:0;mso-position-horizontal:absolute;mso-position-horizontal-relative:margin;mso-position-vertical:absolute;mso-position-vertical-relative:margin;mso-width-percent:0;mso-height-percent:0;mso-width-relative:page;mso-height-relative:page;v-text-anchor:top" o:gfxdata="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" fillcolor="red" stroked="f" strokecolor="#f2f2f2 [3041]" strokeweight="3pt">
                       <v:shadow color="#7f7f7f [1601]" opacity=".5" offset="1pt"/>
                       <w10:wrap anchorx="margin" anchory="margin"/>
                     </v:shape>
@@ -8890,23 +9152,24 @@
           <w:p>
             <w:r>
               <w:rPr>
+                <w:rFonts w:ascii="Arial" w:hAnsi="Arial" w:cs="Arial"/>
                 <w:noProof/>
               </w:rPr>
               <mc:AlternateContent>
                 <mc:Choice Requires="wps">
                   <w:drawing>
-                    <wp:anchor distT="0" distB="0" distL="114300" distR="114300" simplePos="0" relativeHeight="251793408" behindDoc="0" locked="0" layoutInCell="1" allowOverlap="1" wp14:anchorId="480AA8F0" wp14:editId="1CC2348F">
+                    <wp:anchor distT="0" distB="0" distL="114300" distR="114300" simplePos="0" relativeHeight="251867136" behindDoc="0" locked="0" layoutInCell="1" allowOverlap="1" wp14:anchorId="36DA5A3B" wp14:editId="101F88FD">
                       <wp:simplePos x="0" y="0"/>
                       <wp:positionH relativeFrom="margin">
-                        <wp:posOffset>110490</wp:posOffset>
+                        <wp:posOffset>123580</wp:posOffset>
                       </wp:positionH>
                       <wp:positionV relativeFrom="margin">
-                        <wp:posOffset>27940</wp:posOffset>
+                        <wp:posOffset>21083</wp:posOffset>
                       </wp:positionV>
                       <wp:extent cx="106680" cy="125095"/>
-                      <wp:effectExtent l="8255" t="8890" r="8890" b="8890"/>
+                      <wp:effectExtent l="1905" t="4445" r="5715" b="3810"/>
                       <wp:wrapNone/>
-                      <wp:docPr id="34" name="AutoShape 161"/>
+                      <wp:docPr id="18" name="AutoShape 149"/>
                       <wp:cNvGraphicFramePr>
                         <a:graphicFrameLocks xmlns:a="http://schemas.openxmlformats.org/drawingml/2006/main"/>
                       </wp:cNvGraphicFramePr>
@@ -8925,7 +9188,7 @@
                                 <a:avLst/>
                               </a:prstGeom>
                               <a:solidFill>
-                                <a:srgbClr val="FF0000"/>
+                                <a:srgbClr val="002060"/>
                               </a:solidFill>
                               <a:ln>
                                 <a:noFill/>
@@ -8977,7 +9240,7 @@
                 </mc:Choice>
                 <mc:Fallback>
                   <w:pict>
-                    <v:shape w14:anchorId="659DFC69" id="AutoShape 161" o:spid="_x0000_s1026" type="#_x0000_t120" style="position:absolute;margin-left:8.7pt;margin-top:2.2pt;width:8.4pt;height:9.85pt;z-index:251793408;visibility:visible;mso-wrap-style:square;mso-width-percent:0;mso-height-percent:0;mso-wrap-distance-left:9pt;mso-wrap-distance-top:0;mso-wrap-distance-right:9pt;mso-wrap-distance-bottom:0;mso-position-horizontal:absolute;mso-position-horizontal-relative:margin;mso-position-vertical:absolute;mso-position-vertical-relative:margin;mso-width-percent:0;mso-height-percent:0;mso-width-relative:page;mso-height-relative:page;v-text-anchor:top" o:gfxdata="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" fillcolor="red" stroked="f" strokecolor="#f2f2f2 [3041]" strokeweight="3pt">
+                    <v:shape w14:anchorId="6E3AC561" id="AutoShape 149" o:spid="_x0000_s1026" type="#_x0000_t120" style="position:absolute;margin-left:9.75pt;margin-top:1.65pt;width:8.4pt;height:9.85pt;z-index:251867136;visibility:visible;mso-wrap-style:square;mso-width-percent:0;mso-height-percent:0;mso-wrap-distance-left:9pt;mso-wrap-distance-top:0;mso-wrap-distance-right:9pt;mso-wrap-distance-bottom:0;mso-position-horizontal:absolute;mso-position-horizontal-relative:margin;mso-position-vertical:absolute;mso-position-vertical-relative:margin;mso-width-percent:0;mso-height-percent:0;mso-width-relative:page;mso-height-relative:page;v-text-anchor:top" o:gfxdata="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" fillcolor="#002060" stroked="f" strokecolor="#f2f2f2 [3041]" strokeweight="3pt">
                       <v:shadow color="#7f7f7f [1601]" opacity=".5" offset="1pt"/>
                       <w10:wrap anchorx="margin" anchory="margin"/>
                     </v:shape>
@@ -9001,23 +9264,24 @@
           <w:p>
             <w:r>
               <w:rPr>
+                <w:rFonts w:ascii="Arial" w:hAnsi="Arial" w:cs="Arial"/>
                 <w:noProof/>
               </w:rPr>
               <mc:AlternateContent>
                 <mc:Choice Requires="wps">
                   <w:drawing>
-                    <wp:anchor distT="0" distB="0" distL="114300" distR="114300" simplePos="0" relativeHeight="251794432" behindDoc="0" locked="0" layoutInCell="1" allowOverlap="1" wp14:anchorId="480AA8F0" wp14:editId="2CBD479B">
+                    <wp:anchor distT="0" distB="0" distL="114300" distR="114300" simplePos="0" relativeHeight="251869184" behindDoc="0" locked="0" layoutInCell="1" allowOverlap="1" wp14:anchorId="53D37957" wp14:editId="476E5EFC">
                       <wp:simplePos x="0" y="0"/>
                       <wp:positionH relativeFrom="margin">
-                        <wp:posOffset>104140</wp:posOffset>
+                        <wp:posOffset>112085</wp:posOffset>
                       </wp:positionH>
                       <wp:positionV relativeFrom="margin">
-                        <wp:posOffset>27940</wp:posOffset>
+                        <wp:posOffset>21083</wp:posOffset>
                       </wp:positionV>
                       <wp:extent cx="106680" cy="125095"/>
-                      <wp:effectExtent l="1905" t="8890" r="5715" b="8890"/>
+                      <wp:effectExtent l="1905" t="4445" r="5715" b="3810"/>
                       <wp:wrapNone/>
-                      <wp:docPr id="33" name="AutoShape 162"/>
+                      <wp:docPr id="19" name="AutoShape 149"/>
                       <wp:cNvGraphicFramePr>
                         <a:graphicFrameLocks xmlns:a="http://schemas.openxmlformats.org/drawingml/2006/main"/>
                       </wp:cNvGraphicFramePr>
@@ -9036,7 +9300,7 @@
                                 <a:avLst/>
                               </a:prstGeom>
                               <a:solidFill>
-                                <a:srgbClr val="FF0000"/>
+                                <a:srgbClr val="002060"/>
                               </a:solidFill>
                               <a:ln>
                                 <a:noFill/>
@@ -9088,7 +9352,7 @@
                 </mc:Choice>
                 <mc:Fallback>
                   <w:pict>
-                    <v:shape w14:anchorId="6A0459E7" id="AutoShape 162" o:spid="_x0000_s1026" type="#_x0000_t120" style="position:absolute;margin-left:8.2pt;margin-top:2.2pt;width:8.4pt;height:9.85pt;z-index:251794432;visibility:visible;mso-wrap-style:square;mso-width-percent:0;mso-height-percent:0;mso-wrap-distance-left:9pt;mso-wrap-distance-top:0;mso-wrap-distance-right:9pt;mso-wrap-distance-bottom:0;mso-position-horizontal:absolute;mso-position-horizontal-relative:margin;mso-position-vertical:absolute;mso-position-vertical-relative:margin;mso-width-percent:0;mso-height-percent:0;mso-width-relative:page;mso-height-relative:page;v-text-anchor:top" o:gfxdata="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" fillcolor="red" stroked="f" strokecolor="#f2f2f2 [3041]" strokeweight="3pt">
+                    <v:shape w14:anchorId="29849FEB" id="AutoShape 149" o:spid="_x0000_s1026" type="#_x0000_t120" style="position:absolute;margin-left:8.85pt;margin-top:1.65pt;width:8.4pt;height:9.85pt;z-index:251869184;visibility:visible;mso-wrap-style:square;mso-width-percent:0;mso-height-percent:0;mso-wrap-distance-left:9pt;mso-wrap-distance-top:0;mso-wrap-distance-right:9pt;mso-wrap-distance-bottom:0;mso-position-horizontal:absolute;mso-position-horizontal-relative:margin;mso-position-vertical:absolute;mso-position-vertical-relative:margin;mso-width-percent:0;mso-height-percent:0;mso-width-relative:page;mso-height-relative:page;v-text-anchor:top" o:gfxdata="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" fillcolor="#002060" stroked="f" strokecolor="#f2f2f2 [3041]" strokeweight="3pt">
                       <v:shadow color="#7f7f7f [1601]" opacity=".5" offset="1pt"/>
                       <w10:wrap anchorx="margin" anchory="margin"/>
                     </v:shape>
@@ -11639,7 +11903,6 @@
           <w:rFonts w:ascii="Arial" w:hAnsi="Arial" w:cs="Arial"/>
           <w:b/>
         </w:rPr>
-        <w:lastRenderedPageBreak/>
         <w:t>4. ESTÓRIAS</w:t>
       </w:r>
     </w:p>
@@ -11767,7 +12030,7 @@
                 <w:rFonts w:ascii="Arial" w:hAnsi="Arial" w:cs="Arial"/>
                 <w:lang w:eastAsia="en-US"/>
               </w:rPr>
-              <w:t>Efetuar Login</w:t>
+              <w:t>Gerenciar Usuário</w:t>
             </w:r>
           </w:p>
         </w:tc>
@@ -11932,7 +12195,49 @@
                 <w:rFonts w:ascii="Arial" w:hAnsi="Arial" w:cs="Arial"/>
                 <w:lang w:eastAsia="en-US"/>
               </w:rPr>
-              <w:t>Requisitos – Efetuar Login</w:t>
+              <w:t xml:space="preserve">Requisitos – </w:t>
+            </w:r>
+            <w:r>
+              <w:rPr>
+                <w:rFonts w:ascii="Arial" w:hAnsi="Arial" w:cs="Arial"/>
+                <w:lang w:eastAsia="en-US"/>
+              </w:rPr>
+              <w:t>Gerenciar Usuário</w:t>
+            </w:r>
+          </w:p>
+        </w:tc>
+      </w:tr>
+      <w:tr>
+        <w:tc>
+          <w:tcPr>
+            <w:tcW w:w="8494" w:type="dxa"/>
+            <w:tcBorders>
+              <w:top w:val="single" w:sz="4" w:space="0" w:color="000000"/>
+              <w:left w:val="single" w:sz="4" w:space="0" w:color="000000"/>
+              <w:bottom w:val="single" w:sz="4" w:space="0" w:color="000000"/>
+              <w:right w:val="single" w:sz="4" w:space="0" w:color="000000"/>
+            </w:tcBorders>
+          </w:tcPr>
+          <w:p>
+            <w:pPr>
+              <w:rPr>
+                <w:rFonts w:ascii="Arial" w:hAnsi="Arial" w:cs="Arial"/>
+                <w:lang w:eastAsia="en-US"/>
+              </w:rPr>
+            </w:pPr>
+            <w:r>
+              <w:rPr>
+                <w:rFonts w:ascii="Arial" w:hAnsi="Arial" w:cs="Arial"/>
+                <w:lang w:eastAsia="en-US"/>
+              </w:rPr>
+              <w:t xml:space="preserve">RF001 – Incluir </w:t>
+            </w:r>
+            <w:r>
+              <w:rPr>
+                <w:rFonts w:ascii="Arial" w:hAnsi="Arial" w:cs="Arial"/>
+                <w:lang w:eastAsia="en-US"/>
+              </w:rPr>
+              <w:t>Usuário</w:t>
             </w:r>
           </w:p>
         </w:tc>
@@ -12619,6 +12924,7 @@
                 <w:rFonts w:ascii="Arial" w:hAnsi="Arial" w:cs="Arial"/>
                 <w:lang w:eastAsia="en-US"/>
               </w:rPr>
+              <w:lastRenderedPageBreak/>
               <w:t xml:space="preserve">RF009 – Incluir </w:t>
             </w:r>
             <w:r>
@@ -12691,7 +12997,6 @@
                 <w:rFonts w:ascii="Arial" w:hAnsi="Arial" w:cs="Arial"/>
                 <w:lang w:eastAsia="en-US"/>
               </w:rPr>
-              <w:lastRenderedPageBreak/>
               <w:t xml:space="preserve">RF011 – Alterar </w:t>
             </w:r>
             <w:r>
@@ -12987,7 +13292,7 @@
                 <w:rFonts w:ascii="Arial" w:hAnsi="Arial" w:cs="Arial"/>
                 <w:lang w:eastAsia="en-US"/>
               </w:rPr>
-              <w:t>Cliente</w:t>
+              <w:t>Usuário</w:t>
             </w:r>
           </w:p>
         </w:tc>
@@ -13050,7 +13355,13 @@
               <w:rPr>
                 <w:rFonts w:ascii="Arial" w:hAnsi="Arial" w:cs="Arial"/>
               </w:rPr>
-              <w:t>Endereço*</w:t>
+              <w:t>Cargo</w:t>
+            </w:r>
+            <w:r>
+              <w:rPr>
+                <w:rFonts w:ascii="Arial" w:hAnsi="Arial" w:cs="Arial"/>
+              </w:rPr>
+              <w:t>*</w:t>
             </w:r>
           </w:p>
         </w:tc>
@@ -13078,7 +13389,7 @@
               <w:rPr>
                 <w:rFonts w:ascii="Arial" w:hAnsi="Arial" w:cs="Arial"/>
               </w:rPr>
-              <w:t>UF</w:t>
+              <w:t>Login</w:t>
             </w:r>
             <w:r>
               <w:rPr>
@@ -13113,7 +13424,7 @@
               <w:rPr>
                 <w:rFonts w:ascii="Arial" w:hAnsi="Arial" w:cs="Arial"/>
               </w:rPr>
-              <w:t>Telefone*</w:t>
+              <w:t>Senha*</w:t>
             </w:r>
           </w:p>
         </w:tc>
@@ -13129,38 +13440,6 @@
               <w:right w:val="single" w:sz="4" w:space="0" w:color="000000"/>
             </w:tcBorders>
             <w:hideMark/>
-          </w:tcPr>
-          <w:p>
-            <w:pPr>
-              <w:rPr>
-                <w:rFonts w:ascii="Arial" w:hAnsi="Arial" w:cs="Arial"/>
-              </w:rPr>
-            </w:pPr>
-            <w:r>
-              <w:rPr>
-                <w:rFonts w:ascii="Arial" w:hAnsi="Arial" w:cs="Arial"/>
-              </w:rPr>
-              <w:t>Documento</w:t>
-            </w:r>
-            <w:r>
-              <w:rPr>
-                <w:rFonts w:ascii="Arial" w:hAnsi="Arial" w:cs="Arial"/>
-              </w:rPr>
-              <w:t>*</w:t>
-            </w:r>
-          </w:p>
-        </w:tc>
-      </w:tr>
-      <w:tr>
-        <w:tc>
-          <w:tcPr>
-            <w:tcW w:w="8494" w:type="dxa"/>
-            <w:tcBorders>
-              <w:top w:val="single" w:sz="4" w:space="0" w:color="000000"/>
-              <w:left w:val="single" w:sz="4" w:space="0" w:color="000000"/>
-              <w:bottom w:val="single" w:sz="4" w:space="0" w:color="000000"/>
-              <w:right w:val="single" w:sz="4" w:space="0" w:color="000000"/>
-            </w:tcBorders>
           </w:tcPr>
           <w:p>
             <w:pPr>
@@ -13226,7 +13505,7 @@
                 <w:rFonts w:ascii="Arial" w:hAnsi="Arial" w:cs="Arial"/>
                 <w:lang w:eastAsia="en-US"/>
               </w:rPr>
-              <w:t>Orçamento</w:t>
+              <w:t>Cliente</w:t>
             </w:r>
           </w:p>
         </w:tc>
@@ -13253,9 +13532,8 @@
             <w:r>
               <w:rPr>
                 <w:rFonts w:ascii="Arial" w:hAnsi="Arial" w:cs="Arial"/>
-                <w:lang w:eastAsia="en-US"/>
-              </w:rPr>
-              <w:t>ID Orçamento</w:t>
+              </w:rPr>
+              <w:t>Nome</w:t>
             </w:r>
             <w:r>
               <w:rPr>
@@ -13289,16 +13567,8 @@
             <w:r>
               <w:rPr>
                 <w:rFonts w:ascii="Arial" w:hAnsi="Arial" w:cs="Arial"/>
-                <w:lang w:eastAsia="en-US"/>
-              </w:rPr>
-              <w:t>Data Registro</w:t>
-            </w:r>
-            <w:r>
-              <w:rPr>
-                <w:rFonts w:ascii="Arial" w:hAnsi="Arial" w:cs="Arial"/>
-                <w:lang w:eastAsia="en-US"/>
-              </w:rPr>
-              <w:t>*</w:t>
+              </w:rPr>
+              <w:t>Endereço*</w:t>
             </w:r>
           </w:p>
         </w:tc>
@@ -13325,9 +13595,15 @@
             <w:r>
               <w:rPr>
                 <w:rFonts w:ascii="Arial" w:hAnsi="Arial" w:cs="Arial"/>
+              </w:rPr>
+              <w:t>UF</w:t>
+            </w:r>
+            <w:r>
+              <w:rPr>
+                <w:rFonts w:ascii="Arial" w:hAnsi="Arial" w:cs="Arial"/>
                 <w:lang w:eastAsia="en-US"/>
               </w:rPr>
-              <w:t>Plano</w:t>
+              <w:t>*</w:t>
             </w:r>
           </w:p>
         </w:tc>
@@ -13337,7 +13613,7 @@
           <w:tcPr>
             <w:tcW w:w="8494" w:type="dxa"/>
             <w:tcBorders>
-              <w:top w:val="nil"/>
+              <w:top w:val="single" w:sz="4" w:space="0" w:color="000000"/>
               <w:left w:val="single" w:sz="4" w:space="0" w:color="000000"/>
               <w:bottom w:val="single" w:sz="4" w:space="0" w:color="000000"/>
               <w:right w:val="single" w:sz="4" w:space="0" w:color="000000"/>
@@ -13354,9 +13630,8 @@
             <w:r>
               <w:rPr>
                 <w:rFonts w:ascii="Arial" w:hAnsi="Arial" w:cs="Arial"/>
-                <w:lang w:eastAsia="en-US"/>
-              </w:rPr>
-              <w:t>Data Agendamento*</w:t>
+              </w:rPr>
+              <w:t>Telefone*</w:t>
             </w:r>
           </w:p>
         </w:tc>
@@ -13366,7 +13641,7 @@
           <w:tcPr>
             <w:tcW w:w="8494" w:type="dxa"/>
             <w:tcBorders>
-              <w:top w:val="nil"/>
+              <w:top w:val="single" w:sz="4" w:space="0" w:color="000000"/>
               <w:left w:val="single" w:sz="4" w:space="0" w:color="000000"/>
               <w:bottom w:val="single" w:sz="4" w:space="0" w:color="000000"/>
               <w:right w:val="single" w:sz="4" w:space="0" w:color="000000"/>
@@ -13377,15 +13652,45 @@
             <w:pPr>
               <w:rPr>
                 <w:rFonts w:ascii="Arial" w:hAnsi="Arial" w:cs="Arial"/>
-                <w:lang w:eastAsia="en-US"/>
               </w:rPr>
             </w:pPr>
             <w:r>
               <w:rPr>
                 <w:rFonts w:ascii="Arial" w:hAnsi="Arial" w:cs="Arial"/>
-                <w:lang w:eastAsia="en-US"/>
-              </w:rPr>
-              <w:t>Observação</w:t>
+              </w:rPr>
+              <w:t>Documento</w:t>
+            </w:r>
+            <w:r>
+              <w:rPr>
+                <w:rFonts w:ascii="Arial" w:hAnsi="Arial" w:cs="Arial"/>
+              </w:rPr>
+              <w:t>*</w:t>
+            </w:r>
+          </w:p>
+        </w:tc>
+      </w:tr>
+      <w:tr>
+        <w:tc>
+          <w:tcPr>
+            <w:tcW w:w="8494" w:type="dxa"/>
+            <w:tcBorders>
+              <w:top w:val="single" w:sz="4" w:space="0" w:color="000000"/>
+              <w:left w:val="single" w:sz="4" w:space="0" w:color="000000"/>
+              <w:bottom w:val="single" w:sz="4" w:space="0" w:color="000000"/>
+              <w:right w:val="single" w:sz="4" w:space="0" w:color="000000"/>
+            </w:tcBorders>
+          </w:tcPr>
+          <w:p>
+            <w:pPr>
+              <w:rPr>
+                <w:rFonts w:ascii="Arial" w:hAnsi="Arial" w:cs="Arial"/>
+              </w:rPr>
+            </w:pPr>
+            <w:r>
+              <w:rPr>
+                <w:rFonts w:ascii="Arial" w:hAnsi="Arial" w:cs="Arial"/>
+              </w:rPr>
+              <w:t>E-mail</w:t>
             </w:r>
           </w:p>
         </w:tc>
@@ -13439,49 +13744,7 @@
                 <w:rFonts w:ascii="Arial" w:hAnsi="Arial" w:cs="Arial"/>
                 <w:lang w:eastAsia="en-US"/>
               </w:rPr>
-              <w:t>Item do Orçamento</w:t>
-            </w:r>
-          </w:p>
-        </w:tc>
-      </w:tr>
-      <w:tr>
-        <w:tc>
-          <w:tcPr>
-            <w:tcW w:w="8494" w:type="dxa"/>
-            <w:tcBorders>
-              <w:top w:val="single" w:sz="4" w:space="0" w:color="000000"/>
-              <w:left w:val="single" w:sz="4" w:space="0" w:color="000000"/>
-              <w:bottom w:val="single" w:sz="4" w:space="0" w:color="000000"/>
-              <w:right w:val="single" w:sz="4" w:space="0" w:color="000000"/>
-            </w:tcBorders>
-          </w:tcPr>
-          <w:p>
-            <w:pPr>
-              <w:rPr>
-                <w:rFonts w:ascii="Arial" w:hAnsi="Arial" w:cs="Arial"/>
-                <w:lang w:eastAsia="en-US"/>
-              </w:rPr>
-            </w:pPr>
-            <w:r>
-              <w:rPr>
-                <w:rFonts w:ascii="Arial" w:hAnsi="Arial" w:cs="Arial"/>
-                <w:lang w:eastAsia="en-US"/>
-              </w:rPr>
-              <w:t xml:space="preserve">ID </w:t>
-            </w:r>
-            <w:r>
-              <w:rPr>
-                <w:rFonts w:ascii="Arial" w:hAnsi="Arial" w:cs="Arial"/>
-                <w:lang w:eastAsia="en-US"/>
-              </w:rPr>
-              <w:t>Item</w:t>
-            </w:r>
-            <w:r>
-              <w:rPr>
-                <w:rFonts w:ascii="Arial" w:hAnsi="Arial" w:cs="Arial"/>
-                <w:lang w:eastAsia="en-US"/>
-              </w:rPr>
-              <w:t>*</w:t>
+              <w:t>Orçamento</w:t>
             </w:r>
           </w:p>
         </w:tc>
@@ -13510,7 +13773,7 @@
                 <w:rFonts w:ascii="Arial" w:hAnsi="Arial" w:cs="Arial"/>
                 <w:lang w:eastAsia="en-US"/>
               </w:rPr>
-              <w:t>Dente</w:t>
+              <w:t>ID Orçamento</w:t>
             </w:r>
             <w:r>
               <w:rPr>
@@ -13546,7 +13809,7 @@
                 <w:rFonts w:ascii="Arial" w:hAnsi="Arial" w:cs="Arial"/>
                 <w:lang w:eastAsia="en-US"/>
               </w:rPr>
-              <w:t>Serviço</w:t>
+              <w:t>Data Registro</w:t>
             </w:r>
             <w:r>
               <w:rPr>
@@ -13582,19 +13845,467 @@
                 <w:rFonts w:ascii="Arial" w:hAnsi="Arial" w:cs="Arial"/>
                 <w:lang w:eastAsia="en-US"/>
               </w:rPr>
-              <w:t>Valor</w:t>
-            </w:r>
-            <w:r>
+              <w:t>Plano</w:t>
+            </w:r>
+          </w:p>
+        </w:tc>
+      </w:tr>
+      <w:tr>
+        <w:tc>
+          <w:tcPr>
+            <w:tcW w:w="8494" w:type="dxa"/>
+            <w:tcBorders>
+              <w:top w:val="nil"/>
+              <w:left w:val="single" w:sz="4" w:space="0" w:color="000000"/>
+              <w:bottom w:val="single" w:sz="4" w:space="0" w:color="000000"/>
+              <w:right w:val="single" w:sz="4" w:space="0" w:color="000000"/>
+            </w:tcBorders>
+            <w:hideMark/>
+          </w:tcPr>
+          <w:p>
+            <w:pPr>
               <w:rPr>
                 <w:rFonts w:ascii="Arial" w:hAnsi="Arial" w:cs="Arial"/>
                 <w:lang w:eastAsia="en-US"/>
               </w:rPr>
-              <w:t>*</w:t>
+            </w:pPr>
+            <w:r>
+              <w:rPr>
+                <w:rFonts w:ascii="Arial" w:hAnsi="Arial" w:cs="Arial"/>
+                <w:lang w:eastAsia="en-US"/>
+              </w:rPr>
+              <w:t>Data Agendamento*</w:t>
+            </w:r>
+          </w:p>
+        </w:tc>
+      </w:tr>
+      <w:tr>
+        <w:tc>
+          <w:tcPr>
+            <w:tcW w:w="8494" w:type="dxa"/>
+            <w:tcBorders>
+              <w:top w:val="nil"/>
+              <w:left w:val="single" w:sz="4" w:space="0" w:color="000000"/>
+              <w:bottom w:val="single" w:sz="4" w:space="0" w:color="000000"/>
+              <w:right w:val="single" w:sz="4" w:space="0" w:color="000000"/>
+            </w:tcBorders>
+            <w:hideMark/>
+          </w:tcPr>
+          <w:p>
+            <w:pPr>
+              <w:rPr>
+                <w:rFonts w:ascii="Arial" w:hAnsi="Arial" w:cs="Arial"/>
+                <w:lang w:eastAsia="en-US"/>
+              </w:rPr>
+            </w:pPr>
+            <w:r>
+              <w:rPr>
+                <w:rFonts w:ascii="Arial" w:hAnsi="Arial" w:cs="Arial"/>
+                <w:lang w:eastAsia="en-US"/>
+              </w:rPr>
+              <w:lastRenderedPageBreak/>
+              <w:t>Observação</w:t>
             </w:r>
           </w:p>
         </w:tc>
       </w:tr>
     </w:tbl>
+    <w:p>
+      <w:pPr>
+        <w:rPr>
+          <w:rFonts w:ascii="Arial" w:hAnsi="Arial" w:cs="Arial"/>
+        </w:rPr>
+      </w:pPr>
+    </w:p>
+    <w:tbl>
+      <w:tblPr>
+        <w:tblW w:w="8494" w:type="dxa"/>
+        <w:tblInd w:w="108" w:type="dxa"/>
+        <w:tblLook w:val="04A0" w:firstRow="1" w:lastRow="0" w:firstColumn="1" w:lastColumn="0" w:noHBand="0" w:noVBand="1"/>
+      </w:tblPr>
+      <w:tblGrid>
+        <w:gridCol w:w="8494"/>
+      </w:tblGrid>
+      <w:tr>
+        <w:tc>
+          <w:tcPr>
+            <w:tcW w:w="8494" w:type="dxa"/>
+            <w:tcBorders>
+              <w:top w:val="single" w:sz="4" w:space="0" w:color="000000"/>
+              <w:left w:val="single" w:sz="4" w:space="0" w:color="000000"/>
+              <w:bottom w:val="single" w:sz="4" w:space="0" w:color="000000"/>
+              <w:right w:val="single" w:sz="4" w:space="0" w:color="000000"/>
+            </w:tcBorders>
+            <w:hideMark/>
+          </w:tcPr>
+          <w:p>
+            <w:pPr>
+              <w:jc w:val="center"/>
+              <w:rPr>
+                <w:rFonts w:ascii="Arial" w:hAnsi="Arial" w:cs="Arial"/>
+                <w:lang w:eastAsia="en-US"/>
+              </w:rPr>
+            </w:pPr>
+            <w:r>
+              <w:rPr>
+                <w:rFonts w:ascii="Arial" w:hAnsi="Arial" w:cs="Arial"/>
+                <w:lang w:eastAsia="en-US"/>
+              </w:rPr>
+              <w:t xml:space="preserve">Campos – Incluir </w:t>
+            </w:r>
+            <w:r>
+              <w:rPr>
+                <w:rFonts w:ascii="Arial" w:hAnsi="Arial" w:cs="Arial"/>
+                <w:lang w:eastAsia="en-US"/>
+              </w:rPr>
+              <w:t>Item do Orçamento</w:t>
+            </w:r>
+          </w:p>
+        </w:tc>
+      </w:tr>
+      <w:tr>
+        <w:tc>
+          <w:tcPr>
+            <w:tcW w:w="8494" w:type="dxa"/>
+            <w:tcBorders>
+              <w:top w:val="single" w:sz="4" w:space="0" w:color="000000"/>
+              <w:left w:val="single" w:sz="4" w:space="0" w:color="000000"/>
+              <w:bottom w:val="single" w:sz="4" w:space="0" w:color="000000"/>
+              <w:right w:val="single" w:sz="4" w:space="0" w:color="000000"/>
+            </w:tcBorders>
+          </w:tcPr>
+          <w:p>
+            <w:pPr>
+              <w:rPr>
+                <w:rFonts w:ascii="Arial" w:hAnsi="Arial" w:cs="Arial"/>
+                <w:lang w:eastAsia="en-US"/>
+              </w:rPr>
+            </w:pPr>
+            <w:r>
+              <w:rPr>
+                <w:rFonts w:ascii="Arial" w:hAnsi="Arial" w:cs="Arial"/>
+                <w:lang w:eastAsia="en-US"/>
+              </w:rPr>
+              <w:t xml:space="preserve">ID </w:t>
+            </w:r>
+            <w:r>
+              <w:rPr>
+                <w:rFonts w:ascii="Arial" w:hAnsi="Arial" w:cs="Arial"/>
+                <w:lang w:eastAsia="en-US"/>
+              </w:rPr>
+              <w:t>Item</w:t>
+            </w:r>
+            <w:r>
+              <w:rPr>
+                <w:rFonts w:ascii="Arial" w:hAnsi="Arial" w:cs="Arial"/>
+                <w:lang w:eastAsia="en-US"/>
+              </w:rPr>
+              <w:t>*</w:t>
+            </w:r>
+          </w:p>
+        </w:tc>
+      </w:tr>
+      <w:tr>
+        <w:tc>
+          <w:tcPr>
+            <w:tcW w:w="8494" w:type="dxa"/>
+            <w:tcBorders>
+              <w:top w:val="single" w:sz="4" w:space="0" w:color="000000"/>
+              <w:left w:val="single" w:sz="4" w:space="0" w:color="000000"/>
+              <w:bottom w:val="single" w:sz="4" w:space="0" w:color="000000"/>
+              <w:right w:val="single" w:sz="4" w:space="0" w:color="000000"/>
+            </w:tcBorders>
+            <w:hideMark/>
+          </w:tcPr>
+          <w:p>
+            <w:pPr>
+              <w:rPr>
+                <w:rFonts w:ascii="Arial" w:hAnsi="Arial" w:cs="Arial"/>
+                <w:lang w:eastAsia="en-US"/>
+              </w:rPr>
+            </w:pPr>
+            <w:r>
+              <w:rPr>
+                <w:rFonts w:ascii="Arial" w:hAnsi="Arial" w:cs="Arial"/>
+                <w:lang w:eastAsia="en-US"/>
+              </w:rPr>
+              <w:t>Dente</w:t>
+            </w:r>
+            <w:r>
+              <w:rPr>
+                <w:rFonts w:ascii="Arial" w:hAnsi="Arial" w:cs="Arial"/>
+                <w:lang w:eastAsia="en-US"/>
+              </w:rPr>
+              <w:t>*</w:t>
+            </w:r>
+          </w:p>
+        </w:tc>
+      </w:tr>
+      <w:tr>
+        <w:tc>
+          <w:tcPr>
+            <w:tcW w:w="8494" w:type="dxa"/>
+            <w:tcBorders>
+              <w:top w:val="single" w:sz="4" w:space="0" w:color="000000"/>
+              <w:left w:val="single" w:sz="4" w:space="0" w:color="000000"/>
+              <w:bottom w:val="single" w:sz="4" w:space="0" w:color="000000"/>
+              <w:right w:val="single" w:sz="4" w:space="0" w:color="000000"/>
+            </w:tcBorders>
+            <w:hideMark/>
+          </w:tcPr>
+          <w:p>
+            <w:pPr>
+              <w:rPr>
+                <w:rFonts w:ascii="Arial" w:hAnsi="Arial" w:cs="Arial"/>
+                <w:lang w:eastAsia="en-US"/>
+              </w:rPr>
+            </w:pPr>
+            <w:r>
+              <w:rPr>
+                <w:rFonts w:ascii="Arial" w:hAnsi="Arial" w:cs="Arial"/>
+                <w:lang w:eastAsia="en-US"/>
+              </w:rPr>
+              <w:t>Serviço</w:t>
+            </w:r>
+            <w:r>
+              <w:rPr>
+                <w:rFonts w:ascii="Arial" w:hAnsi="Arial" w:cs="Arial"/>
+                <w:lang w:eastAsia="en-US"/>
+              </w:rPr>
+              <w:t>*</w:t>
+            </w:r>
+          </w:p>
+        </w:tc>
+      </w:tr>
+      <w:tr>
+        <w:tc>
+          <w:tcPr>
+            <w:tcW w:w="8494" w:type="dxa"/>
+            <w:tcBorders>
+              <w:top w:val="single" w:sz="4" w:space="0" w:color="000000"/>
+              <w:left w:val="single" w:sz="4" w:space="0" w:color="000000"/>
+              <w:bottom w:val="single" w:sz="4" w:space="0" w:color="000000"/>
+              <w:right w:val="single" w:sz="4" w:space="0" w:color="000000"/>
+            </w:tcBorders>
+            <w:hideMark/>
+          </w:tcPr>
+          <w:p>
+            <w:pPr>
+              <w:rPr>
+                <w:rFonts w:ascii="Arial" w:hAnsi="Arial" w:cs="Arial"/>
+                <w:lang w:eastAsia="en-US"/>
+              </w:rPr>
+            </w:pPr>
+            <w:r>
+              <w:rPr>
+                <w:rFonts w:ascii="Arial" w:hAnsi="Arial" w:cs="Arial"/>
+                <w:lang w:eastAsia="en-US"/>
+              </w:rPr>
+              <w:t>Valor</w:t>
+            </w:r>
+            <w:r>
+              <w:rPr>
+                <w:rFonts w:ascii="Arial" w:hAnsi="Arial" w:cs="Arial"/>
+                <w:lang w:eastAsia="en-US"/>
+              </w:rPr>
+              <w:t>*</w:t>
+            </w:r>
+          </w:p>
+        </w:tc>
+      </w:tr>
+    </w:tbl>
+    <w:p>
+      <w:pPr>
+        <w:rPr>
+          <w:rFonts w:ascii="Arial" w:hAnsi="Arial" w:cs="Arial"/>
+          <w:b/>
+        </w:rPr>
+      </w:pPr>
+    </w:p>
+    <w:p>
+      <w:pPr>
+        <w:rPr>
+          <w:rFonts w:ascii="Arial" w:hAnsi="Arial" w:cs="Arial"/>
+          <w:b/>
+        </w:rPr>
+      </w:pPr>
+    </w:p>
+    <w:p>
+      <w:pPr>
+        <w:rPr>
+          <w:rFonts w:ascii="Arial" w:hAnsi="Arial" w:cs="Arial"/>
+          <w:b/>
+        </w:rPr>
+      </w:pPr>
+    </w:p>
+    <w:p>
+      <w:pPr>
+        <w:rPr>
+          <w:rFonts w:ascii="Arial" w:hAnsi="Arial" w:cs="Arial"/>
+          <w:b/>
+        </w:rPr>
+      </w:pPr>
+    </w:p>
+    <w:p>
+      <w:pPr>
+        <w:rPr>
+          <w:rFonts w:ascii="Arial" w:hAnsi="Arial" w:cs="Arial"/>
+          <w:b/>
+        </w:rPr>
+      </w:pPr>
+    </w:p>
+    <w:p>
+      <w:pPr>
+        <w:rPr>
+          <w:rFonts w:ascii="Arial" w:hAnsi="Arial" w:cs="Arial"/>
+          <w:b/>
+        </w:rPr>
+      </w:pPr>
+    </w:p>
+    <w:p>
+      <w:pPr>
+        <w:rPr>
+          <w:rFonts w:ascii="Arial" w:hAnsi="Arial" w:cs="Arial"/>
+          <w:b/>
+        </w:rPr>
+      </w:pPr>
+    </w:p>
+    <w:p>
+      <w:pPr>
+        <w:rPr>
+          <w:rFonts w:ascii="Arial" w:hAnsi="Arial" w:cs="Arial"/>
+          <w:b/>
+        </w:rPr>
+      </w:pPr>
+    </w:p>
+    <w:p>
+      <w:pPr>
+        <w:rPr>
+          <w:rFonts w:ascii="Arial" w:hAnsi="Arial" w:cs="Arial"/>
+          <w:b/>
+        </w:rPr>
+      </w:pPr>
+    </w:p>
+    <w:p>
+      <w:pPr>
+        <w:rPr>
+          <w:rFonts w:ascii="Arial" w:hAnsi="Arial" w:cs="Arial"/>
+          <w:b/>
+        </w:rPr>
+      </w:pPr>
+    </w:p>
+    <w:p>
+      <w:pPr>
+        <w:rPr>
+          <w:rFonts w:ascii="Arial" w:hAnsi="Arial" w:cs="Arial"/>
+          <w:b/>
+        </w:rPr>
+      </w:pPr>
+    </w:p>
+    <w:p>
+      <w:pPr>
+        <w:rPr>
+          <w:rFonts w:ascii="Arial" w:hAnsi="Arial" w:cs="Arial"/>
+          <w:b/>
+        </w:rPr>
+      </w:pPr>
+    </w:p>
+    <w:p>
+      <w:pPr>
+        <w:rPr>
+          <w:rFonts w:ascii="Arial" w:hAnsi="Arial" w:cs="Arial"/>
+          <w:b/>
+        </w:rPr>
+      </w:pPr>
+    </w:p>
+    <w:p>
+      <w:pPr>
+        <w:rPr>
+          <w:rFonts w:ascii="Arial" w:hAnsi="Arial" w:cs="Arial"/>
+          <w:b/>
+        </w:rPr>
+      </w:pPr>
+    </w:p>
+    <w:p>
+      <w:pPr>
+        <w:rPr>
+          <w:rFonts w:ascii="Arial" w:hAnsi="Arial" w:cs="Arial"/>
+          <w:b/>
+        </w:rPr>
+      </w:pPr>
+    </w:p>
+    <w:p>
+      <w:pPr>
+        <w:rPr>
+          <w:rFonts w:ascii="Arial" w:hAnsi="Arial" w:cs="Arial"/>
+          <w:b/>
+        </w:rPr>
+      </w:pPr>
+    </w:p>
+    <w:p>
+      <w:pPr>
+        <w:rPr>
+          <w:rFonts w:ascii="Arial" w:hAnsi="Arial" w:cs="Arial"/>
+          <w:b/>
+        </w:rPr>
+      </w:pPr>
+    </w:p>
+    <w:p>
+      <w:pPr>
+        <w:rPr>
+          <w:rFonts w:ascii="Arial" w:hAnsi="Arial" w:cs="Arial"/>
+          <w:b/>
+        </w:rPr>
+      </w:pPr>
+    </w:p>
+    <w:p>
+      <w:pPr>
+        <w:rPr>
+          <w:rFonts w:ascii="Arial" w:hAnsi="Arial" w:cs="Arial"/>
+          <w:b/>
+        </w:rPr>
+      </w:pPr>
+    </w:p>
+    <w:p>
+      <w:pPr>
+        <w:rPr>
+          <w:rFonts w:ascii="Arial" w:hAnsi="Arial" w:cs="Arial"/>
+          <w:b/>
+        </w:rPr>
+      </w:pPr>
+    </w:p>
+    <w:p>
+      <w:pPr>
+        <w:rPr>
+          <w:rFonts w:ascii="Arial" w:hAnsi="Arial" w:cs="Arial"/>
+          <w:b/>
+        </w:rPr>
+      </w:pPr>
+    </w:p>
+    <w:p>
+      <w:pPr>
+        <w:rPr>
+          <w:rFonts w:ascii="Arial" w:hAnsi="Arial" w:cs="Arial"/>
+          <w:b/>
+        </w:rPr>
+      </w:pPr>
+    </w:p>
+    <w:p>
+      <w:pPr>
+        <w:rPr>
+          <w:rFonts w:ascii="Arial" w:hAnsi="Arial" w:cs="Arial"/>
+          <w:b/>
+        </w:rPr>
+      </w:pPr>
+    </w:p>
+    <w:p>
+      <w:pPr>
+        <w:rPr>
+          <w:rFonts w:ascii="Arial" w:hAnsi="Arial" w:cs="Arial"/>
+          <w:b/>
+        </w:rPr>
+      </w:pPr>
+    </w:p>
     <w:p>
       <w:pPr>
         <w:rPr>
@@ -13746,7 +14457,7 @@
         <w:spacing w:line="240" w:lineRule="auto"/>
         <w:rPr>
           <w:rFonts w:ascii="Arial" w:hAnsi="Arial" w:cs="Arial"/>
-          <w:b/>
+          <w:bCs/>
         </w:rPr>
       </w:pPr>
       <w:r>
@@ -13766,8 +14477,11 @@
     </w:p>
     <w:p>
       <w:pPr>
-        <w:keepNext/>
         <w:spacing w:line="240" w:lineRule="auto"/>
+        <w:rPr>
+          <w:rFonts w:ascii="Arial" w:hAnsi="Arial" w:cs="Arial"/>
+          <w:b/>
+        </w:rPr>
       </w:pPr>
     </w:p>
     <w:p>
@@ -13775,20 +14489,19 @@
         <w:spacing w:line="240" w:lineRule="auto"/>
         <w:rPr>
           <w:rFonts w:ascii="Arial" w:hAnsi="Arial" w:cs="Arial"/>
-          <w:bCs/>
-          <w:sz w:val="22"/>
-          <w:szCs w:val="22"/>
+          <w:b/>
         </w:rPr>
       </w:pPr>
       <w:r>
         <w:rPr>
           <w:noProof/>
         </w:rPr>
+        <w:lastRenderedPageBreak/>
         <w:drawing>
-          <wp:inline distT="0" distB="0" distL="0" distR="0" wp14:anchorId="7DC7B09B" wp14:editId="5E8B573A">
-            <wp:extent cx="5760085" cy="4056380"/>
-            <wp:effectExtent l="0" t="0" r="0" b="1270"/>
-            <wp:docPr id="41" name="Imagem 41"/>
+          <wp:inline distT="0" distB="0" distL="0" distR="0" wp14:anchorId="28EE6587" wp14:editId="722A0A1E">
+            <wp:extent cx="5760085" cy="4083050"/>
+            <wp:effectExtent l="0" t="0" r="0" b="0"/>
+            <wp:docPr id="20" name="Imagem 20"/>
             <wp:cNvGraphicFramePr>
               <a:graphicFrameLocks xmlns:a="http://schemas.openxmlformats.org/drawingml/2006/main" noChangeAspect="1"/>
             </wp:cNvGraphicFramePr>
@@ -13808,7 +14521,7 @@
                   <pic:spPr>
                     <a:xfrm>
                       <a:off x="0" y="0"/>
-                      <a:ext cx="5760085" cy="4056380"/>
+                      <a:ext cx="5760085" cy="4083050"/>
                     </a:xfrm>
                     <a:prstGeom prst="rect">
                       <a:avLst/>
@@ -13834,15 +14547,21 @@
           <w:rFonts w:ascii="Arial" w:hAnsi="Arial" w:cs="Arial"/>
           <w:b/>
         </w:rPr>
-        <w:lastRenderedPageBreak/>
-        <w:t>Figura</w:t>
-      </w:r>
-      <w:r>
-        <w:rPr>
-          <w:rFonts w:ascii="Arial" w:hAnsi="Arial" w:cs="Arial"/>
-          <w:b/>
-        </w:rPr>
-        <w:t xml:space="preserve"> 02:</w:t>
+        <w:t>Figura 0</w:t>
+      </w:r>
+      <w:r>
+        <w:rPr>
+          <w:rFonts w:ascii="Arial" w:hAnsi="Arial" w:cs="Arial"/>
+          <w:b/>
+        </w:rPr>
+        <w:t>2</w:t>
+      </w:r>
+      <w:r>
+        <w:rPr>
+          <w:rFonts w:ascii="Arial" w:hAnsi="Arial" w:cs="Arial"/>
+          <w:b/>
+        </w:rPr>
+        <w:t>:</w:t>
       </w:r>
       <w:r>
         <w:rPr>
@@ -13856,13 +14575,6 @@
           <w:rFonts w:ascii="Arial" w:hAnsi="Arial" w:cs="Arial"/>
           <w:bCs/>
         </w:rPr>
-        <w:t xml:space="preserve"> de</w:t>
-      </w:r>
-      <w:r>
-        <w:rPr>
-          <w:rFonts w:ascii="Arial" w:hAnsi="Arial" w:cs="Arial"/>
-          <w:bCs/>
-        </w:rPr>
         <w:t xml:space="preserve"> </w:t>
       </w:r>
       <w:r>
@@ -13870,7 +14582,7 @@
           <w:rFonts w:ascii="Arial" w:hAnsi="Arial" w:cs="Arial"/>
           <w:bCs/>
         </w:rPr>
-        <w:t>menu</w:t>
+        <w:t>adicionar usuário</w:t>
       </w:r>
       <w:r>
         <w:rPr>
@@ -13908,16 +14620,24 @@
         <w:spacing w:line="240" w:lineRule="auto"/>
         <w:rPr>
           <w:rFonts w:ascii="Arial" w:hAnsi="Arial" w:cs="Arial"/>
-          <w:b/>
-        </w:rPr>
-      </w:pPr>
-    </w:p>
-    <w:p>
-      <w:pPr>
+          <w:bCs/>
+        </w:rPr>
+      </w:pPr>
+    </w:p>
+    <w:p>
+      <w:pPr>
+        <w:keepNext/>
         <w:spacing w:line="240" w:lineRule="auto"/>
-        <w:rPr>
-          <w:rFonts w:ascii="Arial" w:hAnsi="Arial" w:cs="Arial"/>
-          <w:b/>
+      </w:pPr>
+    </w:p>
+    <w:p>
+      <w:pPr>
+        <w:spacing w:line="240" w:lineRule="auto"/>
+        <w:rPr>
+          <w:rFonts w:ascii="Arial" w:hAnsi="Arial" w:cs="Arial"/>
+          <w:bCs/>
+          <w:sz w:val="22"/>
+          <w:szCs w:val="22"/>
         </w:rPr>
       </w:pPr>
       <w:r>
@@ -13925,10 +14645,10 @@
           <w:noProof/>
         </w:rPr>
         <w:drawing>
-          <wp:inline distT="0" distB="0" distL="0" distR="0" wp14:anchorId="61E13599" wp14:editId="23FEB8E2">
-            <wp:extent cx="5760085" cy="3467100"/>
-            <wp:effectExtent l="0" t="0" r="0" b="0"/>
-            <wp:docPr id="44" name="Imagem 44"/>
+          <wp:inline distT="0" distB="0" distL="0" distR="0" wp14:anchorId="7DC7B09B" wp14:editId="5E8B573A">
+            <wp:extent cx="5760085" cy="4056380"/>
+            <wp:effectExtent l="0" t="0" r="0" b="1270"/>
+            <wp:docPr id="41" name="Imagem 41"/>
             <wp:cNvGraphicFramePr>
               <a:graphicFrameLocks xmlns:a="http://schemas.openxmlformats.org/drawingml/2006/main" noChangeAspect="1"/>
             </wp:cNvGraphicFramePr>
@@ -13948,7 +14668,7 @@
                   <pic:spPr>
                     <a:xfrm>
                       <a:off x="0" y="0"/>
-                      <a:ext cx="5760085" cy="3467100"/>
+                      <a:ext cx="5760085" cy="4056380"/>
                     </a:xfrm>
                     <a:prstGeom prst="rect">
                       <a:avLst/>
@@ -13966,14 +14686,15 @@
         <w:spacing w:line="240" w:lineRule="auto"/>
         <w:rPr>
           <w:rFonts w:ascii="Arial" w:hAnsi="Arial" w:cs="Arial"/>
-          <w:b/>
-        </w:rPr>
-      </w:pPr>
-      <w:r>
-        <w:rPr>
-          <w:rFonts w:ascii="Arial" w:hAnsi="Arial" w:cs="Arial"/>
-          <w:b/>
-        </w:rPr>
+          <w:bCs/>
+        </w:rPr>
+      </w:pPr>
+      <w:r>
+        <w:rPr>
+          <w:rFonts w:ascii="Arial" w:hAnsi="Arial" w:cs="Arial"/>
+          <w:b/>
+        </w:rPr>
+        <w:lastRenderedPageBreak/>
         <w:t>Figura</w:t>
       </w:r>
       <w:r>
@@ -13981,7 +14702,35 @@
           <w:rFonts w:ascii="Arial" w:hAnsi="Arial" w:cs="Arial"/>
           <w:b/>
         </w:rPr>
-        <w:t xml:space="preserve"> 03:</w:t>
+        <w:t xml:space="preserve"> 0</w:t>
+      </w:r>
+      <w:r>
+        <w:rPr>
+          <w:rFonts w:ascii="Arial" w:hAnsi="Arial" w:cs="Arial"/>
+          <w:b/>
+        </w:rPr>
+        <w:t>3</w:t>
+      </w:r>
+      <w:r>
+        <w:rPr>
+          <w:rFonts w:ascii="Arial" w:hAnsi="Arial" w:cs="Arial"/>
+          <w:b/>
+        </w:rPr>
+        <w:t>:</w:t>
+      </w:r>
+      <w:r>
+        <w:rPr>
+          <w:rFonts w:ascii="Arial" w:hAnsi="Arial" w:cs="Arial"/>
+          <w:bCs/>
+        </w:rPr>
+        <w:t xml:space="preserve"> Tela</w:t>
+      </w:r>
+      <w:r>
+        <w:rPr>
+          <w:rFonts w:ascii="Arial" w:hAnsi="Arial" w:cs="Arial"/>
+          <w:bCs/>
+        </w:rPr>
+        <w:t xml:space="preserve"> de</w:t>
       </w:r>
       <w:r>
         <w:rPr>
@@ -13995,21 +14744,14 @@
           <w:rFonts w:ascii="Arial" w:hAnsi="Arial" w:cs="Arial"/>
           <w:bCs/>
         </w:rPr>
-        <w:t xml:space="preserve"> </w:t>
-      </w:r>
-      <w:r>
-        <w:rPr>
-          <w:rFonts w:ascii="Arial" w:hAnsi="Arial" w:cs="Arial"/>
-          <w:bCs/>
-        </w:rPr>
-        <w:t xml:space="preserve">Tela </w:t>
-      </w:r>
-      <w:r>
-        <w:rPr>
-          <w:rFonts w:ascii="Arial" w:hAnsi="Arial" w:cs="Arial"/>
-          <w:bCs/>
-        </w:rPr>
-        <w:t>exibir cliente</w:t>
+        <w:t>menu</w:t>
+      </w:r>
+      <w:r>
+        <w:rPr>
+          <w:rFonts w:ascii="Arial" w:hAnsi="Arial" w:cs="Arial"/>
+          <w:bCs/>
+        </w:rPr>
+        <w:t>.</w:t>
       </w:r>
     </w:p>
     <w:p>
@@ -14017,71 +14759,50 @@
         <w:spacing w:line="240" w:lineRule="auto"/>
         <w:rPr>
           <w:rFonts w:ascii="Arial" w:hAnsi="Arial" w:cs="Arial"/>
-          <w:b/>
+          <w:bCs/>
+        </w:rPr>
+      </w:pPr>
+      <w:r>
+        <w:rPr>
+          <w:rFonts w:ascii="Arial" w:hAnsi="Arial" w:cs="Arial"/>
+          <w:b/>
+        </w:rPr>
+        <w:t xml:space="preserve">Fonte: </w:t>
+      </w:r>
+      <w:r>
+        <w:rPr>
+          <w:rFonts w:ascii="Arial" w:hAnsi="Arial" w:cs="Arial"/>
+          <w:bCs/>
+        </w:rPr>
+        <w:t>Autoria própria</w:t>
+      </w:r>
+    </w:p>
+    <w:p>
+      <w:pPr>
+        <w:spacing w:line="240" w:lineRule="auto"/>
+        <w:rPr>
+          <w:rFonts w:ascii="Arial" w:hAnsi="Arial" w:cs="Arial"/>
+          <w:b/>
+        </w:rPr>
+      </w:pPr>
+    </w:p>
+    <w:p>
+      <w:pPr>
+        <w:spacing w:line="240" w:lineRule="auto"/>
+        <w:rPr>
+          <w:rFonts w:ascii="Arial" w:hAnsi="Arial" w:cs="Arial"/>
+          <w:b/>
+        </w:rPr>
+      </w:pPr>
+      <w:r>
+        <w:rPr>
           <w:noProof/>
         </w:rPr>
-      </w:pPr>
-      <w:r>
-        <w:rPr>
-          <w:rFonts w:ascii="Arial" w:hAnsi="Arial" w:cs="Arial"/>
-          <w:b/>
-        </w:rPr>
-        <w:t xml:space="preserve">Fonte: </w:t>
-      </w:r>
-      <w:r>
-        <w:rPr>
-          <w:rFonts w:ascii="Arial" w:hAnsi="Arial" w:cs="Arial"/>
-          <w:bCs/>
-        </w:rPr>
-        <w:t>Autoria própria</w:t>
-      </w:r>
-      <w:r>
-        <w:rPr>
-          <w:rFonts w:ascii="Arial" w:hAnsi="Arial" w:cs="Arial"/>
-          <w:b/>
-          <w:noProof/>
-        </w:rPr>
-        <w:t xml:space="preserve"> </w:t>
-      </w:r>
-    </w:p>
-    <w:p>
-      <w:pPr>
-        <w:spacing w:line="240" w:lineRule="auto"/>
-        <w:rPr>
-          <w:rFonts w:ascii="Arial" w:hAnsi="Arial" w:cs="Arial"/>
-          <w:b/>
-          <w:noProof/>
-        </w:rPr>
-      </w:pPr>
-    </w:p>
-    <w:p>
-      <w:pPr>
-        <w:spacing w:line="240" w:lineRule="auto"/>
-        <w:rPr>
-          <w:rFonts w:ascii="Arial" w:hAnsi="Arial" w:cs="Arial"/>
-          <w:b/>
-          <w:noProof/>
-        </w:rPr>
-      </w:pPr>
-    </w:p>
-    <w:p>
-      <w:pPr>
-        <w:spacing w:line="240" w:lineRule="auto"/>
-        <w:rPr>
-          <w:rFonts w:ascii="Arial" w:hAnsi="Arial" w:cs="Arial"/>
-          <w:b/>
-          <w:noProof/>
-        </w:rPr>
-      </w:pPr>
-      <w:r>
-        <w:rPr>
-          <w:noProof/>
-        </w:rPr>
         <w:drawing>
-          <wp:inline distT="0" distB="0" distL="0" distR="0" wp14:anchorId="1CBE4956" wp14:editId="5C428570">
-            <wp:extent cx="5760085" cy="4062730"/>
+          <wp:inline distT="0" distB="0" distL="0" distR="0" wp14:anchorId="61E13599" wp14:editId="23FEB8E2">
+            <wp:extent cx="5760085" cy="3467100"/>
             <wp:effectExtent l="0" t="0" r="0" b="0"/>
-            <wp:docPr id="47" name="Imagem 47"/>
+            <wp:docPr id="44" name="Imagem 44"/>
             <wp:cNvGraphicFramePr>
               <a:graphicFrameLocks xmlns:a="http://schemas.openxmlformats.org/drawingml/2006/main" noChangeAspect="1"/>
             </wp:cNvGraphicFramePr>
@@ -14101,7 +14822,7 @@
                   <pic:spPr>
                     <a:xfrm>
                       <a:off x="0" y="0"/>
-                      <a:ext cx="5760085" cy="4062730"/>
+                      <a:ext cx="5760085" cy="3467100"/>
                     </a:xfrm>
                     <a:prstGeom prst="rect">
                       <a:avLst/>
@@ -14119,15 +14840,14 @@
         <w:spacing w:line="240" w:lineRule="auto"/>
         <w:rPr>
           <w:rFonts w:ascii="Arial" w:hAnsi="Arial" w:cs="Arial"/>
-          <w:bCs/>
-        </w:rPr>
-      </w:pPr>
-      <w:r>
-        <w:rPr>
-          <w:rFonts w:ascii="Arial" w:hAnsi="Arial" w:cs="Arial"/>
-          <w:b/>
-        </w:rPr>
-        <w:lastRenderedPageBreak/>
+          <w:b/>
+        </w:rPr>
+      </w:pPr>
+      <w:r>
+        <w:rPr>
+          <w:rFonts w:ascii="Arial" w:hAnsi="Arial" w:cs="Arial"/>
+          <w:b/>
+        </w:rPr>
         <w:t>Figura</w:t>
       </w:r>
       <w:r>
@@ -14135,12 +14855,26 @@
           <w:rFonts w:ascii="Arial" w:hAnsi="Arial" w:cs="Arial"/>
           <w:b/>
         </w:rPr>
-        <w:t xml:space="preserve"> 04:</w:t>
-      </w:r>
-      <w:r>
-        <w:rPr>
-          <w:rFonts w:ascii="Arial" w:hAnsi="Arial" w:cs="Arial"/>
-          <w:b/>
+        <w:t xml:space="preserve"> 0</w:t>
+      </w:r>
+      <w:r>
+        <w:rPr>
+          <w:rFonts w:ascii="Arial" w:hAnsi="Arial" w:cs="Arial"/>
+          <w:b/>
+        </w:rPr>
+        <w:t>4</w:t>
+      </w:r>
+      <w:r>
+        <w:rPr>
+          <w:rFonts w:ascii="Arial" w:hAnsi="Arial" w:cs="Arial"/>
+          <w:b/>
+        </w:rPr>
+        <w:t>:</w:t>
+      </w:r>
+      <w:r>
+        <w:rPr>
+          <w:rFonts w:ascii="Arial" w:hAnsi="Arial" w:cs="Arial"/>
+          <w:bCs/>
         </w:rPr>
         <w:t xml:space="preserve"> </w:t>
       </w:r>
@@ -14149,13 +14883,6 @@
           <w:rFonts w:ascii="Arial" w:hAnsi="Arial" w:cs="Arial"/>
           <w:bCs/>
         </w:rPr>
-        <w:t>Tela adicionar</w:t>
-      </w:r>
-      <w:r>
-        <w:rPr>
-          <w:rFonts w:ascii="Arial" w:hAnsi="Arial" w:cs="Arial"/>
-          <w:bCs/>
-        </w:rPr>
         <w:t xml:space="preserve"> </w:t>
       </w:r>
       <w:r>
@@ -14163,7 +14890,14 @@
           <w:rFonts w:ascii="Arial" w:hAnsi="Arial" w:cs="Arial"/>
           <w:bCs/>
         </w:rPr>
-        <w:t>cliente</w:t>
+        <w:t xml:space="preserve">Tela </w:t>
+      </w:r>
+      <w:r>
+        <w:rPr>
+          <w:rFonts w:ascii="Arial" w:hAnsi="Arial" w:cs="Arial"/>
+          <w:bCs/>
+        </w:rPr>
+        <w:t>exibir cliente</w:t>
       </w:r>
     </w:p>
     <w:p>
@@ -14172,6 +14906,7 @@
         <w:rPr>
           <w:rFonts w:ascii="Arial" w:hAnsi="Arial" w:cs="Arial"/>
           <w:b/>
+          <w:noProof/>
         </w:rPr>
       </w:pPr>
       <w:r>
@@ -14188,31 +14923,53 @@
         </w:rPr>
         <w:t>Autoria própria</w:t>
       </w:r>
-    </w:p>
-    <w:p>
-      <w:pPr>
-        <w:rPr>
-          <w:rFonts w:ascii="Arial" w:hAnsi="Arial" w:cs="Arial"/>
-          <w:bCs/>
-        </w:rPr>
-      </w:pPr>
-    </w:p>
-    <w:p>
-      <w:pPr>
-        <w:rPr>
-          <w:rFonts w:ascii="Arial" w:hAnsi="Arial" w:cs="Arial"/>
-          <w:b/>
-        </w:rPr>
-      </w:pPr>
-      <w:r>
-        <w:rPr>
+      <w:r>
+        <w:rPr>
+          <w:rFonts w:ascii="Arial" w:hAnsi="Arial" w:cs="Arial"/>
+          <w:b/>
           <w:noProof/>
         </w:rPr>
+        <w:t xml:space="preserve"> </w:t>
+      </w:r>
+    </w:p>
+    <w:p>
+      <w:pPr>
+        <w:spacing w:line="240" w:lineRule="auto"/>
+        <w:rPr>
+          <w:rFonts w:ascii="Arial" w:hAnsi="Arial" w:cs="Arial"/>
+          <w:b/>
+          <w:noProof/>
+        </w:rPr>
+      </w:pPr>
+    </w:p>
+    <w:p>
+      <w:pPr>
+        <w:spacing w:line="240" w:lineRule="auto"/>
+        <w:rPr>
+          <w:rFonts w:ascii="Arial" w:hAnsi="Arial" w:cs="Arial"/>
+          <w:b/>
+          <w:noProof/>
+        </w:rPr>
+      </w:pPr>
+    </w:p>
+    <w:p>
+      <w:pPr>
+        <w:spacing w:line="240" w:lineRule="auto"/>
+        <w:rPr>
+          <w:rFonts w:ascii="Arial" w:hAnsi="Arial" w:cs="Arial"/>
+          <w:b/>
+          <w:noProof/>
+        </w:rPr>
+      </w:pPr>
+      <w:r>
+        <w:rPr>
+          <w:noProof/>
+        </w:rPr>
         <w:drawing>
-          <wp:inline distT="0" distB="0" distL="0" distR="0" wp14:anchorId="242998F7" wp14:editId="1E9FD0D1">
-            <wp:extent cx="5760085" cy="4069715"/>
-            <wp:effectExtent l="0" t="0" r="0" b="6985"/>
-            <wp:docPr id="61" name="Imagem 61"/>
+          <wp:inline distT="0" distB="0" distL="0" distR="0" wp14:anchorId="1CBE4956" wp14:editId="5C428570">
+            <wp:extent cx="5760085" cy="4062730"/>
+            <wp:effectExtent l="0" t="0" r="0" b="0"/>
+            <wp:docPr id="47" name="Imagem 47"/>
             <wp:cNvGraphicFramePr>
               <a:graphicFrameLocks xmlns:a="http://schemas.openxmlformats.org/drawingml/2006/main" noChangeAspect="1"/>
             </wp:cNvGraphicFramePr>
@@ -14232,7 +14989,7 @@
                   <pic:spPr>
                     <a:xfrm>
                       <a:off x="0" y="0"/>
-                      <a:ext cx="5760085" cy="4069715"/>
+                      <a:ext cx="5760085" cy="4062730"/>
                     </a:xfrm>
                     <a:prstGeom prst="rect">
                       <a:avLst/>
@@ -14258,7 +15015,15 @@
           <w:rFonts w:ascii="Arial" w:hAnsi="Arial" w:cs="Arial"/>
           <w:b/>
         </w:rPr>
-        <w:t>Figura 0</w:t>
+        <w:lastRenderedPageBreak/>
+        <w:t>Figura</w:t>
+      </w:r>
+      <w:r>
+        <w:rPr>
+          <w:rFonts w:ascii="Arial" w:hAnsi="Arial" w:cs="Arial"/>
+          <w:b/>
+        </w:rPr>
+        <w:t xml:space="preserve"> 0</w:t>
       </w:r>
       <w:r>
         <w:rPr>
@@ -14286,21 +15051,21 @@
           <w:rFonts w:ascii="Arial" w:hAnsi="Arial" w:cs="Arial"/>
           <w:bCs/>
         </w:rPr>
-        <w:t xml:space="preserve">Tela </w:t>
-      </w:r>
-      <w:r>
-        <w:rPr>
-          <w:rFonts w:ascii="Arial" w:hAnsi="Arial" w:cs="Arial"/>
-          <w:bCs/>
-        </w:rPr>
-        <w:t>alterar</w:t>
-      </w:r>
-      <w:r>
-        <w:rPr>
-          <w:rFonts w:ascii="Arial" w:hAnsi="Arial" w:cs="Arial"/>
-          <w:bCs/>
-        </w:rPr>
-        <w:t xml:space="preserve"> cliente</w:t>
+        <w:t>Tela adicionar</w:t>
+      </w:r>
+      <w:r>
+        <w:rPr>
+          <w:rFonts w:ascii="Arial" w:hAnsi="Arial" w:cs="Arial"/>
+          <w:bCs/>
+        </w:rPr>
+        <w:t xml:space="preserve"> </w:t>
+      </w:r>
+      <w:r>
+        <w:rPr>
+          <w:rFonts w:ascii="Arial" w:hAnsi="Arial" w:cs="Arial"/>
+          <w:bCs/>
+        </w:rPr>
+        <w:t>cliente</w:t>
       </w:r>
     </w:p>
     <w:p>
@@ -14308,7 +15073,7 @@
         <w:spacing w:line="240" w:lineRule="auto"/>
         <w:rPr>
           <w:rFonts w:ascii="Arial" w:hAnsi="Arial" w:cs="Arial"/>
-          <w:bCs/>
+          <w:b/>
         </w:rPr>
       </w:pPr>
       <w:r>
@@ -14328,16 +15093,14 @@
     </w:p>
     <w:p>
       <w:pPr>
-        <w:spacing w:line="240" w:lineRule="auto"/>
-        <w:rPr>
-          <w:rFonts w:ascii="Arial" w:hAnsi="Arial" w:cs="Arial"/>
-          <w:b/>
-        </w:rPr>
-      </w:pPr>
-    </w:p>
-    <w:p>
-      <w:pPr>
-        <w:spacing w:line="240" w:lineRule="auto"/>
+        <w:rPr>
+          <w:rFonts w:ascii="Arial" w:hAnsi="Arial" w:cs="Arial"/>
+          <w:bCs/>
+        </w:rPr>
+      </w:pPr>
+    </w:p>
+    <w:p>
+      <w:pPr>
         <w:rPr>
           <w:rFonts w:ascii="Arial" w:hAnsi="Arial" w:cs="Arial"/>
           <w:b/>
@@ -14347,12 +15110,11 @@
         <w:rPr>
           <w:noProof/>
         </w:rPr>
-        <w:lastRenderedPageBreak/>
         <w:drawing>
-          <wp:inline distT="0" distB="0" distL="0" distR="0" wp14:anchorId="42662E04" wp14:editId="4CA996BF">
-            <wp:extent cx="5760085" cy="4072890"/>
-            <wp:effectExtent l="0" t="0" r="0" b="3810"/>
-            <wp:docPr id="65" name="Imagem 65"/>
+          <wp:inline distT="0" distB="0" distL="0" distR="0" wp14:anchorId="242998F7" wp14:editId="1E9FD0D1">
+            <wp:extent cx="5760085" cy="4069715"/>
+            <wp:effectExtent l="0" t="0" r="0" b="6985"/>
+            <wp:docPr id="61" name="Imagem 61"/>
             <wp:cNvGraphicFramePr>
               <a:graphicFrameLocks xmlns:a="http://schemas.openxmlformats.org/drawingml/2006/main" noChangeAspect="1"/>
             </wp:cNvGraphicFramePr>
@@ -14372,7 +15134,7 @@
                   <pic:spPr>
                     <a:xfrm>
                       <a:off x="0" y="0"/>
-                      <a:ext cx="5760085" cy="4072890"/>
+                      <a:ext cx="5760085" cy="4069715"/>
                     </a:xfrm>
                     <a:prstGeom prst="rect">
                       <a:avLst/>
@@ -14433,14 +15195,7 @@
           <w:rFonts w:ascii="Arial" w:hAnsi="Arial" w:cs="Arial"/>
           <w:bCs/>
         </w:rPr>
-        <w:t>excluir</w:t>
-      </w:r>
-      <w:r>
-        <w:rPr>
-          <w:rFonts w:ascii="Arial" w:hAnsi="Arial" w:cs="Arial"/>
-          <w:bCs/>
-        </w:rPr>
-        <w:t xml:space="preserve"> cliente</w:t>
+        <w:t>alterar cliente</w:t>
       </w:r>
     </w:p>
     <w:p>
@@ -14487,11 +15242,12 @@
         <w:rPr>
           <w:noProof/>
         </w:rPr>
+        <w:lastRenderedPageBreak/>
         <w:drawing>
-          <wp:inline distT="0" distB="0" distL="0" distR="0" wp14:anchorId="32D2B757" wp14:editId="62B4F255">
-            <wp:extent cx="5760085" cy="3640455"/>
-            <wp:effectExtent l="0" t="0" r="0" b="0"/>
-            <wp:docPr id="66" name="Imagem 66"/>
+          <wp:inline distT="0" distB="0" distL="0" distR="0" wp14:anchorId="42662E04" wp14:editId="4CA996BF">
+            <wp:extent cx="5760085" cy="4072890"/>
+            <wp:effectExtent l="0" t="0" r="0" b="3810"/>
+            <wp:docPr id="65" name="Imagem 65"/>
             <wp:cNvGraphicFramePr>
               <a:graphicFrameLocks xmlns:a="http://schemas.openxmlformats.org/drawingml/2006/main" noChangeAspect="1"/>
             </wp:cNvGraphicFramePr>
@@ -14511,7 +15267,7 @@
                   <pic:spPr>
                     <a:xfrm>
                       <a:off x="0" y="0"/>
-                      <a:ext cx="5760085" cy="3640455"/>
+                      <a:ext cx="5760085" cy="4072890"/>
                     </a:xfrm>
                     <a:prstGeom prst="rect">
                       <a:avLst/>
@@ -14572,7 +15328,7 @@
           <w:rFonts w:ascii="Arial" w:hAnsi="Arial" w:cs="Arial"/>
           <w:bCs/>
         </w:rPr>
-        <w:t>exibir orçamento</w:t>
+        <w:t>excluir cliente</w:t>
       </w:r>
     </w:p>
     <w:p>
@@ -14600,14 +15356,16 @@
     </w:p>
     <w:p>
       <w:pPr>
-        <w:rPr>
-          <w:rFonts w:ascii="Arial" w:hAnsi="Arial" w:cs="Arial"/>
-          <w:b/>
-        </w:rPr>
-      </w:pPr>
-    </w:p>
-    <w:p>
-      <w:pPr>
+        <w:spacing w:line="240" w:lineRule="auto"/>
+        <w:rPr>
+          <w:rFonts w:ascii="Arial" w:hAnsi="Arial" w:cs="Arial"/>
+          <w:b/>
+        </w:rPr>
+      </w:pPr>
+    </w:p>
+    <w:p>
+      <w:pPr>
+        <w:spacing w:line="240" w:lineRule="auto"/>
         <w:rPr>
           <w:rFonts w:ascii="Arial" w:hAnsi="Arial" w:cs="Arial"/>
           <w:b/>
@@ -14617,12 +15375,11 @@
         <w:rPr>
           <w:noProof/>
         </w:rPr>
-        <w:lastRenderedPageBreak/>
         <w:drawing>
-          <wp:inline distT="0" distB="0" distL="0" distR="0" wp14:anchorId="3D547C6C" wp14:editId="692E3CA3">
-            <wp:extent cx="5760085" cy="4091305"/>
-            <wp:effectExtent l="0" t="0" r="0" b="4445"/>
-            <wp:docPr id="67" name="Imagem 67"/>
+          <wp:inline distT="0" distB="0" distL="0" distR="0" wp14:anchorId="32D2B757" wp14:editId="62B4F255">
+            <wp:extent cx="5760085" cy="3640455"/>
+            <wp:effectExtent l="0" t="0" r="0" b="0"/>
+            <wp:docPr id="66" name="Imagem 66"/>
             <wp:cNvGraphicFramePr>
               <a:graphicFrameLocks xmlns:a="http://schemas.openxmlformats.org/drawingml/2006/main" noChangeAspect="1"/>
             </wp:cNvGraphicFramePr>
@@ -14642,7 +15399,7 @@
                   <pic:spPr>
                     <a:xfrm>
                       <a:off x="0" y="0"/>
-                      <a:ext cx="5760085" cy="4091305"/>
+                      <a:ext cx="5760085" cy="3640455"/>
                     </a:xfrm>
                     <a:prstGeom prst="rect">
                       <a:avLst/>
@@ -14703,14 +15460,7 @@
           <w:rFonts w:ascii="Arial" w:hAnsi="Arial" w:cs="Arial"/>
           <w:bCs/>
         </w:rPr>
-        <w:t>adicionar</w:t>
-      </w:r>
-      <w:r>
-        <w:rPr>
-          <w:rFonts w:ascii="Arial" w:hAnsi="Arial" w:cs="Arial"/>
-          <w:bCs/>
-        </w:rPr>
-        <w:t xml:space="preserve"> orçamento</w:t>
+        <w:t>exibir orçamento</w:t>
       </w:r>
     </w:p>
     <w:p>
@@ -14755,11 +15505,12 @@
         <w:rPr>
           <w:noProof/>
         </w:rPr>
+        <w:lastRenderedPageBreak/>
         <w:drawing>
-          <wp:inline distT="0" distB="0" distL="0" distR="0" wp14:anchorId="1AF093FD" wp14:editId="1224DE07">
-            <wp:extent cx="5760085" cy="4090035"/>
-            <wp:effectExtent l="0" t="0" r="1270" b="635"/>
-            <wp:docPr id="68" name="Imagem 68"/>
+          <wp:inline distT="0" distB="0" distL="0" distR="0" wp14:anchorId="3D547C6C" wp14:editId="692E3CA3">
+            <wp:extent cx="5760085" cy="4091305"/>
+            <wp:effectExtent l="0" t="0" r="0" b="4445"/>
+            <wp:docPr id="67" name="Imagem 67"/>
             <wp:cNvGraphicFramePr>
               <a:graphicFrameLocks xmlns:a="http://schemas.openxmlformats.org/drawingml/2006/main" noChangeAspect="1"/>
             </wp:cNvGraphicFramePr>
@@ -14779,7 +15530,7 @@
                   <pic:spPr>
                     <a:xfrm>
                       <a:off x="0" y="0"/>
-                      <a:ext cx="5760085" cy="4090035"/>
+                      <a:ext cx="5760085" cy="4091305"/>
                     </a:xfrm>
                     <a:prstGeom prst="rect">
                       <a:avLst/>
@@ -14805,7 +15556,6 @@
           <w:rFonts w:ascii="Arial" w:hAnsi="Arial" w:cs="Arial"/>
           <w:b/>
         </w:rPr>
-        <w:lastRenderedPageBreak/>
         <w:t>Figura 0</w:t>
       </w:r>
       <w:r>
@@ -14841,14 +15591,7 @@
           <w:rFonts w:ascii="Arial" w:hAnsi="Arial" w:cs="Arial"/>
           <w:bCs/>
         </w:rPr>
-        <w:t>alterar</w:t>
-      </w:r>
-      <w:r>
-        <w:rPr>
-          <w:rFonts w:ascii="Arial" w:hAnsi="Arial" w:cs="Arial"/>
-          <w:bCs/>
-        </w:rPr>
-        <w:t xml:space="preserve"> orçamento</w:t>
+        <w:t>adicionar orçamento</w:t>
       </w:r>
     </w:p>
     <w:p>
@@ -14876,19 +15619,17 @@
     </w:p>
     <w:p>
       <w:pPr>
-        <w:spacing w:line="240" w:lineRule="auto"/>
-        <w:rPr>
-          <w:rFonts w:ascii="Arial" w:hAnsi="Arial" w:cs="Arial"/>
-          <w:bCs/>
-        </w:rPr>
-      </w:pPr>
-    </w:p>
-    <w:p>
-      <w:pPr>
-        <w:spacing w:line="240" w:lineRule="auto"/>
-        <w:rPr>
-          <w:rFonts w:ascii="Arial" w:hAnsi="Arial" w:cs="Arial"/>
-          <w:bCs/>
+        <w:rPr>
+          <w:rFonts w:ascii="Arial" w:hAnsi="Arial" w:cs="Arial"/>
+          <w:b/>
+        </w:rPr>
+      </w:pPr>
+    </w:p>
+    <w:p>
+      <w:pPr>
+        <w:rPr>
+          <w:rFonts w:ascii="Arial" w:hAnsi="Arial" w:cs="Arial"/>
+          <w:b/>
         </w:rPr>
       </w:pPr>
       <w:r>
@@ -14896,10 +15637,10 @@
           <w:noProof/>
         </w:rPr>
         <w:drawing>
-          <wp:inline distT="0" distB="0" distL="0" distR="0" wp14:anchorId="2D11CE3B" wp14:editId="708469CA">
-            <wp:extent cx="5760085" cy="4087495"/>
-            <wp:effectExtent l="0" t="0" r="0" b="8255"/>
-            <wp:docPr id="71" name="Imagem 71"/>
+          <wp:inline distT="0" distB="0" distL="0" distR="0" wp14:anchorId="1AF093FD" wp14:editId="1224DE07">
+            <wp:extent cx="5760085" cy="4090035"/>
+            <wp:effectExtent l="0" t="0" r="1270" b="635"/>
+            <wp:docPr id="68" name="Imagem 68"/>
             <wp:cNvGraphicFramePr>
               <a:graphicFrameLocks xmlns:a="http://schemas.openxmlformats.org/drawingml/2006/main" noChangeAspect="1"/>
             </wp:cNvGraphicFramePr>
@@ -14919,7 +15660,7 @@
                   <pic:spPr>
                     <a:xfrm>
                       <a:off x="0" y="0"/>
-                      <a:ext cx="5760085" cy="4087495"/>
+                      <a:ext cx="5760085" cy="4090035"/>
                     </a:xfrm>
                     <a:prstGeom prst="rect">
                       <a:avLst/>
@@ -14945,6 +15686,7 @@
           <w:rFonts w:ascii="Arial" w:hAnsi="Arial" w:cs="Arial"/>
           <w:b/>
         </w:rPr>
+        <w:lastRenderedPageBreak/>
         <w:t xml:space="preserve">Figura </w:t>
       </w:r>
       <w:r>
@@ -14980,14 +15722,7 @@
           <w:rFonts w:ascii="Arial" w:hAnsi="Arial" w:cs="Arial"/>
           <w:bCs/>
         </w:rPr>
-        <w:t>excluir</w:t>
-      </w:r>
-      <w:r>
-        <w:rPr>
-          <w:rFonts w:ascii="Arial" w:hAnsi="Arial" w:cs="Arial"/>
-          <w:bCs/>
-        </w:rPr>
-        <w:t xml:space="preserve"> orçamento</w:t>
+        <w:t>alterar orçamento</w:t>
       </w:r>
     </w:p>
     <w:p>
@@ -15021,16 +15756,24 @@
           <w:bCs/>
         </w:rPr>
       </w:pPr>
+    </w:p>
+    <w:p>
+      <w:pPr>
+        <w:spacing w:line="240" w:lineRule="auto"/>
+        <w:rPr>
+          <w:rFonts w:ascii="Arial" w:hAnsi="Arial" w:cs="Arial"/>
+          <w:bCs/>
+        </w:rPr>
+      </w:pPr>
       <w:r>
         <w:rPr>
           <w:noProof/>
         </w:rPr>
-        <w:lastRenderedPageBreak/>
         <w:drawing>
-          <wp:inline distT="0" distB="0" distL="0" distR="0" wp14:anchorId="6BF80101" wp14:editId="2833772D">
-            <wp:extent cx="5760085" cy="4088130"/>
-            <wp:effectExtent l="0" t="0" r="0" b="7620"/>
-            <wp:docPr id="72" name="Imagem 72"/>
+          <wp:inline distT="0" distB="0" distL="0" distR="0" wp14:anchorId="2D11CE3B" wp14:editId="708469CA">
+            <wp:extent cx="5760085" cy="4087495"/>
+            <wp:effectExtent l="0" t="0" r="0" b="8255"/>
+            <wp:docPr id="71" name="Imagem 71"/>
             <wp:cNvGraphicFramePr>
               <a:graphicFrameLocks xmlns:a="http://schemas.openxmlformats.org/drawingml/2006/main" noChangeAspect="1"/>
             </wp:cNvGraphicFramePr>
@@ -15050,7 +15793,7 @@
                   <pic:spPr>
                     <a:xfrm>
                       <a:off x="0" y="0"/>
-                      <a:ext cx="5760085" cy="4088130"/>
+                      <a:ext cx="5760085" cy="4087495"/>
                     </a:xfrm>
                     <a:prstGeom prst="rect">
                       <a:avLst/>
@@ -15118,28 +15861,7 @@
           <w:rFonts w:ascii="Arial" w:hAnsi="Arial" w:cs="Arial"/>
           <w:bCs/>
         </w:rPr>
-        <w:t>exibir</w:t>
-      </w:r>
-      <w:r>
-        <w:rPr>
-          <w:rFonts w:ascii="Arial" w:hAnsi="Arial" w:cs="Arial"/>
-          <w:bCs/>
-        </w:rPr>
-        <w:t xml:space="preserve"> </w:t>
-      </w:r>
-      <w:r>
-        <w:rPr>
-          <w:rFonts w:ascii="Arial" w:hAnsi="Arial" w:cs="Arial"/>
-          <w:bCs/>
-        </w:rPr>
-        <w:t xml:space="preserve">item do </w:t>
-      </w:r>
-      <w:r>
-        <w:rPr>
-          <w:rFonts w:ascii="Arial" w:hAnsi="Arial" w:cs="Arial"/>
-          <w:bCs/>
-        </w:rPr>
-        <w:t>orçamento</w:t>
+        <w:t>excluir orçamento</w:t>
       </w:r>
     </w:p>
     <w:p>
@@ -15173,23 +15895,16 @@
           <w:bCs/>
         </w:rPr>
       </w:pPr>
-    </w:p>
-    <w:p>
-      <w:pPr>
-        <w:rPr>
-          <w:rFonts w:ascii="Arial" w:hAnsi="Arial" w:cs="Arial"/>
-          <w:b/>
-        </w:rPr>
-      </w:pPr>
       <w:r>
         <w:rPr>
           <w:noProof/>
         </w:rPr>
+        <w:lastRenderedPageBreak/>
         <w:drawing>
-          <wp:inline distT="0" distB="0" distL="0" distR="0" wp14:anchorId="2BBA9D19" wp14:editId="3DF5B4EA">
-            <wp:extent cx="5760085" cy="4085590"/>
-            <wp:effectExtent l="0" t="0" r="0" b="0"/>
-            <wp:docPr id="73" name="Imagem 73"/>
+          <wp:inline distT="0" distB="0" distL="0" distR="0" wp14:anchorId="6BF80101" wp14:editId="2833772D">
+            <wp:extent cx="5760085" cy="4088130"/>
+            <wp:effectExtent l="0" t="0" r="0" b="7620"/>
+            <wp:docPr id="72" name="Imagem 72"/>
             <wp:cNvGraphicFramePr>
               <a:graphicFrameLocks xmlns:a="http://schemas.openxmlformats.org/drawingml/2006/main" noChangeAspect="1"/>
             </wp:cNvGraphicFramePr>
@@ -15209,7 +15924,7 @@
                   <pic:spPr>
                     <a:xfrm>
                       <a:off x="0" y="0"/>
-                      <a:ext cx="5760085" cy="4085590"/>
+                      <a:ext cx="5760085" cy="4088130"/>
                     </a:xfrm>
                     <a:prstGeom prst="rect">
                       <a:avLst/>
@@ -15235,7 +15950,6 @@
           <w:rFonts w:ascii="Arial" w:hAnsi="Arial" w:cs="Arial"/>
           <w:b/>
         </w:rPr>
-        <w:lastRenderedPageBreak/>
         <w:t xml:space="preserve">Figura </w:t>
       </w:r>
       <w:r>
@@ -15278,14 +15992,7 @@
           <w:rFonts w:ascii="Arial" w:hAnsi="Arial" w:cs="Arial"/>
           <w:bCs/>
         </w:rPr>
-        <w:t xml:space="preserve">adicionar </w:t>
-      </w:r>
-      <w:r>
-        <w:rPr>
-          <w:rFonts w:ascii="Arial" w:hAnsi="Arial" w:cs="Arial"/>
-          <w:bCs/>
-        </w:rPr>
-        <w:t>item do orçamento</w:t>
+        <w:t>exibir item do orçamento</w:t>
       </w:r>
     </w:p>
     <w:p>
@@ -15313,9 +16020,10 @@
     </w:p>
     <w:p>
       <w:pPr>
-        <w:rPr>
-          <w:rFonts w:ascii="Arial" w:hAnsi="Arial" w:cs="Arial"/>
-          <w:b/>
+        <w:spacing w:line="240" w:lineRule="auto"/>
+        <w:rPr>
+          <w:rFonts w:ascii="Arial" w:hAnsi="Arial" w:cs="Arial"/>
+          <w:bCs/>
         </w:rPr>
       </w:pPr>
     </w:p>
@@ -15331,10 +16039,10 @@
           <w:noProof/>
         </w:rPr>
         <w:drawing>
-          <wp:inline distT="0" distB="0" distL="0" distR="0" wp14:anchorId="571492E2" wp14:editId="792CD700">
-            <wp:extent cx="5760085" cy="4062095"/>
+          <wp:inline distT="0" distB="0" distL="0" distR="0" wp14:anchorId="2BBA9D19" wp14:editId="3DF5B4EA">
+            <wp:extent cx="5760085" cy="4085590"/>
             <wp:effectExtent l="0" t="0" r="0" b="0"/>
-            <wp:docPr id="74" name="Imagem 74"/>
+            <wp:docPr id="73" name="Imagem 73"/>
             <wp:cNvGraphicFramePr>
               <a:graphicFrameLocks xmlns:a="http://schemas.openxmlformats.org/drawingml/2006/main" noChangeAspect="1"/>
             </wp:cNvGraphicFramePr>
@@ -15354,7 +16062,7 @@
                   <pic:spPr>
                     <a:xfrm>
                       <a:off x="0" y="0"/>
-                      <a:ext cx="5760085" cy="4062095"/>
+                      <a:ext cx="5760085" cy="4085590"/>
                     </a:xfrm>
                     <a:prstGeom prst="rect">
                       <a:avLst/>
@@ -15380,6 +16088,7 @@
           <w:rFonts w:ascii="Arial" w:hAnsi="Arial" w:cs="Arial"/>
           <w:b/>
         </w:rPr>
+        <w:lastRenderedPageBreak/>
         <w:t xml:space="preserve">Figura </w:t>
       </w:r>
       <w:r>
@@ -15422,14 +16131,7 @@
           <w:rFonts w:ascii="Arial" w:hAnsi="Arial" w:cs="Arial"/>
           <w:bCs/>
         </w:rPr>
-        <w:t xml:space="preserve">alterar </w:t>
-      </w:r>
-      <w:r>
-        <w:rPr>
-          <w:rFonts w:ascii="Arial" w:hAnsi="Arial" w:cs="Arial"/>
-          <w:bCs/>
-        </w:rPr>
-        <w:t>item do orçamento</w:t>
+        <w:t>adicionar item do orçamento</w:t>
       </w:r>
     </w:p>
     <w:p>
@@ -15462,16 +16164,23 @@
           <w:b/>
         </w:rPr>
       </w:pPr>
+    </w:p>
+    <w:p>
+      <w:pPr>
+        <w:rPr>
+          <w:rFonts w:ascii="Arial" w:hAnsi="Arial" w:cs="Arial"/>
+          <w:b/>
+        </w:rPr>
+      </w:pPr>
       <w:r>
         <w:rPr>
           <w:noProof/>
         </w:rPr>
-        <w:lastRenderedPageBreak/>
         <w:drawing>
-          <wp:inline distT="0" distB="0" distL="0" distR="0" wp14:anchorId="5648B9E8" wp14:editId="40283C84">
-            <wp:extent cx="5760085" cy="4079240"/>
+          <wp:inline distT="0" distB="0" distL="0" distR="0" wp14:anchorId="571492E2" wp14:editId="792CD700">
+            <wp:extent cx="5760085" cy="4062095"/>
             <wp:effectExtent l="0" t="0" r="0" b="0"/>
-            <wp:docPr id="75" name="Imagem 75"/>
+            <wp:docPr id="74" name="Imagem 74"/>
             <wp:cNvGraphicFramePr>
               <a:graphicFrameLocks xmlns:a="http://schemas.openxmlformats.org/drawingml/2006/main" noChangeAspect="1"/>
             </wp:cNvGraphicFramePr>
@@ -15491,6 +16200,136 @@
                   <pic:spPr>
                     <a:xfrm>
                       <a:off x="0" y="0"/>
+                      <a:ext cx="5760085" cy="4062095"/>
+                    </a:xfrm>
+                    <a:prstGeom prst="rect">
+                      <a:avLst/>
+                    </a:prstGeom>
+                  </pic:spPr>
+                </pic:pic>
+              </a:graphicData>
+            </a:graphic>
+          </wp:inline>
+        </w:drawing>
+      </w:r>
+    </w:p>
+    <w:p>
+      <w:pPr>
+        <w:spacing w:line="240" w:lineRule="auto"/>
+        <w:rPr>
+          <w:rFonts w:ascii="Arial" w:hAnsi="Arial" w:cs="Arial"/>
+          <w:bCs/>
+        </w:rPr>
+      </w:pPr>
+      <w:r>
+        <w:rPr>
+          <w:rFonts w:ascii="Arial" w:hAnsi="Arial" w:cs="Arial"/>
+          <w:b/>
+        </w:rPr>
+        <w:t xml:space="preserve">Figura </w:t>
+      </w:r>
+      <w:r>
+        <w:rPr>
+          <w:rFonts w:ascii="Arial" w:hAnsi="Arial" w:cs="Arial"/>
+          <w:b/>
+        </w:rPr>
+        <w:t>1</w:t>
+      </w:r>
+      <w:r>
+        <w:rPr>
+          <w:rFonts w:ascii="Arial" w:hAnsi="Arial" w:cs="Arial"/>
+          <w:b/>
+        </w:rPr>
+        <w:t>4</w:t>
+      </w:r>
+      <w:r>
+        <w:rPr>
+          <w:rFonts w:ascii="Arial" w:hAnsi="Arial" w:cs="Arial"/>
+          <w:b/>
+        </w:rPr>
+        <w:t>:</w:t>
+      </w:r>
+      <w:r>
+        <w:rPr>
+          <w:rFonts w:ascii="Arial" w:hAnsi="Arial" w:cs="Arial"/>
+          <w:b/>
+        </w:rPr>
+        <w:t xml:space="preserve"> </w:t>
+      </w:r>
+      <w:r>
+        <w:rPr>
+          <w:rFonts w:ascii="Arial" w:hAnsi="Arial" w:cs="Arial"/>
+          <w:bCs/>
+        </w:rPr>
+        <w:t xml:space="preserve">Tela </w:t>
+      </w:r>
+      <w:r>
+        <w:rPr>
+          <w:rFonts w:ascii="Arial" w:hAnsi="Arial" w:cs="Arial"/>
+          <w:bCs/>
+        </w:rPr>
+        <w:t>alterar item do orçamento</w:t>
+      </w:r>
+    </w:p>
+    <w:p>
+      <w:pPr>
+        <w:spacing w:line="240" w:lineRule="auto"/>
+        <w:rPr>
+          <w:rFonts w:ascii="Arial" w:hAnsi="Arial" w:cs="Arial"/>
+          <w:bCs/>
+        </w:rPr>
+      </w:pPr>
+      <w:r>
+        <w:rPr>
+          <w:rFonts w:ascii="Arial" w:hAnsi="Arial" w:cs="Arial"/>
+          <w:b/>
+        </w:rPr>
+        <w:t xml:space="preserve">Fonte: </w:t>
+      </w:r>
+      <w:r>
+        <w:rPr>
+          <w:rFonts w:ascii="Arial" w:hAnsi="Arial" w:cs="Arial"/>
+          <w:bCs/>
+        </w:rPr>
+        <w:t>Autoria própria</w:t>
+      </w:r>
+    </w:p>
+    <w:p>
+      <w:pPr>
+        <w:rPr>
+          <w:rFonts w:ascii="Arial" w:hAnsi="Arial" w:cs="Arial"/>
+          <w:b/>
+        </w:rPr>
+      </w:pPr>
+      <w:r>
+        <w:rPr>
+          <w:noProof/>
+        </w:rPr>
+        <w:lastRenderedPageBreak/>
+        <w:drawing>
+          <wp:inline distT="0" distB="0" distL="0" distR="0" wp14:anchorId="5648B9E8" wp14:editId="40283C84">
+            <wp:extent cx="5760085" cy="4079240"/>
+            <wp:effectExtent l="0" t="0" r="0" b="0"/>
+            <wp:docPr id="75" name="Imagem 75"/>
+            <wp:cNvGraphicFramePr>
+              <a:graphicFrameLocks xmlns:a="http://schemas.openxmlformats.org/drawingml/2006/main" noChangeAspect="1"/>
+            </wp:cNvGraphicFramePr>
+            <a:graphic xmlns:a="http://schemas.openxmlformats.org/drawingml/2006/main">
+              <a:graphicData uri="http://schemas.openxmlformats.org/drawingml/2006/picture">
+                <pic:pic xmlns:pic="http://schemas.openxmlformats.org/drawingml/2006/picture">
+                  <pic:nvPicPr>
+                    <pic:cNvPr id="1" name=""/>
+                    <pic:cNvPicPr/>
+                  </pic:nvPicPr>
+                  <pic:blipFill>
+                    <a:blip r:embed="rId24"/>
+                    <a:stretch>
+                      <a:fillRect/>
+                    </a:stretch>
+                  </pic:blipFill>
+                  <pic:spPr>
+                    <a:xfrm>
+                      <a:off x="0" y="0"/>
                       <a:ext cx="5760085" cy="4079240"/>
                     </a:xfrm>
                     <a:prstGeom prst="rect">
@@ -15531,7 +16370,7 @@
           <w:rFonts w:ascii="Arial" w:hAnsi="Arial" w:cs="Arial"/>
           <w:b/>
         </w:rPr>
-        <w:t>4</w:t>
+        <w:t>5</w:t>
       </w:r>
       <w:r>
         <w:rPr>
@@ -15559,14 +16398,7 @@
           <w:rFonts w:ascii="Arial" w:hAnsi="Arial" w:cs="Arial"/>
           <w:bCs/>
         </w:rPr>
-        <w:t xml:space="preserve">excluir </w:t>
-      </w:r>
-      <w:r>
-        <w:rPr>
-          <w:rFonts w:ascii="Arial" w:hAnsi="Arial" w:cs="Arial"/>
-          <w:bCs/>
-        </w:rPr>
-        <w:t>item do orçamento</w:t>
+        <w:t>excluir item do orçamento</w:t>
       </w:r>
     </w:p>
     <w:p>
@@ -15824,17 +16656,6 @@
           <w:bCs/>
         </w:rPr>
       </w:pPr>
-    </w:p>
-    <w:p>
-      <w:pPr>
-        <w:tabs>
-          <w:tab w:val="right" w:leader="dot" w:pos="9072"/>
-        </w:tabs>
-        <w:rPr>
-          <w:rFonts w:ascii="Arial" w:hAnsi="Arial" w:cs="Arial"/>
-          <w:b/>
-        </w:rPr>
-      </w:pPr>
       <w:r>
         <w:rPr>
           <w:rFonts w:ascii="Arial" w:hAnsi="Arial" w:cs="Arial"/>
@@ -15842,15 +16663,15 @@
           <w:noProof/>
         </w:rPr>
         <w:drawing>
-          <wp:anchor distT="0" distB="0" distL="114300" distR="114300" simplePos="0" relativeHeight="251642880" behindDoc="0" locked="0" layoutInCell="1" allowOverlap="1" wp14:anchorId="0BC26C6D" wp14:editId="51E52353">
+          <wp:anchor distT="0" distB="0" distL="114300" distR="114300" simplePos="0" relativeHeight="251642880" behindDoc="0" locked="0" layoutInCell="1" allowOverlap="1" wp14:anchorId="0BC26C6D" wp14:editId="5149F325">
             <wp:simplePos x="0" y="0"/>
-            <wp:positionH relativeFrom="column">
-              <wp:posOffset>-80010</wp:posOffset>
+            <wp:positionH relativeFrom="margin">
+              <wp:align>right</wp:align>
             </wp:positionH>
             <wp:positionV relativeFrom="paragraph">
-              <wp:posOffset>314325</wp:posOffset>
+              <wp:posOffset>219710</wp:posOffset>
             </wp:positionV>
-            <wp:extent cx="5762625" cy="3247390"/>
+            <wp:extent cx="5755005" cy="3835400"/>
             <wp:effectExtent l="0" t="0" r="0" b="0"/>
             <wp:wrapTopAndBottom/>
             <wp:docPr id="43" name="Imagem 43"/>
@@ -15867,14 +16688,13 @@
                     </pic:cNvPicPr>
                   </pic:nvPicPr>
                   <pic:blipFill>
-                    <a:blip r:embed="rId24">
+                    <a:blip r:embed="rId25">
                       <a:extLst>
                         <a:ext uri="{28A0092B-C50C-407E-A947-70E740481C1C}">
                           <a14:useLocalDpi xmlns:a14="http://schemas.microsoft.com/office/drawing/2010/main" val="0"/>
                         </a:ext>
                       </a:extLst>
                     </a:blip>
-                    <a:srcRect/>
                     <a:stretch>
                       <a:fillRect/>
                     </a:stretch>
@@ -15882,7 +16702,7 @@
                   <pic:spPr bwMode="auto">
                     <a:xfrm>
                       <a:off x="0" y="0"/>
-                      <a:ext cx="5762625" cy="3247390"/>
+                      <a:ext cx="5755005" cy="3835400"/>
                     </a:xfrm>
                     <a:prstGeom prst="rect">
                       <a:avLst/>
@@ -15910,17 +16730,6 @@
         <w:spacing w:line="240" w:lineRule="auto"/>
         <w:rPr>
           <w:rFonts w:ascii="Arial" w:hAnsi="Arial" w:cs="Arial"/>
-          <w:bCs/>
-          <w:sz w:val="22"/>
-          <w:szCs w:val="22"/>
-        </w:rPr>
-      </w:pPr>
-    </w:p>
-    <w:p>
-      <w:pPr>
-        <w:spacing w:line="240" w:lineRule="auto"/>
-        <w:rPr>
-          <w:rFonts w:ascii="Arial" w:hAnsi="Arial" w:cs="Arial"/>
           <w:b/>
         </w:rPr>
       </w:pPr>
@@ -15943,7 +16752,7 @@
           <w:rFonts w:ascii="Arial" w:hAnsi="Arial" w:cs="Arial"/>
           <w:b/>
         </w:rPr>
-        <w:t>5</w:t>
+        <w:t>6</w:t>
       </w:r>
       <w:r>
         <w:rPr>
@@ -16053,13 +16862,22 @@
           <w:b/>
         </w:rPr>
       </w:pPr>
+    </w:p>
+    <w:p>
+      <w:pPr>
+        <w:spacing w:line="240" w:lineRule="auto"/>
+        <w:rPr>
+          <w:rFonts w:ascii="Arial" w:hAnsi="Arial" w:cs="Arial"/>
+          <w:b/>
+        </w:rPr>
+      </w:pPr>
       <w:r>
         <w:rPr>
           <w:noProof/>
         </w:rPr>
         <w:drawing>
-          <wp:inline distT="0" distB="0" distL="0" distR="0" wp14:anchorId="414775A1" wp14:editId="7C98B0CF">
-            <wp:extent cx="5760085" cy="3745865"/>
+          <wp:inline distT="0" distB="0" distL="0" distR="0" wp14:anchorId="414775A1" wp14:editId="3CB2A926">
+            <wp:extent cx="5609509" cy="3745865"/>
             <wp:effectExtent l="0" t="0" r="0" b="6985"/>
             <wp:docPr id="76" name="Imagem 76"/>
             <wp:cNvGraphicFramePr>
@@ -16073,7 +16891,13 @@
                     <pic:cNvPicPr/>
                   </pic:nvPicPr>
                   <pic:blipFill>
-                    <a:blip r:embed="rId25"/>
+                    <a:blip r:embed="rId26">
+                      <a:extLst>
+                        <a:ext uri="{28A0092B-C50C-407E-A947-70E740481C1C}">
+                          <a14:useLocalDpi xmlns:a14="http://schemas.microsoft.com/office/drawing/2010/main" val="0"/>
+                        </a:ext>
+                      </a:extLst>
+                    </a:blip>
                     <a:stretch>
                       <a:fillRect/>
                     </a:stretch>
@@ -16081,7 +16905,7 @@
                   <pic:spPr>
                     <a:xfrm>
                       <a:off x="0" y="0"/>
-                      <a:ext cx="5760085" cy="3745865"/>
+                      <a:ext cx="5609509" cy="3745865"/>
                     </a:xfrm>
                     <a:prstGeom prst="rect">
                       <a:avLst/>
@@ -16121,7 +16945,7 @@
           <w:rFonts w:ascii="Arial" w:hAnsi="Arial" w:cs="Arial"/>
           <w:b/>
         </w:rPr>
-        <w:t>6</w:t>
+        <w:t>7</w:t>
       </w:r>
       <w:r>
         <w:rPr>
@@ -16204,7 +17028,7 @@
       </w:pPr>
     </w:p>
     <w:sectPr>
-      <w:headerReference w:type="default" r:id="rId26"/>
+      <w:headerReference w:type="default" r:id="rId27"/>
       <w:pgSz w:w="11906" w:h="16838"/>
       <w:pgMar w:top="1701" w:right="1134" w:bottom="1134" w:left="1701" w:header="709" w:footer="0" w:gutter="0"/>
       <w:cols w:space="720"/>
@@ -18185,7 +19009,7 @@
   <w:style w:type="paragraph" w:default="1" w:styleId="Normal">
     <w:name w:val="Normal"/>
     <w:qFormat/>
-    <w:rsid w:val="0080607D"/>
+    <w:rsid w:val="002E43A3"/>
     <w:pPr>
       <w:spacing w:line="360" w:lineRule="auto"/>
     </w:pPr>
@@ -19037,7 +19861,7 @@
 </file>
 
 <file path=customXml/itemProps1.xml><?xml version="1.0" encoding="utf-8"?>
-<ds:datastoreItem xmlns:ds="http://schemas.openxmlformats.org/officeDocument/2006/customXml" ds:itemID="{600DA9FB-0CCA-4F1F-BFE2-DBBFEF648237}">
+<ds:datastoreItem xmlns:ds="http://schemas.openxmlformats.org/officeDocument/2006/customXml" ds:itemID="{AABC79D3-9F89-4919-95AF-481DAD2E1780}">
   <ds:schemaRefs>
     <ds:schemaRef ds:uri="http://schemas.openxmlformats.org/officeDocument/2006/bibliography"/>
   </ds:schemaRefs>

</xml_diff>

<commit_message>
quarta modificação trabalho escrito
</commit_message>
<xml_diff>
--- a/ProjetoIntegrador.docx
+++ b/ProjetoIntegrador.docx
@@ -1163,8 +1163,6 @@
           <w:lang w:eastAsia="ja-JP"/>
         </w:rPr>
       </w:pPr>
-      <w:bookmarkStart w:id="2" w:name="_GoBack"/>
-      <w:bookmarkEnd w:id="2"/>
       <w:r>
         <w:rPr>
           <w:rFonts w:ascii="Arial" w:hAnsi="Arial" w:cs="Arial"/>
@@ -1455,7 +1453,7 @@
           <w:rFonts w:ascii="Arial" w:hAnsi="Arial" w:cs="Arial"/>
         </w:rPr>
       </w:pPr>
-      <w:bookmarkStart w:id="3" w:name="_Hlk53053316"/>
+      <w:bookmarkStart w:id="2" w:name="_Hlk53053316"/>
       <w:r>
         <w:rPr>
           <w:rFonts w:ascii="Arial" w:hAnsi="Arial" w:cs="Arial"/>
@@ -1470,7 +1468,7 @@
         </w:rPr>
         <w:t xml:space="preserve"> DIAGRAMA DE CASOS DE USO</w:t>
       </w:r>
-      <w:bookmarkEnd w:id="3"/>
+      <w:bookmarkEnd w:id="2"/>
       <w:r>
         <w:rPr>
           <w:rFonts w:ascii="Arial" w:hAnsi="Arial" w:cs="Arial"/>
@@ -1869,7 +1867,21 @@
           <w:rFonts w:ascii="Arial" w:eastAsia="Arial" w:hAnsi="Arial" w:cs="Arial"/>
           <w:color w:val="000000"/>
         </w:rPr>
-        <w:t xml:space="preserve"> em nove seções, incluindo a </w:t>
+        <w:t xml:space="preserve"> em </w:t>
+      </w:r>
+      <w:r>
+        <w:rPr>
+          <w:rFonts w:ascii="Arial" w:eastAsia="Arial" w:hAnsi="Arial" w:cs="Arial"/>
+          <w:color w:val="000000"/>
+        </w:rPr>
+        <w:t>sete</w:t>
+      </w:r>
+      <w:r>
+        <w:rPr>
+          <w:rFonts w:ascii="Arial" w:eastAsia="Arial" w:hAnsi="Arial" w:cs="Arial"/>
+          <w:color w:val="000000"/>
+        </w:rPr>
+        <w:t xml:space="preserve"> seções, incluindo a </w:t>
       </w:r>
       <w:r>
         <w:rPr>
@@ -2212,7 +2224,19 @@
         <w:rPr>
           <w:rFonts w:ascii="Arial" w:hAnsi="Arial" w:cs="Arial"/>
         </w:rPr>
-        <w:t xml:space="preserve">intuito desse sistema é facilitar e agiliza o procedimento de </w:t>
+        <w:t>intuito desse sistema é facilitar e agiliza</w:t>
+      </w:r>
+      <w:r>
+        <w:rPr>
+          <w:rFonts w:ascii="Arial" w:hAnsi="Arial" w:cs="Arial"/>
+        </w:rPr>
+        <w:t>r</w:t>
+      </w:r>
+      <w:r>
+        <w:rPr>
+          <w:rFonts w:ascii="Arial" w:hAnsi="Arial" w:cs="Arial"/>
+        </w:rPr>
+        <w:t xml:space="preserve"> o procedimento de </w:t>
       </w:r>
       <w:r>
         <w:rPr>
@@ -2563,7 +2587,21 @@
           <w:rFonts w:ascii="Arial" w:hAnsi="Arial" w:cs="Arial"/>
           <w:bCs/>
         </w:rPr>
-        <w:t>mostrando o que dev</w:t>
+        <w:t>mostra</w:t>
+      </w:r>
+      <w:r>
+        <w:rPr>
+          <w:rFonts w:ascii="Arial" w:hAnsi="Arial" w:cs="Arial"/>
+          <w:bCs/>
+        </w:rPr>
+        <w:t>r</w:t>
+      </w:r>
+      <w:r>
+        <w:rPr>
+          <w:rFonts w:ascii="Arial" w:hAnsi="Arial" w:cs="Arial"/>
+          <w:bCs/>
+        </w:rPr>
+        <w:t xml:space="preserve"> o que dev</w:t>
       </w:r>
       <w:r>
         <w:rPr>
@@ -2668,8 +2706,10 @@
           <w:rFonts w:ascii="Arial" w:hAnsi="Arial" w:cs="Arial"/>
           <w:bCs/>
         </w:rPr>
-        <w:t>19</w:t>
-      </w:r>
+        <w:t>16</w:t>
+      </w:r>
+      <w:bookmarkStart w:id="3" w:name="_GoBack"/>
+      <w:bookmarkEnd w:id="3"/>
       <w:r>
         <w:rPr>
           <w:rFonts w:ascii="Arial" w:hAnsi="Arial" w:cs="Arial"/>
@@ -8788,19 +8828,7 @@
               <w:rPr>
                 <w:rFonts w:ascii="Arial" w:hAnsi="Arial" w:cs="Arial"/>
               </w:rPr>
-              <w:t xml:space="preserve">   </w:t>
-            </w:r>
-            <w:r>
-              <w:rPr>
-                <w:rFonts w:ascii="Arial" w:hAnsi="Arial" w:cs="Arial"/>
-              </w:rPr>
-              <w:t xml:space="preserve">Criação de interface </w:t>
-            </w:r>
-            <w:r>
-              <w:rPr>
-                <w:rFonts w:ascii="Arial" w:hAnsi="Arial" w:cs="Arial"/>
-              </w:rPr>
-              <w:t>Usuário</w:t>
+              <w:t xml:space="preserve">   Criação de interface Usuário</w:t>
             </w:r>
           </w:p>
           <w:p>
@@ -12230,14 +12258,7 @@
                 <w:rFonts w:ascii="Arial" w:hAnsi="Arial" w:cs="Arial"/>
                 <w:lang w:eastAsia="en-US"/>
               </w:rPr>
-              <w:t xml:space="preserve">RF001 – Incluir </w:t>
-            </w:r>
-            <w:r>
-              <w:rPr>
-                <w:rFonts w:ascii="Arial" w:hAnsi="Arial" w:cs="Arial"/>
-                <w:lang w:eastAsia="en-US"/>
-              </w:rPr>
-              <w:t>Usuário</w:t>
+              <w:t>RF001 – Incluir Usuário</w:t>
             </w:r>
           </w:p>
         </w:tc>
@@ -13285,14 +13306,7 @@
                 <w:rFonts w:ascii="Arial" w:hAnsi="Arial" w:cs="Arial"/>
                 <w:lang w:eastAsia="en-US"/>
               </w:rPr>
-              <w:t xml:space="preserve">Campos – Incluir </w:t>
-            </w:r>
-            <w:r>
-              <w:rPr>
-                <w:rFonts w:ascii="Arial" w:hAnsi="Arial" w:cs="Arial"/>
-                <w:lang w:eastAsia="en-US"/>
-              </w:rPr>
-              <w:t>Usuário</w:t>
+              <w:t>Campos – Incluir Usuário</w:t>
             </w:r>
           </w:p>
         </w:tc>
@@ -13355,13 +13369,7 @@
               <w:rPr>
                 <w:rFonts w:ascii="Arial" w:hAnsi="Arial" w:cs="Arial"/>
               </w:rPr>
-              <w:t>Cargo</w:t>
-            </w:r>
-            <w:r>
-              <w:rPr>
-                <w:rFonts w:ascii="Arial" w:hAnsi="Arial" w:cs="Arial"/>
-              </w:rPr>
-              <w:t>*</w:t>
+              <w:t>Cargo*</w:t>
             </w:r>
           </w:p>
         </w:tc>
@@ -14575,21 +14583,7 @@
           <w:rFonts w:ascii="Arial" w:hAnsi="Arial" w:cs="Arial"/>
           <w:bCs/>
         </w:rPr>
-        <w:t xml:space="preserve"> </w:t>
-      </w:r>
-      <w:r>
-        <w:rPr>
-          <w:rFonts w:ascii="Arial" w:hAnsi="Arial" w:cs="Arial"/>
-          <w:bCs/>
-        </w:rPr>
-        <w:t>adicionar usuário</w:t>
-      </w:r>
-      <w:r>
-        <w:rPr>
-          <w:rFonts w:ascii="Arial" w:hAnsi="Arial" w:cs="Arial"/>
-          <w:bCs/>
-        </w:rPr>
-        <w:t>.</w:t>
+        <w:t xml:space="preserve"> adicionar usuário.</w:t>
       </w:r>
     </w:p>
     <w:p>
@@ -19861,7 +19855,7 @@
 </file>
 
 <file path=customXml/itemProps1.xml><?xml version="1.0" encoding="utf-8"?>
-<ds:datastoreItem xmlns:ds="http://schemas.openxmlformats.org/officeDocument/2006/customXml" ds:itemID="{AABC79D3-9F89-4919-95AF-481DAD2E1780}">
+<ds:datastoreItem xmlns:ds="http://schemas.openxmlformats.org/officeDocument/2006/customXml" ds:itemID="{E3D0C3FE-118E-4C3B-8840-CF552DC68DD5}">
   <ds:schemaRefs>
     <ds:schemaRef ds:uri="http://schemas.openxmlformats.org/officeDocument/2006/bibliography"/>
   </ds:schemaRefs>

</xml_diff>

<commit_message>
diagramas de classes anexados na documentação
</commit_message>
<xml_diff>
--- a/ProjetoIntegrador.docx
+++ b/ProjetoIntegrador.docx
@@ -286,8 +286,6 @@
         </w:rPr>
         <w:t>ORÇAMENTO DENTÁRIO</w:t>
       </w:r>
-      <w:bookmarkStart w:id="2" w:name="_GoBack"/>
-      <w:bookmarkEnd w:id="2"/>
     </w:p>
     <w:p/>
     <w:p/>
@@ -1455,7 +1453,7 @@
           <w:rFonts w:ascii="Arial" w:hAnsi="Arial" w:cs="Arial"/>
         </w:rPr>
       </w:pPr>
-      <w:bookmarkStart w:id="3" w:name="_Hlk53053316"/>
+      <w:bookmarkStart w:id="2" w:name="_Hlk53053316"/>
       <w:r>
         <w:rPr>
           <w:rFonts w:ascii="Arial" w:hAnsi="Arial" w:cs="Arial"/>
@@ -1470,7 +1468,7 @@
         </w:rPr>
         <w:t xml:space="preserve"> DIAGRAMA DE CASOS DE USO</w:t>
       </w:r>
-      <w:bookmarkEnd w:id="3"/>
+      <w:bookmarkEnd w:id="2"/>
       <w:r>
         <w:rPr>
           <w:rFonts w:ascii="Arial" w:hAnsi="Arial" w:cs="Arial"/>
@@ -12280,6 +12278,90 @@
               <w:bottom w:val="single" w:sz="4" w:space="0" w:color="000000"/>
               <w:right w:val="single" w:sz="4" w:space="0" w:color="000000"/>
             </w:tcBorders>
+          </w:tcPr>
+          <w:p>
+            <w:pPr>
+              <w:rPr>
+                <w:rFonts w:ascii="Arial" w:hAnsi="Arial" w:cs="Arial"/>
+                <w:lang w:eastAsia="en-US"/>
+              </w:rPr>
+            </w:pPr>
+            <w:r>
+              <w:rPr>
+                <w:rFonts w:ascii="Arial" w:hAnsi="Arial" w:cs="Arial"/>
+                <w:lang w:eastAsia="en-US"/>
+              </w:rPr>
+              <w:t>RF002 – Consultar Usuário</w:t>
+            </w:r>
+          </w:p>
+        </w:tc>
+      </w:tr>
+      <w:tr>
+        <w:tc>
+          <w:tcPr>
+            <w:tcW w:w="8494" w:type="dxa"/>
+            <w:tcBorders>
+              <w:top w:val="single" w:sz="4" w:space="0" w:color="000000"/>
+              <w:left w:val="single" w:sz="4" w:space="0" w:color="000000"/>
+              <w:bottom w:val="single" w:sz="4" w:space="0" w:color="000000"/>
+              <w:right w:val="single" w:sz="4" w:space="0" w:color="000000"/>
+            </w:tcBorders>
+          </w:tcPr>
+          <w:p>
+            <w:pPr>
+              <w:rPr>
+                <w:rFonts w:ascii="Arial" w:hAnsi="Arial" w:cs="Arial"/>
+                <w:lang w:eastAsia="en-US"/>
+              </w:rPr>
+            </w:pPr>
+            <w:r>
+              <w:rPr>
+                <w:rFonts w:ascii="Arial" w:hAnsi="Arial" w:cs="Arial"/>
+                <w:lang w:eastAsia="en-US"/>
+              </w:rPr>
+              <w:t>RF003 – Alterar Usuário</w:t>
+            </w:r>
+          </w:p>
+        </w:tc>
+      </w:tr>
+      <w:tr>
+        <w:tc>
+          <w:tcPr>
+            <w:tcW w:w="8494" w:type="dxa"/>
+            <w:tcBorders>
+              <w:top w:val="single" w:sz="4" w:space="0" w:color="000000"/>
+              <w:left w:val="single" w:sz="4" w:space="0" w:color="000000"/>
+              <w:bottom w:val="single" w:sz="4" w:space="0" w:color="000000"/>
+              <w:right w:val="single" w:sz="4" w:space="0" w:color="000000"/>
+            </w:tcBorders>
+          </w:tcPr>
+          <w:p>
+            <w:pPr>
+              <w:rPr>
+                <w:rFonts w:ascii="Arial" w:hAnsi="Arial" w:cs="Arial"/>
+                <w:lang w:eastAsia="en-US"/>
+              </w:rPr>
+            </w:pPr>
+            <w:r>
+              <w:rPr>
+                <w:rFonts w:ascii="Arial" w:hAnsi="Arial" w:cs="Arial"/>
+                <w:lang w:eastAsia="en-US"/>
+              </w:rPr>
+              <w:t>RF004 – Excluir Usuário</w:t>
+            </w:r>
+          </w:p>
+        </w:tc>
+      </w:tr>
+      <w:tr>
+        <w:tc>
+          <w:tcPr>
+            <w:tcW w:w="8494" w:type="dxa"/>
+            <w:tcBorders>
+              <w:top w:val="single" w:sz="4" w:space="0" w:color="000000"/>
+              <w:left w:val="single" w:sz="4" w:space="0" w:color="000000"/>
+              <w:bottom w:val="single" w:sz="4" w:space="0" w:color="000000"/>
+              <w:right w:val="single" w:sz="4" w:space="0" w:color="000000"/>
+            </w:tcBorders>
             <w:hideMark/>
           </w:tcPr>
           <w:p>
@@ -12413,7 +12495,7 @@
                 <w:rFonts w:ascii="Arial" w:hAnsi="Arial" w:cs="Arial"/>
                 <w:lang w:eastAsia="en-US"/>
               </w:rPr>
-              <w:t>2</w:t>
+              <w:t>5</w:t>
             </w:r>
             <w:r>
               <w:rPr>
@@ -12463,7 +12545,7 @@
                 <w:rFonts w:ascii="Arial" w:hAnsi="Arial" w:cs="Arial"/>
                 <w:lang w:eastAsia="en-US"/>
               </w:rPr>
-              <w:t>3</w:t>
+              <w:t>6</w:t>
             </w:r>
             <w:r>
               <w:rPr>
@@ -12512,21 +12594,14 @@
                 <w:rFonts w:ascii="Arial" w:hAnsi="Arial" w:cs="Arial"/>
                 <w:lang w:eastAsia="en-US"/>
               </w:rPr>
-              <w:t>4</w:t>
-            </w:r>
-            <w:r>
-              <w:rPr>
-                <w:rFonts w:ascii="Arial" w:hAnsi="Arial" w:cs="Arial"/>
-                <w:lang w:eastAsia="en-US"/>
-              </w:rPr>
-              <w:t xml:space="preserve"> – Alterar </w:t>
-            </w:r>
-            <w:r>
-              <w:rPr>
-                <w:rFonts w:ascii="Arial" w:hAnsi="Arial" w:cs="Arial"/>
-                <w:lang w:eastAsia="en-US"/>
-              </w:rPr>
-              <w:t>Cliente</w:t>
+              <w:t>7</w:t>
+            </w:r>
+            <w:r>
+              <w:rPr>
+                <w:rFonts w:ascii="Arial" w:hAnsi="Arial" w:cs="Arial"/>
+                <w:lang w:eastAsia="en-US"/>
+              </w:rPr>
+              <w:t xml:space="preserve"> – Alterar Cliente</w:t>
             </w:r>
           </w:p>
         </w:tc>
@@ -12562,7 +12637,7 @@
                 <w:rFonts w:ascii="Arial" w:hAnsi="Arial" w:cs="Arial"/>
                 <w:lang w:eastAsia="en-US"/>
               </w:rPr>
-              <w:t>5</w:t>
+              <w:t>8</w:t>
             </w:r>
             <w:r>
               <w:rPr>
@@ -12759,7 +12834,7 @@
                 <w:rFonts w:ascii="Arial" w:hAnsi="Arial" w:cs="Arial"/>
                 <w:lang w:eastAsia="en-US"/>
               </w:rPr>
-              <w:t>6</w:t>
+              <w:t>9</w:t>
             </w:r>
             <w:r>
               <w:rPr>
@@ -12809,7 +12884,7 @@
                 <w:rFonts w:ascii="Arial" w:hAnsi="Arial" w:cs="Arial"/>
                 <w:lang w:eastAsia="en-US"/>
               </w:rPr>
-              <w:t>7</w:t>
+              <w:t>10</w:t>
             </w:r>
             <w:r>
               <w:rPr>
@@ -12859,7 +12934,7 @@
                 <w:rFonts w:ascii="Arial" w:hAnsi="Arial" w:cs="Arial"/>
                 <w:lang w:eastAsia="en-US"/>
               </w:rPr>
-              <w:t>8</w:t>
+              <w:t>11</w:t>
             </w:r>
             <w:r>
               <w:rPr>
@@ -12909,7 +12984,7 @@
                 <w:rFonts w:ascii="Arial" w:hAnsi="Arial" w:cs="Arial"/>
                 <w:lang w:eastAsia="en-US"/>
               </w:rPr>
-              <w:t>9</w:t>
+              <w:t>12</w:t>
             </w:r>
             <w:r>
               <w:rPr>
@@ -12952,6 +13027,7 @@
                 <w:rFonts w:ascii="Arial" w:hAnsi="Arial" w:cs="Arial"/>
                 <w:lang w:eastAsia="en-US"/>
               </w:rPr>
+              <w:lastRenderedPageBreak/>
               <w:t xml:space="preserve">RN005 – Todos os campos obrigatórios do </w:t>
             </w:r>
             <w:r>
@@ -13063,7 +13139,6 @@
                 <w:rFonts w:ascii="Arial" w:hAnsi="Arial" w:cs="Arial"/>
                 <w:lang w:eastAsia="en-US"/>
               </w:rPr>
-              <w:lastRenderedPageBreak/>
               <w:t xml:space="preserve">Requisitos – Manter </w:t>
             </w:r>
             <w:r>
@@ -13107,7 +13182,14 @@
                 <w:rFonts w:ascii="Arial" w:hAnsi="Arial" w:cs="Arial"/>
                 <w:lang w:eastAsia="en-US"/>
               </w:rPr>
-              <w:t>10</w:t>
+              <w:t>1</w:t>
+            </w:r>
+            <w:r>
+              <w:rPr>
+                <w:rFonts w:ascii="Arial" w:hAnsi="Arial" w:cs="Arial"/>
+                <w:lang w:eastAsia="en-US"/>
+              </w:rPr>
+              <w:t>3</w:t>
             </w:r>
             <w:r>
               <w:rPr>
@@ -13157,7 +13239,7 @@
                 <w:rFonts w:ascii="Arial" w:hAnsi="Arial" w:cs="Arial"/>
                 <w:lang w:eastAsia="en-US"/>
               </w:rPr>
-              <w:t>1</w:t>
+              <w:t>4</w:t>
             </w:r>
             <w:r>
               <w:rPr>
@@ -13207,7 +13289,7 @@
                 <w:rFonts w:ascii="Arial" w:hAnsi="Arial" w:cs="Arial"/>
                 <w:lang w:eastAsia="en-US"/>
               </w:rPr>
-              <w:t>2</w:t>
+              <w:t>5</w:t>
             </w:r>
             <w:r>
               <w:rPr>
@@ -13257,7 +13339,7 @@
                 <w:rFonts w:ascii="Arial" w:hAnsi="Arial" w:cs="Arial"/>
                 <w:lang w:eastAsia="en-US"/>
               </w:rPr>
-              <w:t>3</w:t>
+              <w:t>6</w:t>
             </w:r>
             <w:r>
               <w:rPr>
@@ -13955,6 +14037,7 @@
                 <w:rFonts w:ascii="Arial" w:hAnsi="Arial" w:cs="Arial"/>
                 <w:lang w:eastAsia="en-US"/>
               </w:rPr>
+              <w:lastRenderedPageBreak/>
               <w:t xml:space="preserve">Campos – Incluir </w:t>
             </w:r>
             <w:r>
@@ -13991,7 +14074,14 @@
                 <w:rFonts w:ascii="Arial" w:hAnsi="Arial" w:cs="Arial"/>
                 <w:lang w:eastAsia="en-US"/>
               </w:rPr>
-              <w:t>ID Orçamento</w:t>
+              <w:t xml:space="preserve">ID </w:t>
+            </w:r>
+            <w:r>
+              <w:rPr>
+                <w:rFonts w:ascii="Arial" w:hAnsi="Arial" w:cs="Arial"/>
+                <w:lang w:eastAsia="en-US"/>
+              </w:rPr>
+              <w:t>Cliente</w:t>
             </w:r>
             <w:r>
               <w:rPr>
@@ -14053,6 +14143,9 @@
           </w:tcPr>
           <w:p>
             <w:pPr>
+              <w:tabs>
+                <w:tab w:val="left" w:pos="2104"/>
+              </w:tabs>
               <w:rPr>
                 <w:rFonts w:ascii="Arial" w:hAnsi="Arial" w:cs="Arial"/>
                 <w:lang w:eastAsia="en-US"/>
@@ -14063,7 +14156,7 @@
                 <w:rFonts w:ascii="Arial" w:hAnsi="Arial" w:cs="Arial"/>
                 <w:lang w:eastAsia="en-US"/>
               </w:rPr>
-              <w:t>Plano</w:t>
+              <w:t>Data Agendamento*</w:t>
             </w:r>
           </w:p>
         </w:tc>
@@ -14092,8 +14185,7 @@
                 <w:rFonts w:ascii="Arial" w:hAnsi="Arial" w:cs="Arial"/>
                 <w:lang w:eastAsia="en-US"/>
               </w:rPr>
-              <w:lastRenderedPageBreak/>
-              <w:t>Data Agendamento*</w:t>
+              <w:t>Plano*</w:t>
             </w:r>
           </w:p>
         </w:tc>
@@ -14211,7 +14303,7 @@
                 <w:rFonts w:ascii="Arial" w:hAnsi="Arial" w:cs="Arial"/>
                 <w:lang w:eastAsia="en-US"/>
               </w:rPr>
-              <w:t>Item</w:t>
+              <w:t>Cliente</w:t>
             </w:r>
             <w:r>
               <w:rPr>
@@ -14219,6 +14311,34 @@
                 <w:lang w:eastAsia="en-US"/>
               </w:rPr>
               <w:t>*</w:t>
+            </w:r>
+          </w:p>
+        </w:tc>
+      </w:tr>
+      <w:tr>
+        <w:tc>
+          <w:tcPr>
+            <w:tcW w:w="8494" w:type="dxa"/>
+            <w:tcBorders>
+              <w:top w:val="single" w:sz="4" w:space="0" w:color="000000"/>
+              <w:left w:val="single" w:sz="4" w:space="0" w:color="000000"/>
+              <w:bottom w:val="single" w:sz="4" w:space="0" w:color="000000"/>
+              <w:right w:val="single" w:sz="4" w:space="0" w:color="000000"/>
+            </w:tcBorders>
+          </w:tcPr>
+          <w:p>
+            <w:pPr>
+              <w:rPr>
+                <w:rFonts w:ascii="Arial" w:hAnsi="Arial" w:cs="Arial"/>
+                <w:lang w:eastAsia="en-US"/>
+              </w:rPr>
+            </w:pPr>
+            <w:r>
+              <w:rPr>
+                <w:rFonts w:ascii="Arial" w:hAnsi="Arial" w:cs="Arial"/>
+                <w:lang w:eastAsia="en-US"/>
+              </w:rPr>
+              <w:t>ID Orçamento*</w:t>
             </w:r>
           </w:p>
         </w:tc>
@@ -14494,54 +14614,6 @@
     </w:p>
     <w:p>
       <w:pPr>
-        <w:rPr>
-          <w:rFonts w:ascii="Arial" w:hAnsi="Arial" w:cs="Arial"/>
-          <w:b/>
-        </w:rPr>
-      </w:pPr>
-    </w:p>
-    <w:p>
-      <w:pPr>
-        <w:rPr>
-          <w:rFonts w:ascii="Arial" w:hAnsi="Arial" w:cs="Arial"/>
-          <w:b/>
-        </w:rPr>
-      </w:pPr>
-    </w:p>
-    <w:p>
-      <w:pPr>
-        <w:rPr>
-          <w:rFonts w:ascii="Arial" w:hAnsi="Arial" w:cs="Arial"/>
-          <w:b/>
-        </w:rPr>
-      </w:pPr>
-    </w:p>
-    <w:p>
-      <w:pPr>
-        <w:rPr>
-          <w:rFonts w:ascii="Arial" w:hAnsi="Arial" w:cs="Arial"/>
-          <w:b/>
-        </w:rPr>
-      </w:pPr>
-    </w:p>
-    <w:p>
-      <w:pPr>
-        <w:rPr>
-          <w:rFonts w:ascii="Arial" w:hAnsi="Arial" w:cs="Arial"/>
-          <w:b/>
-        </w:rPr>
-      </w:pPr>
-    </w:p>
-    <w:p>
-      <w:pPr>
-        <w:rPr>
-          <w:rFonts w:ascii="Arial" w:hAnsi="Arial" w:cs="Arial"/>
-          <w:b/>
-        </w:rPr>
-      </w:pPr>
-    </w:p>
-    <w:p>
-      <w:pPr>
         <w:spacing w:line="240" w:lineRule="auto"/>
         <w:rPr>
           <w:rFonts w:ascii="Arial" w:hAnsi="Arial" w:cs="Arial"/>
@@ -14553,6 +14625,7 @@
           <w:rFonts w:ascii="Arial" w:hAnsi="Arial" w:cs="Arial"/>
           <w:b/>
         </w:rPr>
+        <w:lastRenderedPageBreak/>
         <w:t>5. PROTÓTIPOS</w:t>
       </w:r>
     </w:p>
@@ -14719,7 +14792,6 @@
         <w:rPr>
           <w:noProof/>
         </w:rPr>
-        <w:lastRenderedPageBreak/>
         <w:drawing>
           <wp:inline distT="0" distB="0" distL="0" distR="0" wp14:anchorId="28EE6587" wp14:editId="722A0A1E">
             <wp:extent cx="5760085" cy="4083050"/>
@@ -14770,6 +14842,7 @@
           <w:rFonts w:ascii="Arial" w:hAnsi="Arial" w:cs="Arial"/>
           <w:b/>
         </w:rPr>
+        <w:lastRenderedPageBreak/>
         <w:t>Figura 0</w:t>
       </w:r>
       <w:r>
@@ -14903,7 +14976,6 @@
           <w:rFonts w:ascii="Arial" w:hAnsi="Arial" w:cs="Arial"/>
           <w:b/>
         </w:rPr>
-        <w:lastRenderedPageBreak/>
         <w:t>Figura</w:t>
       </w:r>
       <w:r>
@@ -15057,6 +15129,7 @@
           <w:rFonts w:ascii="Arial" w:hAnsi="Arial" w:cs="Arial"/>
           <w:b/>
         </w:rPr>
+        <w:lastRenderedPageBreak/>
         <w:t>Figura</w:t>
       </w:r>
       <w:r>
@@ -15224,101 +15297,101 @@
           <w:rFonts w:ascii="Arial" w:hAnsi="Arial" w:cs="Arial"/>
           <w:b/>
         </w:rPr>
+        <w:t>Figura</w:t>
+      </w:r>
+      <w:r>
+        <w:rPr>
+          <w:rFonts w:ascii="Arial" w:hAnsi="Arial" w:cs="Arial"/>
+          <w:b/>
+        </w:rPr>
+        <w:t xml:space="preserve"> 0</w:t>
+      </w:r>
+      <w:r>
+        <w:rPr>
+          <w:rFonts w:ascii="Arial" w:hAnsi="Arial" w:cs="Arial"/>
+          <w:b/>
+        </w:rPr>
+        <w:t>5</w:t>
+      </w:r>
+      <w:r>
+        <w:rPr>
+          <w:rFonts w:ascii="Arial" w:hAnsi="Arial" w:cs="Arial"/>
+          <w:b/>
+        </w:rPr>
+        <w:t>:</w:t>
+      </w:r>
+      <w:r>
+        <w:rPr>
+          <w:rFonts w:ascii="Arial" w:hAnsi="Arial" w:cs="Arial"/>
+          <w:b/>
+        </w:rPr>
+        <w:t xml:space="preserve"> </w:t>
+      </w:r>
+      <w:r>
+        <w:rPr>
+          <w:rFonts w:ascii="Arial" w:hAnsi="Arial" w:cs="Arial"/>
+          <w:bCs/>
+        </w:rPr>
+        <w:t>Tela adicionar</w:t>
+      </w:r>
+      <w:r>
+        <w:rPr>
+          <w:rFonts w:ascii="Arial" w:hAnsi="Arial" w:cs="Arial"/>
+          <w:bCs/>
+        </w:rPr>
+        <w:t xml:space="preserve"> </w:t>
+      </w:r>
+      <w:r>
+        <w:rPr>
+          <w:rFonts w:ascii="Arial" w:hAnsi="Arial" w:cs="Arial"/>
+          <w:bCs/>
+        </w:rPr>
+        <w:t>cliente</w:t>
+      </w:r>
+    </w:p>
+    <w:p>
+      <w:pPr>
+        <w:spacing w:line="240" w:lineRule="auto"/>
+        <w:rPr>
+          <w:rFonts w:ascii="Arial" w:hAnsi="Arial" w:cs="Arial"/>
+          <w:b/>
+        </w:rPr>
+      </w:pPr>
+      <w:r>
+        <w:rPr>
+          <w:rFonts w:ascii="Arial" w:hAnsi="Arial" w:cs="Arial"/>
+          <w:b/>
+        </w:rPr>
+        <w:t xml:space="preserve">Fonte: </w:t>
+      </w:r>
+      <w:r>
+        <w:rPr>
+          <w:rFonts w:ascii="Arial" w:hAnsi="Arial" w:cs="Arial"/>
+          <w:bCs/>
+        </w:rPr>
+        <w:t>Autoria própria</w:t>
+      </w:r>
+    </w:p>
+    <w:p>
+      <w:pPr>
+        <w:rPr>
+          <w:rFonts w:ascii="Arial" w:hAnsi="Arial" w:cs="Arial"/>
+          <w:bCs/>
+        </w:rPr>
+      </w:pPr>
+    </w:p>
+    <w:p>
+      <w:pPr>
+        <w:rPr>
+          <w:rFonts w:ascii="Arial" w:hAnsi="Arial" w:cs="Arial"/>
+          <w:b/>
+        </w:rPr>
+      </w:pPr>
+      <w:r>
+        <w:rPr>
+          <w:noProof/>
+        </w:rPr>
         <w:lastRenderedPageBreak/>
-        <w:t>Figura</w:t>
-      </w:r>
-      <w:r>
-        <w:rPr>
-          <w:rFonts w:ascii="Arial" w:hAnsi="Arial" w:cs="Arial"/>
-          <w:b/>
-        </w:rPr>
-        <w:t xml:space="preserve"> 0</w:t>
-      </w:r>
-      <w:r>
-        <w:rPr>
-          <w:rFonts w:ascii="Arial" w:hAnsi="Arial" w:cs="Arial"/>
-          <w:b/>
-        </w:rPr>
-        <w:t>5</w:t>
-      </w:r>
-      <w:r>
-        <w:rPr>
-          <w:rFonts w:ascii="Arial" w:hAnsi="Arial" w:cs="Arial"/>
-          <w:b/>
-        </w:rPr>
-        <w:t>:</w:t>
-      </w:r>
-      <w:r>
-        <w:rPr>
-          <w:rFonts w:ascii="Arial" w:hAnsi="Arial" w:cs="Arial"/>
-          <w:b/>
-        </w:rPr>
-        <w:t xml:space="preserve"> </w:t>
-      </w:r>
-      <w:r>
-        <w:rPr>
-          <w:rFonts w:ascii="Arial" w:hAnsi="Arial" w:cs="Arial"/>
-          <w:bCs/>
-        </w:rPr>
-        <w:t>Tela adicionar</w:t>
-      </w:r>
-      <w:r>
-        <w:rPr>
-          <w:rFonts w:ascii="Arial" w:hAnsi="Arial" w:cs="Arial"/>
-          <w:bCs/>
-        </w:rPr>
-        <w:t xml:space="preserve"> </w:t>
-      </w:r>
-      <w:r>
-        <w:rPr>
-          <w:rFonts w:ascii="Arial" w:hAnsi="Arial" w:cs="Arial"/>
-          <w:bCs/>
-        </w:rPr>
-        <w:t>cliente</w:t>
-      </w:r>
-    </w:p>
-    <w:p>
-      <w:pPr>
-        <w:spacing w:line="240" w:lineRule="auto"/>
-        <w:rPr>
-          <w:rFonts w:ascii="Arial" w:hAnsi="Arial" w:cs="Arial"/>
-          <w:b/>
-        </w:rPr>
-      </w:pPr>
-      <w:r>
-        <w:rPr>
-          <w:rFonts w:ascii="Arial" w:hAnsi="Arial" w:cs="Arial"/>
-          <w:b/>
-        </w:rPr>
-        <w:t xml:space="preserve">Fonte: </w:t>
-      </w:r>
-      <w:r>
-        <w:rPr>
-          <w:rFonts w:ascii="Arial" w:hAnsi="Arial" w:cs="Arial"/>
-          <w:bCs/>
-        </w:rPr>
-        <w:t>Autoria própria</w:t>
-      </w:r>
-    </w:p>
-    <w:p>
-      <w:pPr>
-        <w:rPr>
-          <w:rFonts w:ascii="Arial" w:hAnsi="Arial" w:cs="Arial"/>
-          <w:bCs/>
-        </w:rPr>
-      </w:pPr>
-    </w:p>
-    <w:p>
-      <w:pPr>
-        <w:rPr>
-          <w:rFonts w:ascii="Arial" w:hAnsi="Arial" w:cs="Arial"/>
-          <w:b/>
-        </w:rPr>
-      </w:pPr>
-      <w:r>
-        <w:rPr>
-          <w:noProof/>
-        </w:rPr>
         <w:drawing>
           <wp:inline distT="0" distB="0" distL="0" distR="0" wp14:anchorId="242998F7" wp14:editId="1E9FD0D1">
             <wp:extent cx="5760085" cy="4069715"/>
@@ -15451,7 +15524,6 @@
         <w:rPr>
           <w:noProof/>
         </w:rPr>
-        <w:lastRenderedPageBreak/>
         <w:drawing>
           <wp:inline distT="0" distB="0" distL="0" distR="0" wp14:anchorId="42662E04" wp14:editId="4CA996BF">
             <wp:extent cx="5760085" cy="4072890"/>
@@ -15502,6 +15574,7 @@
           <w:rFonts w:ascii="Arial" w:hAnsi="Arial" w:cs="Arial"/>
           <w:b/>
         </w:rPr>
+        <w:lastRenderedPageBreak/>
         <w:t>Figura 0</w:t>
       </w:r>
       <w:r>
@@ -15714,7 +15787,6 @@
         <w:rPr>
           <w:noProof/>
         </w:rPr>
-        <w:lastRenderedPageBreak/>
         <w:drawing>
           <wp:inline distT="0" distB="0" distL="0" distR="0" wp14:anchorId="3D547C6C" wp14:editId="692E3CA3">
             <wp:extent cx="5760085" cy="4091305"/>
@@ -15765,6 +15837,7 @@
           <w:rFonts w:ascii="Arial" w:hAnsi="Arial" w:cs="Arial"/>
           <w:b/>
         </w:rPr>
+        <w:lastRenderedPageBreak/>
         <w:t>Figura 0</w:t>
       </w:r>
       <w:r>
@@ -15895,89 +15968,89 @@
           <w:rFonts w:ascii="Arial" w:hAnsi="Arial" w:cs="Arial"/>
           <w:b/>
         </w:rPr>
+        <w:t xml:space="preserve">Figura </w:t>
+      </w:r>
+      <w:r>
+        <w:rPr>
+          <w:rFonts w:ascii="Arial" w:hAnsi="Arial" w:cs="Arial"/>
+          <w:b/>
+        </w:rPr>
+        <w:t>10</w:t>
+      </w:r>
+      <w:r>
+        <w:rPr>
+          <w:rFonts w:ascii="Arial" w:hAnsi="Arial" w:cs="Arial"/>
+          <w:b/>
+        </w:rPr>
+        <w:t>:</w:t>
+      </w:r>
+      <w:r>
+        <w:rPr>
+          <w:rFonts w:ascii="Arial" w:hAnsi="Arial" w:cs="Arial"/>
+          <w:b/>
+        </w:rPr>
+        <w:t xml:space="preserve"> </w:t>
+      </w:r>
+      <w:r>
+        <w:rPr>
+          <w:rFonts w:ascii="Arial" w:hAnsi="Arial" w:cs="Arial"/>
+          <w:bCs/>
+        </w:rPr>
+        <w:t xml:space="preserve">Tela </w:t>
+      </w:r>
+      <w:r>
+        <w:rPr>
+          <w:rFonts w:ascii="Arial" w:hAnsi="Arial" w:cs="Arial"/>
+          <w:bCs/>
+        </w:rPr>
+        <w:t>alterar orçamento</w:t>
+      </w:r>
+    </w:p>
+    <w:p>
+      <w:pPr>
+        <w:spacing w:line="240" w:lineRule="auto"/>
+        <w:rPr>
+          <w:rFonts w:ascii="Arial" w:hAnsi="Arial" w:cs="Arial"/>
+          <w:bCs/>
+        </w:rPr>
+      </w:pPr>
+      <w:r>
+        <w:rPr>
+          <w:rFonts w:ascii="Arial" w:hAnsi="Arial" w:cs="Arial"/>
+          <w:b/>
+        </w:rPr>
+        <w:t xml:space="preserve">Fonte: </w:t>
+      </w:r>
+      <w:r>
+        <w:rPr>
+          <w:rFonts w:ascii="Arial" w:hAnsi="Arial" w:cs="Arial"/>
+          <w:bCs/>
+        </w:rPr>
+        <w:t>Autoria própria</w:t>
+      </w:r>
+    </w:p>
+    <w:p>
+      <w:pPr>
+        <w:spacing w:line="240" w:lineRule="auto"/>
+        <w:rPr>
+          <w:rFonts w:ascii="Arial" w:hAnsi="Arial" w:cs="Arial"/>
+          <w:bCs/>
+        </w:rPr>
+      </w:pPr>
+    </w:p>
+    <w:p>
+      <w:pPr>
+        <w:spacing w:line="240" w:lineRule="auto"/>
+        <w:rPr>
+          <w:rFonts w:ascii="Arial" w:hAnsi="Arial" w:cs="Arial"/>
+          <w:bCs/>
+        </w:rPr>
+      </w:pPr>
+      <w:r>
+        <w:rPr>
+          <w:noProof/>
+        </w:rPr>
         <w:lastRenderedPageBreak/>
-        <w:t xml:space="preserve">Figura </w:t>
-      </w:r>
-      <w:r>
-        <w:rPr>
-          <w:rFonts w:ascii="Arial" w:hAnsi="Arial" w:cs="Arial"/>
-          <w:b/>
-        </w:rPr>
-        <w:t>10</w:t>
-      </w:r>
-      <w:r>
-        <w:rPr>
-          <w:rFonts w:ascii="Arial" w:hAnsi="Arial" w:cs="Arial"/>
-          <w:b/>
-        </w:rPr>
-        <w:t>:</w:t>
-      </w:r>
-      <w:r>
-        <w:rPr>
-          <w:rFonts w:ascii="Arial" w:hAnsi="Arial" w:cs="Arial"/>
-          <w:b/>
-        </w:rPr>
-        <w:t xml:space="preserve"> </w:t>
-      </w:r>
-      <w:r>
-        <w:rPr>
-          <w:rFonts w:ascii="Arial" w:hAnsi="Arial" w:cs="Arial"/>
-          <w:bCs/>
-        </w:rPr>
-        <w:t xml:space="preserve">Tela </w:t>
-      </w:r>
-      <w:r>
-        <w:rPr>
-          <w:rFonts w:ascii="Arial" w:hAnsi="Arial" w:cs="Arial"/>
-          <w:bCs/>
-        </w:rPr>
-        <w:t>alterar orçamento</w:t>
-      </w:r>
-    </w:p>
-    <w:p>
-      <w:pPr>
-        <w:spacing w:line="240" w:lineRule="auto"/>
-        <w:rPr>
-          <w:rFonts w:ascii="Arial" w:hAnsi="Arial" w:cs="Arial"/>
-          <w:bCs/>
-        </w:rPr>
-      </w:pPr>
-      <w:r>
-        <w:rPr>
-          <w:rFonts w:ascii="Arial" w:hAnsi="Arial" w:cs="Arial"/>
-          <w:b/>
-        </w:rPr>
-        <w:t xml:space="preserve">Fonte: </w:t>
-      </w:r>
-      <w:r>
-        <w:rPr>
-          <w:rFonts w:ascii="Arial" w:hAnsi="Arial" w:cs="Arial"/>
-          <w:bCs/>
-        </w:rPr>
-        <w:t>Autoria própria</w:t>
-      </w:r>
-    </w:p>
-    <w:p>
-      <w:pPr>
-        <w:spacing w:line="240" w:lineRule="auto"/>
-        <w:rPr>
-          <w:rFonts w:ascii="Arial" w:hAnsi="Arial" w:cs="Arial"/>
-          <w:bCs/>
-        </w:rPr>
-      </w:pPr>
-    </w:p>
-    <w:p>
-      <w:pPr>
-        <w:spacing w:line="240" w:lineRule="auto"/>
-        <w:rPr>
-          <w:rFonts w:ascii="Arial" w:hAnsi="Arial" w:cs="Arial"/>
-          <w:bCs/>
-        </w:rPr>
-      </w:pPr>
-      <w:r>
-        <w:rPr>
-          <w:noProof/>
-        </w:rPr>
         <w:drawing>
           <wp:inline distT="0" distB="0" distL="0" distR="0" wp14:anchorId="2D11CE3B" wp14:editId="708469CA">
             <wp:extent cx="5760085" cy="4087495"/>
@@ -16108,7 +16181,6 @@
         <w:rPr>
           <w:noProof/>
         </w:rPr>
-        <w:lastRenderedPageBreak/>
         <w:drawing>
           <wp:inline distT="0" distB="0" distL="0" distR="0" wp14:anchorId="6BF80101" wp14:editId="2833772D">
             <wp:extent cx="5760085" cy="4088130"/>
@@ -16217,6 +16289,7 @@
           <w:rFonts w:ascii="Arial" w:hAnsi="Arial" w:cs="Arial"/>
           <w:b/>
         </w:rPr>
+        <w:lastRenderedPageBreak/>
         <w:t xml:space="preserve">Fonte: </w:t>
       </w:r>
       <w:r>
@@ -16297,94 +16370,94 @@
           <w:rFonts w:ascii="Arial" w:hAnsi="Arial" w:cs="Arial"/>
           <w:b/>
         </w:rPr>
+        <w:t xml:space="preserve">Figura </w:t>
+      </w:r>
+      <w:r>
+        <w:rPr>
+          <w:rFonts w:ascii="Arial" w:hAnsi="Arial" w:cs="Arial"/>
+          <w:b/>
+        </w:rPr>
+        <w:t>1</w:t>
+      </w:r>
+      <w:r>
+        <w:rPr>
+          <w:rFonts w:ascii="Arial" w:hAnsi="Arial" w:cs="Arial"/>
+          <w:b/>
+        </w:rPr>
+        <w:t>3</w:t>
+      </w:r>
+      <w:r>
+        <w:rPr>
+          <w:rFonts w:ascii="Arial" w:hAnsi="Arial" w:cs="Arial"/>
+          <w:b/>
+        </w:rPr>
+        <w:t>:</w:t>
+      </w:r>
+      <w:r>
+        <w:rPr>
+          <w:rFonts w:ascii="Arial" w:hAnsi="Arial" w:cs="Arial"/>
+          <w:b/>
+        </w:rPr>
+        <w:t xml:space="preserve"> </w:t>
+      </w:r>
+      <w:r>
+        <w:rPr>
+          <w:rFonts w:ascii="Arial" w:hAnsi="Arial" w:cs="Arial"/>
+          <w:bCs/>
+        </w:rPr>
+        <w:t xml:space="preserve">Tela </w:t>
+      </w:r>
+      <w:r>
+        <w:rPr>
+          <w:rFonts w:ascii="Arial" w:hAnsi="Arial" w:cs="Arial"/>
+          <w:bCs/>
+        </w:rPr>
+        <w:t>adicionar item do orçamento</w:t>
+      </w:r>
+    </w:p>
+    <w:p>
+      <w:pPr>
+        <w:spacing w:line="240" w:lineRule="auto"/>
+        <w:rPr>
+          <w:rFonts w:ascii="Arial" w:hAnsi="Arial" w:cs="Arial"/>
+          <w:bCs/>
+        </w:rPr>
+      </w:pPr>
+      <w:r>
+        <w:rPr>
+          <w:rFonts w:ascii="Arial" w:hAnsi="Arial" w:cs="Arial"/>
+          <w:b/>
+        </w:rPr>
+        <w:t xml:space="preserve">Fonte: </w:t>
+      </w:r>
+      <w:r>
+        <w:rPr>
+          <w:rFonts w:ascii="Arial" w:hAnsi="Arial" w:cs="Arial"/>
+          <w:bCs/>
+        </w:rPr>
+        <w:t>Autoria própria</w:t>
+      </w:r>
+    </w:p>
+    <w:p>
+      <w:pPr>
+        <w:rPr>
+          <w:rFonts w:ascii="Arial" w:hAnsi="Arial" w:cs="Arial"/>
+          <w:b/>
+        </w:rPr>
+      </w:pPr>
+    </w:p>
+    <w:p>
+      <w:pPr>
+        <w:rPr>
+          <w:rFonts w:ascii="Arial" w:hAnsi="Arial" w:cs="Arial"/>
+          <w:b/>
+        </w:rPr>
+      </w:pPr>
+      <w:r>
+        <w:rPr>
+          <w:noProof/>
+        </w:rPr>
         <w:lastRenderedPageBreak/>
-        <w:t xml:space="preserve">Figura </w:t>
-      </w:r>
-      <w:r>
-        <w:rPr>
-          <w:rFonts w:ascii="Arial" w:hAnsi="Arial" w:cs="Arial"/>
-          <w:b/>
-        </w:rPr>
-        <w:t>1</w:t>
-      </w:r>
-      <w:r>
-        <w:rPr>
-          <w:rFonts w:ascii="Arial" w:hAnsi="Arial" w:cs="Arial"/>
-          <w:b/>
-        </w:rPr>
-        <w:t>3</w:t>
-      </w:r>
-      <w:r>
-        <w:rPr>
-          <w:rFonts w:ascii="Arial" w:hAnsi="Arial" w:cs="Arial"/>
-          <w:b/>
-        </w:rPr>
-        <w:t>:</w:t>
-      </w:r>
-      <w:r>
-        <w:rPr>
-          <w:rFonts w:ascii="Arial" w:hAnsi="Arial" w:cs="Arial"/>
-          <w:b/>
-        </w:rPr>
-        <w:t xml:space="preserve"> </w:t>
-      </w:r>
-      <w:r>
-        <w:rPr>
-          <w:rFonts w:ascii="Arial" w:hAnsi="Arial" w:cs="Arial"/>
-          <w:bCs/>
-        </w:rPr>
-        <w:t xml:space="preserve">Tela </w:t>
-      </w:r>
-      <w:r>
-        <w:rPr>
-          <w:rFonts w:ascii="Arial" w:hAnsi="Arial" w:cs="Arial"/>
-          <w:bCs/>
-        </w:rPr>
-        <w:t>adicionar item do orçamento</w:t>
-      </w:r>
-    </w:p>
-    <w:p>
-      <w:pPr>
-        <w:spacing w:line="240" w:lineRule="auto"/>
-        <w:rPr>
-          <w:rFonts w:ascii="Arial" w:hAnsi="Arial" w:cs="Arial"/>
-          <w:bCs/>
-        </w:rPr>
-      </w:pPr>
-      <w:r>
-        <w:rPr>
-          <w:rFonts w:ascii="Arial" w:hAnsi="Arial" w:cs="Arial"/>
-          <w:b/>
-        </w:rPr>
-        <w:t xml:space="preserve">Fonte: </w:t>
-      </w:r>
-      <w:r>
-        <w:rPr>
-          <w:rFonts w:ascii="Arial" w:hAnsi="Arial" w:cs="Arial"/>
-          <w:bCs/>
-        </w:rPr>
-        <w:t>Autoria própria</w:t>
-      </w:r>
-    </w:p>
-    <w:p>
-      <w:pPr>
-        <w:rPr>
-          <w:rFonts w:ascii="Arial" w:hAnsi="Arial" w:cs="Arial"/>
-          <w:b/>
-        </w:rPr>
-      </w:pPr>
-    </w:p>
-    <w:p>
-      <w:pPr>
-        <w:rPr>
-          <w:rFonts w:ascii="Arial" w:hAnsi="Arial" w:cs="Arial"/>
-          <w:b/>
-        </w:rPr>
-      </w:pPr>
-      <w:r>
-        <w:rPr>
-          <w:noProof/>
-        </w:rPr>
         <w:drawing>
           <wp:inline distT="0" distB="0" distL="0" distR="0" wp14:anchorId="571492E2" wp14:editId="792CD700">
             <wp:extent cx="5760085" cy="4062095"/>
@@ -16514,7 +16587,6 @@
         <w:rPr>
           <w:noProof/>
         </w:rPr>
-        <w:lastRenderedPageBreak/>
         <w:drawing>
           <wp:inline distT="0" distB="0" distL="0" distR="0" wp14:anchorId="5648B9E8" wp14:editId="40283C84">
             <wp:extent cx="5760085" cy="4079240"/>
@@ -16623,6 +16695,7 @@
           <w:rFonts w:ascii="Arial" w:hAnsi="Arial" w:cs="Arial"/>
           <w:b/>
         </w:rPr>
+        <w:lastRenderedPageBreak/>
         <w:t xml:space="preserve">Fonte: </w:t>
       </w:r>
       <w:r>
@@ -16643,30 +16716,6 @@
     </w:p>
     <w:p>
       <w:pPr>
-        <w:rPr>
-          <w:rFonts w:ascii="Arial" w:hAnsi="Arial" w:cs="Arial"/>
-          <w:b/>
-        </w:rPr>
-      </w:pPr>
-    </w:p>
-    <w:p>
-      <w:pPr>
-        <w:rPr>
-          <w:rFonts w:ascii="Arial" w:hAnsi="Arial" w:cs="Arial"/>
-          <w:b/>
-        </w:rPr>
-      </w:pPr>
-    </w:p>
-    <w:p>
-      <w:pPr>
-        <w:rPr>
-          <w:rFonts w:ascii="Arial" w:hAnsi="Arial" w:cs="Arial"/>
-          <w:b/>
-        </w:rPr>
-      </w:pPr>
-    </w:p>
-    <w:p>
-      <w:pPr>
         <w:spacing w:line="240" w:lineRule="auto"/>
         <w:rPr>
           <w:rFonts w:ascii="Arial" w:hAnsi="Arial" w:cs="Arial"/>
@@ -16691,6 +16740,27 @@
           <w:b/>
         </w:rPr>
       </w:pPr>
+      <w:r>
+        <w:rPr>
+          <w:rFonts w:ascii="Arial" w:hAnsi="Arial" w:cs="Arial"/>
+          <w:b/>
+        </w:rPr>
+        <w:t>6</w:t>
+      </w:r>
+      <w:r>
+        <w:rPr>
+          <w:rFonts w:ascii="Arial" w:hAnsi="Arial" w:cs="Arial"/>
+          <w:b/>
+        </w:rPr>
+        <w:t xml:space="preserve">. DIAGRAMA DE </w:t>
+      </w:r>
+      <w:r>
+        <w:rPr>
+          <w:rFonts w:ascii="Arial" w:hAnsi="Arial" w:cs="Arial"/>
+          <w:b/>
+        </w:rPr>
+        <w:t>CLASSE</w:t>
+      </w:r>
     </w:p>
     <w:p>
       <w:pPr>
@@ -16709,386 +16779,15 @@
           <w:b/>
         </w:rPr>
       </w:pPr>
-    </w:p>
-    <w:p>
-      <w:pPr>
-        <w:spacing w:line="240" w:lineRule="auto"/>
-        <w:rPr>
-          <w:rFonts w:ascii="Arial" w:hAnsi="Arial" w:cs="Arial"/>
-          <w:b/>
-        </w:rPr>
-      </w:pPr>
-    </w:p>
-    <w:p>
-      <w:pPr>
-        <w:spacing w:line="240" w:lineRule="auto"/>
-        <w:rPr>
-          <w:rFonts w:ascii="Arial" w:hAnsi="Arial" w:cs="Arial"/>
-          <w:b/>
-        </w:rPr>
-      </w:pPr>
-    </w:p>
-    <w:p>
-      <w:pPr>
-        <w:spacing w:line="240" w:lineRule="auto"/>
-        <w:rPr>
-          <w:rFonts w:ascii="Arial" w:hAnsi="Arial" w:cs="Arial"/>
-          <w:b/>
-        </w:rPr>
-      </w:pPr>
-    </w:p>
-    <w:p>
-      <w:pPr>
-        <w:spacing w:line="240" w:lineRule="auto"/>
-        <w:rPr>
-          <w:rFonts w:ascii="Arial" w:hAnsi="Arial" w:cs="Arial"/>
-          <w:b/>
-        </w:rPr>
-      </w:pPr>
-    </w:p>
-    <w:p>
-      <w:pPr>
-        <w:spacing w:line="240" w:lineRule="auto"/>
-        <w:rPr>
-          <w:rFonts w:ascii="Arial" w:hAnsi="Arial" w:cs="Arial"/>
-          <w:b/>
-        </w:rPr>
-      </w:pPr>
-    </w:p>
-    <w:p>
-      <w:pPr>
-        <w:spacing w:line="240" w:lineRule="auto"/>
-        <w:rPr>
-          <w:rFonts w:ascii="Arial" w:hAnsi="Arial" w:cs="Arial"/>
-          <w:b/>
-        </w:rPr>
-      </w:pPr>
-    </w:p>
-    <w:p>
-      <w:pPr>
-        <w:spacing w:line="240" w:lineRule="auto"/>
-        <w:rPr>
-          <w:rFonts w:ascii="Arial" w:hAnsi="Arial" w:cs="Arial"/>
-          <w:b/>
-        </w:rPr>
-      </w:pPr>
-    </w:p>
-    <w:p>
-      <w:pPr>
-        <w:spacing w:line="240" w:lineRule="auto"/>
-        <w:rPr>
-          <w:rFonts w:ascii="Arial" w:hAnsi="Arial" w:cs="Arial"/>
-          <w:b/>
-        </w:rPr>
-      </w:pPr>
-    </w:p>
-    <w:p>
-      <w:pPr>
-        <w:spacing w:line="240" w:lineRule="auto"/>
-        <w:rPr>
-          <w:rFonts w:ascii="Arial" w:hAnsi="Arial" w:cs="Arial"/>
-          <w:b/>
-        </w:rPr>
-      </w:pPr>
-    </w:p>
-    <w:p>
-      <w:pPr>
-        <w:spacing w:line="240" w:lineRule="auto"/>
-        <w:rPr>
-          <w:rFonts w:ascii="Arial" w:hAnsi="Arial" w:cs="Arial"/>
-          <w:b/>
-        </w:rPr>
-      </w:pPr>
-    </w:p>
-    <w:p>
-      <w:pPr>
-        <w:spacing w:line="240" w:lineRule="auto"/>
-        <w:rPr>
-          <w:rFonts w:ascii="Arial" w:hAnsi="Arial" w:cs="Arial"/>
-          <w:b/>
-        </w:rPr>
-      </w:pPr>
-    </w:p>
-    <w:p>
-      <w:pPr>
-        <w:spacing w:line="240" w:lineRule="auto"/>
-        <w:rPr>
-          <w:rFonts w:ascii="Arial" w:hAnsi="Arial" w:cs="Arial"/>
-          <w:b/>
-        </w:rPr>
-      </w:pPr>
-    </w:p>
-    <w:p>
-      <w:pPr>
-        <w:spacing w:line="240" w:lineRule="auto"/>
-        <w:rPr>
-          <w:rFonts w:ascii="Arial" w:hAnsi="Arial" w:cs="Arial"/>
-          <w:b/>
-        </w:rPr>
-      </w:pPr>
-    </w:p>
-    <w:p>
-      <w:pPr>
-        <w:spacing w:line="240" w:lineRule="auto"/>
-        <w:rPr>
-          <w:rFonts w:ascii="Arial" w:hAnsi="Arial" w:cs="Arial"/>
-          <w:b/>
-        </w:rPr>
-      </w:pPr>
-      <w:r>
-        <w:rPr>
-          <w:rFonts w:ascii="Arial" w:hAnsi="Arial" w:cs="Arial"/>
-          <w:b/>
-        </w:rPr>
-        <w:lastRenderedPageBreak/>
-        <w:t>6</w:t>
-      </w:r>
-      <w:r>
-        <w:rPr>
-          <w:rFonts w:ascii="Arial" w:hAnsi="Arial" w:cs="Arial"/>
-          <w:b/>
-        </w:rPr>
-        <w:t xml:space="preserve">. DIAGRAMA DE </w:t>
-      </w:r>
-      <w:r>
-        <w:rPr>
-          <w:rFonts w:ascii="Arial" w:hAnsi="Arial" w:cs="Arial"/>
-          <w:b/>
-        </w:rPr>
-        <w:t xml:space="preserve">CLASSE </w:t>
-      </w:r>
-    </w:p>
-    <w:p>
-      <w:pPr>
-        <w:rPr>
-          <w:rFonts w:ascii="Arial" w:hAnsi="Arial" w:cs="Arial"/>
-          <w:bCs/>
-        </w:rPr>
-      </w:pPr>
-      <w:r>
-        <w:rPr>
-          <w:rFonts w:ascii="Arial" w:hAnsi="Arial" w:cs="Arial"/>
-          <w:b/>
+      <w:r>
+        <w:rPr>
           <w:noProof/>
         </w:rPr>
         <w:drawing>
-          <wp:anchor distT="0" distB="0" distL="114300" distR="114300" simplePos="0" relativeHeight="251642880" behindDoc="0" locked="0" layoutInCell="1" allowOverlap="1" wp14:anchorId="0BC26C6D" wp14:editId="5149F325">
-            <wp:simplePos x="0" y="0"/>
-            <wp:positionH relativeFrom="margin">
-              <wp:align>right</wp:align>
-            </wp:positionH>
-            <wp:positionV relativeFrom="paragraph">
-              <wp:posOffset>219710</wp:posOffset>
-            </wp:positionV>
-            <wp:extent cx="5755005" cy="3835400"/>
+          <wp:inline distT="0" distB="0" distL="0" distR="0" wp14:anchorId="085A6F62" wp14:editId="69AAD95D">
+            <wp:extent cx="6009131" cy="2862469"/>
             <wp:effectExtent l="0" t="0" r="0" b="0"/>
-            <wp:wrapTopAndBottom/>
-            <wp:docPr id="43" name="Imagem 43"/>
-            <wp:cNvGraphicFramePr>
-              <a:graphicFrameLocks xmlns:a="http://schemas.openxmlformats.org/drawingml/2006/main" noChangeAspect="1"/>
-            </wp:cNvGraphicFramePr>
-            <a:graphic xmlns:a="http://schemas.openxmlformats.org/drawingml/2006/main">
-              <a:graphicData uri="http://schemas.openxmlformats.org/drawingml/2006/picture">
-                <pic:pic xmlns:pic="http://schemas.openxmlformats.org/drawingml/2006/picture">
-                  <pic:nvPicPr>
-                    <pic:cNvPr id="0" name="Picture 2"/>
-                    <pic:cNvPicPr>
-                      <a:picLocks noChangeAspect="1" noChangeArrowheads="1"/>
-                    </pic:cNvPicPr>
-                  </pic:nvPicPr>
-                  <pic:blipFill>
-                    <a:blip r:embed="rId25">
-                      <a:extLst>
-                        <a:ext uri="{28A0092B-C50C-407E-A947-70E740481C1C}">
-                          <a14:useLocalDpi xmlns:a14="http://schemas.microsoft.com/office/drawing/2010/main" val="0"/>
-                        </a:ext>
-                      </a:extLst>
-                    </a:blip>
-                    <a:stretch>
-                      <a:fillRect/>
-                    </a:stretch>
-                  </pic:blipFill>
-                  <pic:spPr bwMode="auto">
-                    <a:xfrm>
-                      <a:off x="0" y="0"/>
-                      <a:ext cx="5755005" cy="3835400"/>
-                    </a:xfrm>
-                    <a:prstGeom prst="rect">
-                      <a:avLst/>
-                    </a:prstGeom>
-                    <a:noFill/>
-                    <a:ln>
-                      <a:noFill/>
-                    </a:ln>
-                  </pic:spPr>
-                </pic:pic>
-              </a:graphicData>
-            </a:graphic>
-            <wp14:sizeRelH relativeFrom="margin">
-              <wp14:pctWidth>0</wp14:pctWidth>
-            </wp14:sizeRelH>
-            <wp14:sizeRelV relativeFrom="margin">
-              <wp14:pctHeight>0</wp14:pctHeight>
-            </wp14:sizeRelV>
-          </wp:anchor>
-        </w:drawing>
-      </w:r>
-    </w:p>
-    <w:p>
-      <w:pPr>
-        <w:spacing w:line="240" w:lineRule="auto"/>
-        <w:rPr>
-          <w:rFonts w:ascii="Arial" w:hAnsi="Arial" w:cs="Arial"/>
-          <w:b/>
-        </w:rPr>
-      </w:pPr>
-      <w:r>
-        <w:rPr>
-          <w:rFonts w:ascii="Arial" w:hAnsi="Arial" w:cs="Arial"/>
-          <w:b/>
-        </w:rPr>
-        <w:t>Figura</w:t>
-      </w:r>
-      <w:r>
-        <w:rPr>
-          <w:rFonts w:ascii="Arial" w:hAnsi="Arial" w:cs="Arial"/>
-          <w:b/>
-        </w:rPr>
-        <w:t xml:space="preserve"> 1</w:t>
-      </w:r>
-      <w:r>
-        <w:rPr>
-          <w:rFonts w:ascii="Arial" w:hAnsi="Arial" w:cs="Arial"/>
-          <w:b/>
-        </w:rPr>
-        <w:t>6</w:t>
-      </w:r>
-      <w:r>
-        <w:rPr>
-          <w:rFonts w:ascii="Arial" w:hAnsi="Arial" w:cs="Arial"/>
-          <w:b/>
-        </w:rPr>
-        <w:t>:</w:t>
-      </w:r>
-      <w:r>
-        <w:rPr>
-          <w:rFonts w:ascii="Arial" w:hAnsi="Arial" w:cs="Arial"/>
-          <w:b/>
-        </w:rPr>
-        <w:t xml:space="preserve"> </w:t>
-      </w:r>
-      <w:r>
-        <w:rPr>
-          <w:rFonts w:ascii="Arial" w:hAnsi="Arial" w:cs="Arial"/>
-        </w:rPr>
-        <w:t>Diagrama de classe</w:t>
-      </w:r>
-    </w:p>
-    <w:p>
-      <w:pPr>
-        <w:spacing w:line="240" w:lineRule="auto"/>
-        <w:rPr>
-          <w:rFonts w:ascii="Arial" w:hAnsi="Arial" w:cs="Arial"/>
-          <w:bCs/>
-        </w:rPr>
-      </w:pPr>
-      <w:r>
-        <w:rPr>
-          <w:rFonts w:ascii="Arial" w:hAnsi="Arial" w:cs="Arial"/>
-          <w:b/>
-        </w:rPr>
-        <w:t>Fonte:</w:t>
-      </w:r>
-      <w:r>
-        <w:rPr>
-          <w:rFonts w:ascii="Arial" w:hAnsi="Arial" w:cs="Arial"/>
-          <w:bCs/>
-        </w:rPr>
-        <w:t xml:space="preserve"> </w:t>
-      </w:r>
-      <w:r>
-        <w:rPr>
-          <w:rFonts w:ascii="Arial" w:hAnsi="Arial" w:cs="Arial"/>
-          <w:bCs/>
-        </w:rPr>
-        <w:t>Autoria própria</w:t>
-      </w:r>
-    </w:p>
-    <w:p>
-      <w:pPr>
-        <w:spacing w:line="240" w:lineRule="auto"/>
-        <w:rPr>
-          <w:rFonts w:ascii="Arial" w:hAnsi="Arial" w:cs="Arial"/>
-          <w:bCs/>
-        </w:rPr>
-      </w:pPr>
-    </w:p>
-    <w:p>
-      <w:pPr>
-        <w:spacing w:line="240" w:lineRule="auto"/>
-        <w:rPr>
-          <w:rFonts w:ascii="Arial" w:hAnsi="Arial" w:cs="Arial"/>
-          <w:b/>
-        </w:rPr>
-      </w:pPr>
-      <w:r>
-        <w:rPr>
-          <w:rFonts w:ascii="Arial" w:hAnsi="Arial" w:cs="Arial"/>
-          <w:b/>
-        </w:rPr>
-        <w:br w:type="page"/>
-      </w:r>
-    </w:p>
-    <w:p>
-      <w:pPr>
-        <w:spacing w:line="240" w:lineRule="auto"/>
-        <w:rPr>
-          <w:rFonts w:ascii="Arial" w:hAnsi="Arial" w:cs="Arial"/>
-          <w:b/>
-        </w:rPr>
-      </w:pPr>
-      <w:r>
-        <w:rPr>
-          <w:rFonts w:ascii="Arial" w:hAnsi="Arial" w:cs="Arial"/>
-          <w:b/>
-        </w:rPr>
-        <w:lastRenderedPageBreak/>
-        <w:t>7.</w:t>
-      </w:r>
-      <w:r>
-        <w:rPr>
-          <w:rFonts w:ascii="Arial" w:hAnsi="Arial" w:cs="Arial"/>
-          <w:b/>
-        </w:rPr>
-        <w:t xml:space="preserve"> CASOS DE USO </w:t>
-      </w:r>
-    </w:p>
-    <w:p>
-      <w:pPr>
-        <w:spacing w:line="240" w:lineRule="auto"/>
-        <w:rPr>
-          <w:rFonts w:ascii="Arial" w:hAnsi="Arial" w:cs="Arial"/>
-          <w:b/>
-        </w:rPr>
-      </w:pPr>
-    </w:p>
-    <w:p>
-      <w:pPr>
-        <w:spacing w:line="240" w:lineRule="auto"/>
-        <w:rPr>
-          <w:rFonts w:ascii="Arial" w:hAnsi="Arial" w:cs="Arial"/>
-          <w:b/>
-        </w:rPr>
-      </w:pPr>
-      <w:r>
-        <w:rPr>
-          <w:noProof/>
-        </w:rPr>
-        <w:drawing>
-          <wp:inline distT="0" distB="0" distL="0" distR="0" wp14:anchorId="414775A1" wp14:editId="7554E110">
-            <wp:extent cx="5820355" cy="4646675"/>
-            <wp:effectExtent l="0" t="0" r="9525" b="1905"/>
-            <wp:docPr id="76" name="Imagem 76"/>
+            <wp:docPr id="3" name="Imagem 3"/>
             <wp:cNvGraphicFramePr>
               <a:graphicFrameLocks xmlns:a="http://schemas.openxmlformats.org/drawingml/2006/main" noChangeAspect="1"/>
             </wp:cNvGraphicFramePr>
@@ -17100,7 +16799,150 @@
                     <pic:cNvPicPr/>
                   </pic:nvPicPr>
                   <pic:blipFill>
-                    <a:blip r:embed="rId26">
+                    <a:blip r:embed="rId25"/>
+                    <a:stretch>
+                      <a:fillRect/>
+                    </a:stretch>
+                  </pic:blipFill>
+                  <pic:spPr>
+                    <a:xfrm>
+                      <a:off x="0" y="0"/>
+                      <a:ext cx="6095864" cy="2903785"/>
+                    </a:xfrm>
+                    <a:prstGeom prst="rect">
+                      <a:avLst/>
+                    </a:prstGeom>
+                  </pic:spPr>
+                </pic:pic>
+              </a:graphicData>
+            </a:graphic>
+          </wp:inline>
+        </w:drawing>
+      </w:r>
+    </w:p>
+    <w:p>
+      <w:pPr>
+        <w:spacing w:line="240" w:lineRule="auto"/>
+        <w:rPr>
+          <w:rFonts w:ascii="Arial" w:hAnsi="Arial" w:cs="Arial"/>
+          <w:bCs/>
+        </w:rPr>
+      </w:pPr>
+      <w:r>
+        <w:rPr>
+          <w:rFonts w:ascii="Arial" w:hAnsi="Arial" w:cs="Arial"/>
+          <w:b/>
+        </w:rPr>
+        <w:t xml:space="preserve">Figura </w:t>
+      </w:r>
+      <w:r>
+        <w:rPr>
+          <w:rFonts w:ascii="Arial" w:hAnsi="Arial" w:cs="Arial"/>
+          <w:b/>
+        </w:rPr>
+        <w:t>x</w:t>
+      </w:r>
+      <w:r>
+        <w:rPr>
+          <w:rFonts w:ascii="Arial" w:hAnsi="Arial" w:cs="Arial"/>
+          <w:b/>
+        </w:rPr>
+        <w:t>:</w:t>
+      </w:r>
+      <w:r>
+        <w:rPr>
+          <w:rFonts w:ascii="Arial" w:hAnsi="Arial" w:cs="Arial"/>
+          <w:b/>
+        </w:rPr>
+        <w:t xml:space="preserve"> </w:t>
+      </w:r>
+      <w:r>
+        <w:rPr>
+          <w:rFonts w:ascii="Arial" w:hAnsi="Arial" w:cs="Arial"/>
+          <w:bCs/>
+        </w:rPr>
+        <w:t>Diagrama de classe entidades</w:t>
+      </w:r>
+    </w:p>
+    <w:p>
+      <w:pPr>
+        <w:spacing w:line="240" w:lineRule="auto"/>
+        <w:rPr>
+          <w:rFonts w:ascii="Arial" w:hAnsi="Arial" w:cs="Arial"/>
+          <w:bCs/>
+        </w:rPr>
+      </w:pPr>
+      <w:r>
+        <w:rPr>
+          <w:rFonts w:ascii="Arial" w:hAnsi="Arial" w:cs="Arial"/>
+          <w:b/>
+        </w:rPr>
+        <w:t xml:space="preserve">Fonte: </w:t>
+      </w:r>
+      <w:r>
+        <w:rPr>
+          <w:rFonts w:ascii="Arial" w:hAnsi="Arial" w:cs="Arial"/>
+          <w:bCs/>
+        </w:rPr>
+        <w:t>Autoria própria</w:t>
+      </w:r>
+    </w:p>
+    <w:p>
+      <w:pPr>
+        <w:spacing w:line="240" w:lineRule="auto"/>
+        <w:rPr>
+          <w:rFonts w:ascii="Arial" w:hAnsi="Arial" w:cs="Arial"/>
+          <w:b/>
+        </w:rPr>
+      </w:pPr>
+    </w:p>
+    <w:p>
+      <w:pPr>
+        <w:spacing w:line="240" w:lineRule="auto"/>
+        <w:rPr>
+          <w:rFonts w:ascii="Arial" w:hAnsi="Arial" w:cs="Arial"/>
+          <w:b/>
+        </w:rPr>
+      </w:pPr>
+    </w:p>
+    <w:p>
+      <w:pPr>
+        <w:spacing w:line="240" w:lineRule="auto"/>
+        <w:rPr>
+          <w:rFonts w:ascii="Arial" w:hAnsi="Arial" w:cs="Arial"/>
+          <w:b/>
+        </w:rPr>
+      </w:pPr>
+    </w:p>
+    <w:p>
+      <w:pPr>
+        <w:spacing w:line="240" w:lineRule="auto"/>
+        <w:rPr>
+          <w:rFonts w:ascii="Arial" w:hAnsi="Arial" w:cs="Arial"/>
+          <w:b/>
+        </w:rPr>
+      </w:pPr>
+      <w:r>
+        <w:rPr>
+          <w:noProof/>
+        </w:rPr>
+        <w:drawing>
+          <wp:inline distT="0" distB="0" distL="0" distR="0" wp14:anchorId="3F2E1301" wp14:editId="422B7FE3">
+            <wp:extent cx="6278120" cy="2998385"/>
+            <wp:effectExtent l="0" t="0" r="0" b="0"/>
+            <wp:docPr id="6" name="Imagem 6"/>
+            <wp:cNvGraphicFramePr>
+              <a:graphicFrameLocks xmlns:a="http://schemas.openxmlformats.org/drawingml/2006/main" noChangeAspect="1"/>
+            </wp:cNvGraphicFramePr>
+            <a:graphic xmlns:a="http://schemas.openxmlformats.org/drawingml/2006/main">
+              <a:graphicData uri="http://schemas.openxmlformats.org/drawingml/2006/picture">
+                <pic:pic xmlns:pic="http://schemas.openxmlformats.org/drawingml/2006/picture">
+                  <pic:nvPicPr>
+                    <pic:cNvPr id="1" name=""/>
+                    <pic:cNvPicPr/>
+                  </pic:nvPicPr>
+                  <pic:blipFill>
+                    <a:blip r:embed="rId26" cstate="print">
                       <a:extLst>
                         <a:ext uri="{28A0092B-C50C-407E-A947-70E740481C1C}">
                           <a14:useLocalDpi xmlns:a14="http://schemas.microsoft.com/office/drawing/2010/main" val="0"/>
@@ -17114,7 +16956,7 @@
                   <pic:spPr>
                     <a:xfrm>
                       <a:off x="0" y="0"/>
-                      <a:ext cx="5874777" cy="4690123"/>
+                      <a:ext cx="6278120" cy="2998385"/>
                     </a:xfrm>
                     <a:prstGeom prst="rect">
                       <a:avLst/>
@@ -17132,6 +16974,307 @@
         <w:spacing w:line="240" w:lineRule="auto"/>
         <w:rPr>
           <w:rFonts w:ascii="Arial" w:hAnsi="Arial" w:cs="Arial"/>
+          <w:bCs/>
+        </w:rPr>
+      </w:pPr>
+      <w:r>
+        <w:rPr>
+          <w:rFonts w:ascii="Arial" w:hAnsi="Arial" w:cs="Arial"/>
+          <w:b/>
+        </w:rPr>
+        <w:t xml:space="preserve">Figura </w:t>
+      </w:r>
+      <w:r>
+        <w:rPr>
+          <w:rFonts w:ascii="Arial" w:hAnsi="Arial" w:cs="Arial"/>
+          <w:b/>
+        </w:rPr>
+        <w:t>x</w:t>
+      </w:r>
+      <w:r>
+        <w:rPr>
+          <w:rFonts w:ascii="Arial" w:hAnsi="Arial" w:cs="Arial"/>
+          <w:b/>
+        </w:rPr>
+        <w:t>:</w:t>
+      </w:r>
+      <w:r>
+        <w:rPr>
+          <w:rFonts w:ascii="Arial" w:hAnsi="Arial" w:cs="Arial"/>
+          <w:b/>
+        </w:rPr>
+        <w:t xml:space="preserve"> </w:t>
+      </w:r>
+      <w:r>
+        <w:rPr>
+          <w:rFonts w:ascii="Arial" w:hAnsi="Arial" w:cs="Arial"/>
+          <w:bCs/>
+        </w:rPr>
+        <w:t xml:space="preserve">Diagrama de classe </w:t>
+      </w:r>
+      <w:r>
+        <w:rPr>
+          <w:rFonts w:ascii="Arial" w:hAnsi="Arial" w:cs="Arial"/>
+          <w:bCs/>
+        </w:rPr>
+        <w:t>DAO</w:t>
+      </w:r>
+    </w:p>
+    <w:p>
+      <w:pPr>
+        <w:spacing w:line="240" w:lineRule="auto"/>
+        <w:rPr>
+          <w:rFonts w:ascii="Arial" w:hAnsi="Arial" w:cs="Arial"/>
+          <w:bCs/>
+        </w:rPr>
+      </w:pPr>
+      <w:r>
+        <w:rPr>
+          <w:rFonts w:ascii="Arial" w:hAnsi="Arial" w:cs="Arial"/>
+          <w:b/>
+        </w:rPr>
+        <w:t xml:space="preserve">Fonte: </w:t>
+      </w:r>
+      <w:r>
+        <w:rPr>
+          <w:rFonts w:ascii="Arial" w:hAnsi="Arial" w:cs="Arial"/>
+          <w:bCs/>
+        </w:rPr>
+        <w:t>Autoria própria</w:t>
+      </w:r>
+    </w:p>
+    <w:p>
+      <w:pPr>
+        <w:spacing w:line="240" w:lineRule="auto"/>
+        <w:rPr>
+          <w:rFonts w:ascii="Arial" w:hAnsi="Arial" w:cs="Arial"/>
+          <w:bCs/>
+        </w:rPr>
+      </w:pPr>
+      <w:r>
+        <w:rPr>
+          <w:noProof/>
+        </w:rPr>
+        <w:lastRenderedPageBreak/>
+        <w:drawing>
+          <wp:inline distT="0" distB="0" distL="0" distR="0" wp14:anchorId="173697C4" wp14:editId="28D41775">
+            <wp:extent cx="5417050" cy="3343046"/>
+            <wp:effectExtent l="0" t="0" r="0" b="0"/>
+            <wp:docPr id="8" name="Imagem 8"/>
+            <wp:cNvGraphicFramePr>
+              <a:graphicFrameLocks xmlns:a="http://schemas.openxmlformats.org/drawingml/2006/main" noChangeAspect="1"/>
+            </wp:cNvGraphicFramePr>
+            <a:graphic xmlns:a="http://schemas.openxmlformats.org/drawingml/2006/main">
+              <a:graphicData uri="http://schemas.openxmlformats.org/drawingml/2006/picture">
+                <pic:pic xmlns:pic="http://schemas.openxmlformats.org/drawingml/2006/picture">
+                  <pic:nvPicPr>
+                    <pic:cNvPr id="1" name=""/>
+                    <pic:cNvPicPr/>
+                  </pic:nvPicPr>
+                  <pic:blipFill>
+                    <a:blip r:embed="rId27" cstate="print">
+                      <a:extLst>
+                        <a:ext uri="{28A0092B-C50C-407E-A947-70E740481C1C}">
+                          <a14:useLocalDpi xmlns:a14="http://schemas.microsoft.com/office/drawing/2010/main" val="0"/>
+                        </a:ext>
+                      </a:extLst>
+                    </a:blip>
+                    <a:stretch>
+                      <a:fillRect/>
+                    </a:stretch>
+                  </pic:blipFill>
+                  <pic:spPr>
+                    <a:xfrm>
+                      <a:off x="0" y="0"/>
+                      <a:ext cx="5448872" cy="3362684"/>
+                    </a:xfrm>
+                    <a:prstGeom prst="rect">
+                      <a:avLst/>
+                    </a:prstGeom>
+                  </pic:spPr>
+                </pic:pic>
+              </a:graphicData>
+            </a:graphic>
+          </wp:inline>
+        </w:drawing>
+      </w:r>
+    </w:p>
+    <w:p>
+      <w:pPr>
+        <w:spacing w:line="240" w:lineRule="auto"/>
+        <w:rPr>
+          <w:rFonts w:ascii="Arial" w:hAnsi="Arial" w:cs="Arial"/>
+          <w:b/>
+        </w:rPr>
+      </w:pPr>
+      <w:r>
+        <w:rPr>
+          <w:rFonts w:ascii="Arial" w:hAnsi="Arial" w:cs="Arial"/>
+          <w:b/>
+        </w:rPr>
+        <w:t xml:space="preserve">Figura </w:t>
+      </w:r>
+      <w:r>
+        <w:rPr>
+          <w:rFonts w:ascii="Arial" w:hAnsi="Arial" w:cs="Arial"/>
+          <w:b/>
+        </w:rPr>
+        <w:t>X</w:t>
+      </w:r>
+      <w:r>
+        <w:rPr>
+          <w:rFonts w:ascii="Arial" w:hAnsi="Arial" w:cs="Arial"/>
+          <w:b/>
+        </w:rPr>
+        <w:t>:</w:t>
+      </w:r>
+      <w:r>
+        <w:rPr>
+          <w:rFonts w:ascii="Arial" w:hAnsi="Arial" w:cs="Arial"/>
+          <w:b/>
+        </w:rPr>
+        <w:t xml:space="preserve"> </w:t>
+      </w:r>
+      <w:r>
+        <w:rPr>
+          <w:rFonts w:ascii="Arial" w:hAnsi="Arial" w:cs="Arial"/>
+        </w:rPr>
+        <w:t>Diagrama de caso de uso</w:t>
+      </w:r>
+    </w:p>
+    <w:p>
+      <w:pPr>
+        <w:spacing w:line="240" w:lineRule="auto"/>
+        <w:rPr>
+          <w:rFonts w:ascii="Arial" w:hAnsi="Arial" w:cs="Arial"/>
+          <w:b/>
+        </w:rPr>
+      </w:pPr>
+      <w:r>
+        <w:rPr>
+          <w:rFonts w:ascii="Arial" w:hAnsi="Arial" w:cs="Arial"/>
+          <w:b/>
+        </w:rPr>
+        <w:t xml:space="preserve">Fonte: </w:t>
+      </w:r>
+      <w:r>
+        <w:rPr>
+          <w:rFonts w:ascii="Arial" w:hAnsi="Arial" w:cs="Arial"/>
+          <w:bCs/>
+        </w:rPr>
+        <w:t>Autoria própria</w:t>
+      </w:r>
+    </w:p>
+    <w:p>
+      <w:pPr>
+        <w:spacing w:line="240" w:lineRule="auto"/>
+        <w:rPr>
+          <w:rFonts w:ascii="Arial" w:hAnsi="Arial" w:cs="Arial"/>
+          <w:bCs/>
+        </w:rPr>
+      </w:pPr>
+    </w:p>
+    <w:p>
+      <w:pPr>
+        <w:spacing w:line="240" w:lineRule="auto"/>
+        <w:rPr>
+          <w:rFonts w:ascii="Arial" w:hAnsi="Arial" w:cs="Arial"/>
+          <w:bCs/>
+        </w:rPr>
+      </w:pPr>
+    </w:p>
+    <w:p>
+      <w:pPr>
+        <w:spacing w:line="240" w:lineRule="auto"/>
+        <w:rPr>
+          <w:rFonts w:ascii="Arial" w:hAnsi="Arial" w:cs="Arial"/>
+          <w:b/>
+        </w:rPr>
+      </w:pPr>
+      <w:r>
+        <w:rPr>
+          <w:rFonts w:ascii="Arial" w:hAnsi="Arial" w:cs="Arial"/>
+          <w:b/>
+        </w:rPr>
+        <w:t>7.</w:t>
+      </w:r>
+      <w:r>
+        <w:rPr>
+          <w:rFonts w:ascii="Arial" w:hAnsi="Arial" w:cs="Arial"/>
+          <w:b/>
+        </w:rPr>
+        <w:t xml:space="preserve"> CASOS DE USO</w:t>
+      </w:r>
+    </w:p>
+    <w:p>
+      <w:pPr>
+        <w:spacing w:line="240" w:lineRule="auto"/>
+        <w:rPr>
+          <w:rFonts w:ascii="Arial" w:hAnsi="Arial" w:cs="Arial"/>
+          <w:b/>
+        </w:rPr>
+      </w:pPr>
+    </w:p>
+    <w:p>
+      <w:pPr>
+        <w:spacing w:line="240" w:lineRule="auto"/>
+        <w:rPr>
+          <w:rFonts w:ascii="Arial" w:hAnsi="Arial" w:cs="Arial"/>
+          <w:b/>
+        </w:rPr>
+      </w:pPr>
+      <w:r>
+        <w:rPr>
+          <w:noProof/>
+        </w:rPr>
+        <w:drawing>
+          <wp:inline distT="0" distB="0" distL="0" distR="0" wp14:anchorId="414775A1" wp14:editId="66E232DF">
+            <wp:extent cx="4975458" cy="3972154"/>
+            <wp:effectExtent l="0" t="0" r="0" b="9525"/>
+            <wp:docPr id="76" name="Imagem 76"/>
+            <wp:cNvGraphicFramePr>
+              <a:graphicFrameLocks xmlns:a="http://schemas.openxmlformats.org/drawingml/2006/main" noChangeAspect="1"/>
+            </wp:cNvGraphicFramePr>
+            <a:graphic xmlns:a="http://schemas.openxmlformats.org/drawingml/2006/main">
+              <a:graphicData uri="http://schemas.openxmlformats.org/drawingml/2006/picture">
+                <pic:pic xmlns:pic="http://schemas.openxmlformats.org/drawingml/2006/picture">
+                  <pic:nvPicPr>
+                    <pic:cNvPr id="1" name=""/>
+                    <pic:cNvPicPr/>
+                  </pic:nvPicPr>
+                  <pic:blipFill>
+                    <a:blip r:embed="rId28">
+                      <a:extLst>
+                        <a:ext uri="{28A0092B-C50C-407E-A947-70E740481C1C}">
+                          <a14:useLocalDpi xmlns:a14="http://schemas.microsoft.com/office/drawing/2010/main" val="0"/>
+                        </a:ext>
+                      </a:extLst>
+                    </a:blip>
+                    <a:stretch>
+                      <a:fillRect/>
+                    </a:stretch>
+                  </pic:blipFill>
+                  <pic:spPr>
+                    <a:xfrm>
+                      <a:off x="0" y="0"/>
+                      <a:ext cx="5081678" cy="4056955"/>
+                    </a:xfrm>
+                    <a:prstGeom prst="rect">
+                      <a:avLst/>
+                    </a:prstGeom>
+                  </pic:spPr>
+                </pic:pic>
+              </a:graphicData>
+            </a:graphic>
+          </wp:inline>
+        </w:drawing>
+      </w:r>
+    </w:p>
+    <w:p>
+      <w:pPr>
+        <w:spacing w:line="240" w:lineRule="auto"/>
+        <w:rPr>
+          <w:rFonts w:ascii="Arial" w:hAnsi="Arial" w:cs="Arial"/>
           <w:b/>
         </w:rPr>
       </w:pPr>
@@ -17147,15 +17290,17 @@
           <w:rFonts w:ascii="Arial" w:hAnsi="Arial" w:cs="Arial"/>
           <w:b/>
         </w:rPr>
-        <w:t xml:space="preserve"> 1</w:t>
-      </w:r>
-      <w:r>
-        <w:rPr>
-          <w:rFonts w:ascii="Arial" w:hAnsi="Arial" w:cs="Arial"/>
-          <w:b/>
-        </w:rPr>
-        <w:t>7</w:t>
-      </w:r>
+        <w:t xml:space="preserve"> </w:t>
+      </w:r>
+      <w:r>
+        <w:rPr>
+          <w:rFonts w:ascii="Arial" w:hAnsi="Arial" w:cs="Arial"/>
+          <w:b/>
+        </w:rPr>
+        <w:t>X</w:t>
+      </w:r>
+      <w:bookmarkStart w:id="3" w:name="_GoBack"/>
+      <w:bookmarkEnd w:id="3"/>
       <w:r>
         <w:rPr>
           <w:rFonts w:ascii="Arial" w:hAnsi="Arial" w:cs="Arial"/>
@@ -17197,47 +17342,18 @@
           <w:rFonts w:ascii="Arial" w:hAnsi="Arial" w:cs="Arial"/>
           <w:bCs/>
         </w:rPr>
-        <w:t>Autoria própria</w:t>
-      </w:r>
-    </w:p>
-    <w:p>
-      <w:pPr>
-        <w:spacing w:line="240" w:lineRule="auto"/>
-        <w:rPr>
-          <w:rFonts w:ascii="Arial" w:hAnsi="Arial" w:cs="Arial"/>
-          <w:b/>
-        </w:rPr>
-      </w:pPr>
-    </w:p>
-    <w:p>
-      <w:pPr>
-        <w:spacing w:line="240" w:lineRule="auto"/>
-        <w:rPr>
-          <w:rFonts w:ascii="Arial" w:hAnsi="Arial" w:cs="Arial"/>
-          <w:b/>
-        </w:rPr>
-      </w:pPr>
-    </w:p>
-    <w:p>
-      <w:pPr>
-        <w:spacing w:line="240" w:lineRule="auto"/>
-        <w:rPr>
-          <w:rFonts w:ascii="Arial" w:hAnsi="Arial" w:cs="Arial"/>
-          <w:b/>
-        </w:rPr>
-      </w:pPr>
-    </w:p>
-    <w:p>
-      <w:pPr>
-        <w:spacing w:line="240" w:lineRule="auto"/>
-        <w:rPr>
-          <w:rFonts w:ascii="Arial" w:hAnsi="Arial" w:cs="Arial"/>
-          <w:bCs/>
-        </w:rPr>
-      </w:pPr>
+        <w:t>Autoria própr</w:t>
+      </w:r>
+      <w:r>
+        <w:rPr>
+          <w:rFonts w:ascii="Arial" w:hAnsi="Arial" w:cs="Arial"/>
+          <w:bCs/>
+        </w:rPr>
+        <w:t>ia</w:t>
+      </w:r>
     </w:p>
     <w:sectPr>
-      <w:headerReference w:type="default" r:id="rId27"/>
+      <w:headerReference w:type="default" r:id="rId29"/>
       <w:pgSz w:w="11906" w:h="16838"/>
       <w:pgMar w:top="1701" w:right="1134" w:bottom="1134" w:left="1701" w:header="709" w:footer="0" w:gutter="0"/>
       <w:cols w:space="720"/>
@@ -19218,7 +19334,7 @@
   <w:style w:type="paragraph" w:default="1" w:styleId="Normal">
     <w:name w:val="Normal"/>
     <w:qFormat/>
-    <w:rsid w:val="002E43A3"/>
+    <w:rsid w:val="00541970"/>
     <w:pPr>
       <w:spacing w:line="360" w:lineRule="auto"/>
     </w:pPr>
@@ -20070,7 +20186,7 @@
 </file>
 
 <file path=customXml/itemProps1.xml><?xml version="1.0" encoding="utf-8"?>
-<ds:datastoreItem xmlns:ds="http://schemas.openxmlformats.org/officeDocument/2006/customXml" ds:itemID="{D44F69C9-E096-49AE-8C05-C975F502836E}">
+<ds:datastoreItem xmlns:ds="http://schemas.openxmlformats.org/officeDocument/2006/customXml" ds:itemID="{DE0ADF5D-E493-4BF8-BC9B-F5290D69FFC9}">
   <ds:schemaRefs>
     <ds:schemaRef ds:uri="http://schemas.openxmlformats.org/officeDocument/2006/bibliography"/>
   </ds:schemaRefs>

</xml_diff>